<commit_message>
sửa lỗi chính tả
</commit_message>
<xml_diff>
--- a/Documents/Report/Report 1 - Introduction.docx
+++ b/Documents/Report/Report 1 - Introduction.docx
@@ -1,6 +1,6 @@
 
 <file path=word/document.xml><?xml version="1.0" encoding="utf-8"?>
-<w:document xmlns:wpc="http://schemas.microsoft.com/office/word/2010/wordprocessingCanvas" xmlns:mc="http://schemas.openxmlformats.org/markup-compatibility/2006" xmlns:o="urn:schemas-microsoft-com:office:office" xmlns:r="http://schemas.openxmlformats.org/officeDocument/2006/relationships" xmlns:m="http://schemas.openxmlformats.org/officeDocument/2006/math" xmlns:v="urn:schemas-microsoft-com:vml" xmlns:wp14="http://schemas.microsoft.com/office/word/2010/wordprocessingDrawing" xmlns:wp="http://schemas.openxmlformats.org/drawingml/2006/wordprocessingDrawing" xmlns:w10="urn:schemas-microsoft-com:office:word" xmlns:w="http://schemas.openxmlformats.org/wordprocessingml/2006/main" xmlns:w14="http://schemas.microsoft.com/office/word/2010/wordml" xmlns:w15="http://schemas.microsoft.com/office/word/2012/wordml" xmlns:wpg="http://schemas.microsoft.com/office/word/2010/wordprocessingGroup" xmlns:wpi="http://schemas.microsoft.com/office/word/2010/wordprocessingInk" xmlns:wne="http://schemas.microsoft.com/office/word/2006/wordml" xmlns:wps="http://schemas.microsoft.com/office/word/2010/wordprocessingShape" mc:Ignorable="w14 w15 wp14">
+<w:document xmlns:ve="http://schemas.openxmlformats.org/markup-compatibility/2006" xmlns:o="urn:schemas-microsoft-com:office:office" xmlns:r="http://schemas.openxmlformats.org/officeDocument/2006/relationships" xmlns:m="http://schemas.openxmlformats.org/officeDocument/2006/math" xmlns:v="urn:schemas-microsoft-com:vml" xmlns:wp="http://schemas.openxmlformats.org/drawingml/2006/wordprocessingDrawing" xmlns:w10="urn:schemas-microsoft-com:office:word" xmlns:w="http://schemas.openxmlformats.org/wordprocessingml/2006/main" xmlns:wne="http://schemas.microsoft.com/office/word/2006/wordml">
   <w:body>
     <w:p>
       <w:pPr>
@@ -16,10 +16,10 @@
           <w:rFonts w:ascii="Cambria" w:hAnsi="Cambria"/>
           <w:b/>
           <w:noProof/>
-          <w:lang w:eastAsia="ja-JP"/>
+          <w:lang w:val="vi-VN" w:eastAsia="ja-JP"/>
         </w:rPr>
         <w:drawing>
-          <wp:anchor distT="0" distB="0" distL="114300" distR="114300" simplePos="0" relativeHeight="251659264" behindDoc="1" locked="0" layoutInCell="1" allowOverlap="1" wp14:anchorId="1845F6A9" wp14:editId="4F146E63">
+          <wp:anchor distT="0" distB="0" distL="114300" distR="114300" simplePos="0" relativeHeight="251659264" behindDoc="1" locked="0" layoutInCell="1" allowOverlap="1">
             <wp:simplePos x="0" y="0"/>
             <wp:positionH relativeFrom="margin">
               <wp:align>left</wp:align>
@@ -55,7 +55,7 @@
                     <a:blip r:embed="rId8">
                       <a:extLst>
                         <a:ext uri="{28A0092B-C50C-407E-A947-70E740481C1C}">
-                          <a14:useLocalDpi xmlns:a14="http://schemas.microsoft.com/office/drawing/2010/main" val="0"/>
+                          <a14:useLocalDpi xmlns:a14="http://schemas.microsoft.com/office/drawing/2010/main" xmlns:wps="http://schemas.microsoft.com/office/word/2010/wordprocessingShape" xmlns:wpi="http://schemas.microsoft.com/office/word/2010/wordprocessingInk" xmlns:wpg="http://schemas.microsoft.com/office/word/2010/wordprocessingGroup" xmlns:w15="http://schemas.microsoft.com/office/word/2012/wordml" xmlns:w14="http://schemas.microsoft.com/office/word/2010/wordml" xmlns:w="http://schemas.openxmlformats.org/wordprocessingml/2006/main" xmlns:w10="urn:schemas-microsoft-com:office:word" xmlns:wp14="http://schemas.microsoft.com/office/word/2010/wordprocessingDrawing" xmlns:v="urn:schemas-microsoft-com:vml" xmlns:o="urn:schemas-microsoft-com:office:office" xmlns:mc="http://schemas.openxmlformats.org/markup-compatibility/2006" xmlns:wpc="http://schemas.microsoft.com/office/word/2010/wordprocessingCanvas" xmlns="" val="0"/>
                         </a:ext>
                       </a:extLst>
                     </a:blip>
@@ -80,12 +80,6 @@
                 </pic:pic>
               </a:graphicData>
             </a:graphic>
-            <wp14:sizeRelH relativeFrom="page">
-              <wp14:pctWidth>0</wp14:pctWidth>
-            </wp14:sizeRelH>
-            <wp14:sizeRelV relativeFrom="page">
-              <wp14:pctHeight>0</wp14:pctHeight>
-            </wp14:sizeRelV>
           </wp:anchor>
         </w:drawing>
       </w:r>
@@ -232,7 +226,7 @@
       <w:tblPr>
         <w:tblStyle w:val="TableGrid"/>
         <w:tblW w:w="9108" w:type="dxa"/>
-        <w:tblLook w:val="04A0" w:firstRow="1" w:lastRow="0" w:firstColumn="1" w:lastColumn="0" w:noHBand="0" w:noVBand="1"/>
+        <w:tblLook w:val="04A0"/>
       </w:tblPr>
       <w:tblGrid>
         <w:gridCol w:w="2268"/>
@@ -2801,7 +2795,13 @@
         <w:jc w:val="both"/>
       </w:pPr>
       <w:r>
-        <w:t xml:space="preserve">This system for medium and small enterprises. </w:t>
+        <w:t>This system</w:t>
+      </w:r>
+      <w:r>
+        <w:t xml:space="preserve"> is</w:t>
+      </w:r>
+      <w:r>
+        <w:t xml:space="preserve"> for medium and small enterprises. </w:t>
       </w:r>
     </w:p>
     <w:p>
@@ -2847,6 +2847,13 @@
           <w:szCs w:val="28"/>
         </w:rPr>
         <w:t>human resource management</w:t>
+      </w:r>
+      <w:r>
+        <w:rPr>
+          <w:bCs/>
+          <w:szCs w:val="28"/>
+        </w:rPr>
+        <w:t>s</w:t>
       </w:r>
       <w:r>
         <w:rPr>
@@ -2874,7 +2881,14 @@
           <w:bCs/>
           <w:szCs w:val="28"/>
         </w:rPr>
-        <w:t>Nowadays, most HRM system apply only to specific company with specific functions to that company. To be able to manage human resource efficiently, software engineers need a specialized system about human resource software for software companies.</w:t>
+        <w:t>Nowadays, most HRM system applies</w:t>
+      </w:r>
+      <w:r>
+        <w:rPr>
+          <w:bCs/>
+          <w:szCs w:val="28"/>
+        </w:rPr>
+        <w:t xml:space="preserve"> only to specific company with specific functions to that company. To be able to manage human resource efficiently, software engineers need a specialized system about human resource software for software companies.</w:t>
       </w:r>
     </w:p>
     <w:p>
@@ -2895,7 +2909,28 @@
           <w:bCs/>
           <w:szCs w:val="28"/>
         </w:rPr>
-        <w:t xml:space="preserve">The transmission of experiences from previous project are accomplished from people to people. </w:t>
+        <w:t>The transmission of experiences</w:t>
+      </w:r>
+      <w:r>
+        <w:rPr>
+          <w:bCs/>
+          <w:szCs w:val="28"/>
+        </w:rPr>
+        <w:t xml:space="preserve"> from previous project</w:t>
+      </w:r>
+      <w:r>
+        <w:rPr>
+          <w:bCs/>
+          <w:szCs w:val="28"/>
+        </w:rPr>
+        <w:t>s is</w:t>
+      </w:r>
+      <w:r>
+        <w:rPr>
+          <w:bCs/>
+          <w:szCs w:val="28"/>
+        </w:rPr>
+        <w:t xml:space="preserve"> accomplished from people to people. </w:t>
       </w:r>
       <w:r>
         <w:rPr>
@@ -3896,7 +3931,23 @@
           <w:color w:val="auto"/>
           <w:szCs w:val="28"/>
         </w:rPr>
-        <w:t xml:space="preserve">suggest </w:t>
+        <w:t>suggest</w:t>
+      </w:r>
+      <w:r>
+        <w:rPr>
+          <w:bCs/>
+          <w:color w:val="auto"/>
+          <w:szCs w:val="28"/>
+        </w:rPr>
+        <w:t>s</w:t>
+      </w:r>
+      <w:r>
+        <w:rPr>
+          <w:bCs/>
+          <w:color w:val="auto"/>
+          <w:szCs w:val="28"/>
+        </w:rPr>
+        <w:t xml:space="preserve"> </w:t>
       </w:r>
       <w:r>
         <w:rPr>
@@ -4457,6 +4508,13 @@
           <w:bCs/>
           <w:szCs w:val="28"/>
         </w:rPr>
+        <w:t>s</w:t>
+      </w:r>
+      <w:r>
+        <w:rPr>
+          <w:bCs/>
+          <w:szCs w:val="28"/>
+        </w:rPr>
         <w:t xml:space="preserve"> matching</w:t>
       </w:r>
       <w:r>
@@ -4536,7 +4594,21 @@
           <w:bCs/>
           <w:szCs w:val="28"/>
         </w:rPr>
-        <w:t>can approve application form and system automatically create employee profiles</w:t>
+        <w:t>can approve application form and system automatically create</w:t>
+      </w:r>
+      <w:r>
+        <w:rPr>
+          <w:bCs/>
+          <w:szCs w:val="28"/>
+        </w:rPr>
+        <w:t>s</w:t>
+      </w:r>
+      <w:r>
+        <w:rPr>
+          <w:bCs/>
+          <w:szCs w:val="28"/>
+        </w:rPr>
+        <w:t xml:space="preserve"> employee profiles</w:t>
       </w:r>
       <w:r>
         <w:rPr>
@@ -4728,7 +4800,7 @@
       <w:tblPr>
         <w:tblStyle w:val="LightShading-Accent5"/>
         <w:tblW w:w="5000" w:type="pct"/>
-        <w:tblLook w:val="04A0" w:firstRow="1" w:lastRow="0" w:firstColumn="1" w:lastColumn="0" w:noHBand="0" w:noVBand="1"/>
+        <w:tblLook w:val="04A0"/>
       </w:tblPr>
       <w:tblGrid>
         <w:gridCol w:w="516"/>
@@ -4739,11 +4811,11 @@
       </w:tblGrid>
       <w:tr>
         <w:trPr>
-          <w:cnfStyle w:val="100000000000" w:firstRow="1" w:lastRow="0" w:firstColumn="0" w:lastColumn="0" w:oddVBand="0" w:evenVBand="0" w:oddHBand="0" w:evenHBand="0" w:firstRowFirstColumn="0" w:firstRowLastColumn="0" w:lastRowFirstColumn="0" w:lastRowLastColumn="0"/>
+          <w:cnfStyle w:val="100000000000"/>
         </w:trPr>
         <w:tc>
           <w:tcPr>
-            <w:cnfStyle w:val="001000000000" w:firstRow="0" w:lastRow="0" w:firstColumn="1" w:lastColumn="0" w:oddVBand="0" w:evenVBand="0" w:oddHBand="0" w:evenHBand="0" w:firstRowFirstColumn="0" w:firstRowLastColumn="0" w:lastRowFirstColumn="0" w:lastRowLastColumn="0"/>
+            <w:cnfStyle w:val="001000000000"/>
             <w:tcW w:w="291" w:type="pct"/>
           </w:tcPr>
           <w:p>
@@ -4771,7 +4843,7 @@
             <w:pPr>
               <w:pStyle w:val="Default"/>
               <w:jc w:val="both"/>
-              <w:cnfStyle w:val="100000000000" w:firstRow="1" w:lastRow="0" w:firstColumn="0" w:lastColumn="0" w:oddVBand="0" w:evenVBand="0" w:oddHBand="0" w:evenHBand="0" w:firstRowFirstColumn="0" w:firstRowLastColumn="0" w:lastRowFirstColumn="0" w:lastRowLastColumn="0"/>
+              <w:cnfStyle w:val="100000000000"/>
               <w:rPr>
                 <w:b w:val="0"/>
                 <w:szCs w:val="28"/>
@@ -4793,7 +4865,7 @@
             <w:pPr>
               <w:pStyle w:val="Default"/>
               <w:jc w:val="both"/>
-              <w:cnfStyle w:val="100000000000" w:firstRow="1" w:lastRow="0" w:firstColumn="0" w:lastColumn="0" w:oddVBand="0" w:evenVBand="0" w:oddHBand="0" w:evenHBand="0" w:firstRowFirstColumn="0" w:firstRowLastColumn="0" w:lastRowFirstColumn="0" w:lastRowLastColumn="0"/>
+              <w:cnfStyle w:val="100000000000"/>
               <w:rPr>
                 <w:b w:val="0"/>
                 <w:szCs w:val="28"/>
@@ -4815,7 +4887,7 @@
             <w:pPr>
               <w:pStyle w:val="Default"/>
               <w:jc w:val="both"/>
-              <w:cnfStyle w:val="100000000000" w:firstRow="1" w:lastRow="0" w:firstColumn="0" w:lastColumn="0" w:oddVBand="0" w:evenVBand="0" w:oddHBand="0" w:evenHBand="0" w:firstRowFirstColumn="0" w:firstRowLastColumn="0" w:lastRowFirstColumn="0" w:lastRowLastColumn="0"/>
+              <w:cnfStyle w:val="100000000000"/>
               <w:rPr>
                 <w:b w:val="0"/>
                 <w:szCs w:val="28"/>
@@ -4837,7 +4909,7 @@
             <w:pPr>
               <w:pStyle w:val="Default"/>
               <w:jc w:val="both"/>
-              <w:cnfStyle w:val="100000000000" w:firstRow="1" w:lastRow="0" w:firstColumn="0" w:lastColumn="0" w:oddVBand="0" w:evenVBand="0" w:oddHBand="0" w:evenHBand="0" w:firstRowFirstColumn="0" w:firstRowLastColumn="0" w:lastRowFirstColumn="0" w:lastRowLastColumn="0"/>
+              <w:cnfStyle w:val="100000000000"/>
               <w:rPr>
                 <w:b w:val="0"/>
                 <w:szCs w:val="28"/>
@@ -4854,11 +4926,11 @@
       </w:tr>
       <w:tr>
         <w:trPr>
-          <w:cnfStyle w:val="000000100000" w:firstRow="0" w:lastRow="0" w:firstColumn="0" w:lastColumn="0" w:oddVBand="0" w:evenVBand="0" w:oddHBand="1" w:evenHBand="0" w:firstRowFirstColumn="0" w:firstRowLastColumn="0" w:lastRowFirstColumn="0" w:lastRowLastColumn="0"/>
+          <w:cnfStyle w:val="000000100000"/>
         </w:trPr>
         <w:tc>
           <w:tcPr>
-            <w:cnfStyle w:val="001000000000" w:firstRow="0" w:lastRow="0" w:firstColumn="1" w:lastColumn="0" w:oddVBand="0" w:evenVBand="0" w:oddHBand="0" w:evenHBand="0" w:firstRowFirstColumn="0" w:firstRowLastColumn="0" w:lastRowFirstColumn="0" w:lastRowLastColumn="0"/>
+            <w:cnfStyle w:val="001000000000"/>
             <w:tcW w:w="291" w:type="pct"/>
           </w:tcPr>
           <w:p>
@@ -4883,7 +4955,7 @@
           <w:p>
             <w:pPr>
               <w:pStyle w:val="Default"/>
-              <w:cnfStyle w:val="000000100000" w:firstRow="0" w:lastRow="0" w:firstColumn="0" w:lastColumn="0" w:oddVBand="0" w:evenVBand="0" w:oddHBand="1" w:evenHBand="0" w:firstRowFirstColumn="0" w:firstRowLastColumn="0" w:lastRowFirstColumn="0" w:lastRowLastColumn="0"/>
+              <w:cnfStyle w:val="000000100000"/>
               <w:rPr>
                 <w:szCs w:val="28"/>
               </w:rPr>
@@ -4903,7 +4975,7 @@
           <w:p>
             <w:pPr>
               <w:pStyle w:val="Default"/>
-              <w:cnfStyle w:val="000000100000" w:firstRow="0" w:lastRow="0" w:firstColumn="0" w:lastColumn="0" w:oddVBand="0" w:evenVBand="0" w:oddHBand="1" w:evenHBand="0" w:firstRowFirstColumn="0" w:firstRowLastColumn="0" w:lastRowFirstColumn="0" w:lastRowLastColumn="0"/>
+              <w:cnfStyle w:val="000000100000"/>
               <w:rPr>
                 <w:szCs w:val="28"/>
               </w:rPr>
@@ -4923,7 +4995,7 @@
           <w:p>
             <w:pPr>
               <w:pStyle w:val="Default"/>
-              <w:cnfStyle w:val="000000100000" w:firstRow="0" w:lastRow="0" w:firstColumn="0" w:lastColumn="0" w:oddVBand="0" w:evenVBand="0" w:oddHBand="1" w:evenHBand="0" w:firstRowFirstColumn="0" w:firstRowLastColumn="0" w:lastRowFirstColumn="0" w:lastRowLastColumn="0"/>
+              <w:cnfStyle w:val="000000100000"/>
               <w:rPr>
                 <w:szCs w:val="28"/>
               </w:rPr>
@@ -4943,7 +5015,7 @@
           <w:p>
             <w:pPr>
               <w:pStyle w:val="Default"/>
-              <w:cnfStyle w:val="000000100000" w:firstRow="0" w:lastRow="0" w:firstColumn="0" w:lastColumn="0" w:oddVBand="0" w:evenVBand="0" w:oddHBand="1" w:evenHBand="0" w:firstRowFirstColumn="0" w:firstRowLastColumn="0" w:lastRowFirstColumn="0" w:lastRowLastColumn="0"/>
+              <w:cnfStyle w:val="000000100000"/>
               <w:rPr>
                 <w:szCs w:val="28"/>
               </w:rPr>
@@ -4961,7 +5033,7 @@
       <w:tr>
         <w:tc>
           <w:tcPr>
-            <w:cnfStyle w:val="001000000000" w:firstRow="0" w:lastRow="0" w:firstColumn="1" w:lastColumn="0" w:oddVBand="0" w:evenVBand="0" w:oddHBand="0" w:evenHBand="0" w:firstRowFirstColumn="0" w:firstRowLastColumn="0" w:lastRowFirstColumn="0" w:lastRowLastColumn="0"/>
+            <w:cnfStyle w:val="001000000000"/>
             <w:tcW w:w="291" w:type="pct"/>
           </w:tcPr>
           <w:p>
@@ -4986,7 +5058,7 @@
           <w:p>
             <w:pPr>
               <w:pStyle w:val="Default"/>
-              <w:cnfStyle w:val="000000000000" w:firstRow="0" w:lastRow="0" w:firstColumn="0" w:lastColumn="0" w:oddVBand="0" w:evenVBand="0" w:oddHBand="0" w:evenHBand="0" w:firstRowFirstColumn="0" w:firstRowLastColumn="0" w:lastRowFirstColumn="0" w:lastRowLastColumn="0"/>
+              <w:cnfStyle w:val="000000000000"/>
               <w:rPr>
                 <w:szCs w:val="28"/>
               </w:rPr>
@@ -5006,7 +5078,7 @@
           <w:p>
             <w:pPr>
               <w:pStyle w:val="Default"/>
-              <w:cnfStyle w:val="000000000000" w:firstRow="0" w:lastRow="0" w:firstColumn="0" w:lastColumn="0" w:oddVBand="0" w:evenVBand="0" w:oddHBand="0" w:evenHBand="0" w:firstRowFirstColumn="0" w:firstRowLastColumn="0" w:lastRowFirstColumn="0" w:lastRowLastColumn="0"/>
+              <w:cnfStyle w:val="000000000000"/>
               <w:rPr>
                 <w:szCs w:val="28"/>
               </w:rPr>
@@ -5026,7 +5098,7 @@
           <w:p>
             <w:pPr>
               <w:pStyle w:val="Default"/>
-              <w:cnfStyle w:val="000000000000" w:firstRow="0" w:lastRow="0" w:firstColumn="0" w:lastColumn="0" w:oddVBand="0" w:evenVBand="0" w:oddHBand="0" w:evenHBand="0" w:firstRowFirstColumn="0" w:firstRowLastColumn="0" w:lastRowFirstColumn="0" w:lastRowLastColumn="0"/>
+              <w:cnfStyle w:val="000000000000"/>
               <w:rPr>
                 <w:szCs w:val="28"/>
               </w:rPr>
@@ -5046,7 +5118,7 @@
           <w:p>
             <w:pPr>
               <w:pStyle w:val="Default"/>
-              <w:cnfStyle w:val="000000000000" w:firstRow="0" w:lastRow="0" w:firstColumn="0" w:lastColumn="0" w:oddVBand="0" w:evenVBand="0" w:oddHBand="0" w:evenHBand="0" w:firstRowFirstColumn="0" w:firstRowLastColumn="0" w:lastRowFirstColumn="0" w:lastRowLastColumn="0"/>
+              <w:cnfStyle w:val="000000000000"/>
               <w:rPr>
                 <w:szCs w:val="28"/>
               </w:rPr>
@@ -5069,11 +5141,11 @@
       </w:tr>
       <w:tr>
         <w:trPr>
-          <w:cnfStyle w:val="000000100000" w:firstRow="0" w:lastRow="0" w:firstColumn="0" w:lastColumn="0" w:oddVBand="0" w:evenVBand="0" w:oddHBand="1" w:evenHBand="0" w:firstRowFirstColumn="0" w:firstRowLastColumn="0" w:lastRowFirstColumn="0" w:lastRowLastColumn="0"/>
+          <w:cnfStyle w:val="000000100000"/>
         </w:trPr>
         <w:tc>
           <w:tcPr>
-            <w:cnfStyle w:val="001000000000" w:firstRow="0" w:lastRow="0" w:firstColumn="1" w:lastColumn="0" w:oddVBand="0" w:evenVBand="0" w:oddHBand="0" w:evenHBand="0" w:firstRowFirstColumn="0" w:firstRowLastColumn="0" w:lastRowFirstColumn="0" w:lastRowLastColumn="0"/>
+            <w:cnfStyle w:val="001000000000"/>
             <w:tcW w:w="291" w:type="pct"/>
           </w:tcPr>
           <w:p>
@@ -5098,7 +5170,7 @@
           <w:p>
             <w:pPr>
               <w:pStyle w:val="Default"/>
-              <w:cnfStyle w:val="000000100000" w:firstRow="0" w:lastRow="0" w:firstColumn="0" w:lastColumn="0" w:oddVBand="0" w:evenVBand="0" w:oddHBand="1" w:evenHBand="0" w:firstRowFirstColumn="0" w:firstRowLastColumn="0" w:lastRowFirstColumn="0" w:lastRowLastColumn="0"/>
+              <w:cnfStyle w:val="000000100000"/>
               <w:rPr>
                 <w:szCs w:val="28"/>
               </w:rPr>
@@ -5118,7 +5190,7 @@
           <w:p>
             <w:pPr>
               <w:pStyle w:val="Default"/>
-              <w:cnfStyle w:val="000000100000" w:firstRow="0" w:lastRow="0" w:firstColumn="0" w:lastColumn="0" w:oddVBand="0" w:evenVBand="0" w:oddHBand="1" w:evenHBand="0" w:firstRowFirstColumn="0" w:firstRowLastColumn="0" w:lastRowFirstColumn="0" w:lastRowLastColumn="0"/>
+              <w:cnfStyle w:val="000000100000"/>
               <w:rPr>
                 <w:szCs w:val="28"/>
               </w:rPr>
@@ -5138,7 +5210,7 @@
           <w:p>
             <w:pPr>
               <w:pStyle w:val="Default"/>
-              <w:cnfStyle w:val="000000100000" w:firstRow="0" w:lastRow="0" w:firstColumn="0" w:lastColumn="0" w:oddVBand="0" w:evenVBand="0" w:oddHBand="1" w:evenHBand="0" w:firstRowFirstColumn="0" w:firstRowLastColumn="0" w:lastRowFirstColumn="0" w:lastRowLastColumn="0"/>
+              <w:cnfStyle w:val="000000100000"/>
               <w:rPr>
                 <w:szCs w:val="28"/>
               </w:rPr>
@@ -5158,7 +5230,7 @@
           <w:p>
             <w:pPr>
               <w:pStyle w:val="Default"/>
-              <w:cnfStyle w:val="000000100000" w:firstRow="0" w:lastRow="0" w:firstColumn="0" w:lastColumn="0" w:oddVBand="0" w:evenVBand="0" w:oddHBand="1" w:evenHBand="0" w:firstRowFirstColumn="0" w:firstRowLastColumn="0" w:lastRowFirstColumn="0" w:lastRowLastColumn="0"/>
+              <w:cnfStyle w:val="000000100000"/>
               <w:rPr>
                 <w:szCs w:val="28"/>
               </w:rPr>
@@ -5181,7 +5253,7 @@
       <w:tr>
         <w:tc>
           <w:tcPr>
-            <w:cnfStyle w:val="001000000000" w:firstRow="0" w:lastRow="0" w:firstColumn="1" w:lastColumn="0" w:oddVBand="0" w:evenVBand="0" w:oddHBand="0" w:evenHBand="0" w:firstRowFirstColumn="0" w:firstRowLastColumn="0" w:lastRowFirstColumn="0" w:lastRowLastColumn="0"/>
+            <w:cnfStyle w:val="001000000000"/>
             <w:tcW w:w="291" w:type="pct"/>
           </w:tcPr>
           <w:p>
@@ -5206,7 +5278,7 @@
           <w:p>
             <w:pPr>
               <w:pStyle w:val="Default"/>
-              <w:cnfStyle w:val="000000000000" w:firstRow="0" w:lastRow="0" w:firstColumn="0" w:lastColumn="0" w:oddVBand="0" w:evenVBand="0" w:oddHBand="0" w:evenHBand="0" w:firstRowFirstColumn="0" w:firstRowLastColumn="0" w:lastRowFirstColumn="0" w:lastRowLastColumn="0"/>
+              <w:cnfStyle w:val="000000000000"/>
               <w:rPr>
                 <w:szCs w:val="28"/>
               </w:rPr>
@@ -5226,7 +5298,7 @@
           <w:p>
             <w:pPr>
               <w:pStyle w:val="Default"/>
-              <w:cnfStyle w:val="000000000000" w:firstRow="0" w:lastRow="0" w:firstColumn="0" w:lastColumn="0" w:oddVBand="0" w:evenVBand="0" w:oddHBand="0" w:evenHBand="0" w:firstRowFirstColumn="0" w:firstRowLastColumn="0" w:lastRowFirstColumn="0" w:lastRowLastColumn="0"/>
+              <w:cnfStyle w:val="000000000000"/>
               <w:rPr>
                 <w:szCs w:val="28"/>
               </w:rPr>
@@ -5246,7 +5318,7 @@
           <w:p>
             <w:pPr>
               <w:pStyle w:val="Default"/>
-              <w:cnfStyle w:val="000000000000" w:firstRow="0" w:lastRow="0" w:firstColumn="0" w:lastColumn="0" w:oddVBand="0" w:evenVBand="0" w:oddHBand="0" w:evenHBand="0" w:firstRowFirstColumn="0" w:firstRowLastColumn="0" w:lastRowFirstColumn="0" w:lastRowLastColumn="0"/>
+              <w:cnfStyle w:val="000000000000"/>
               <w:rPr>
                 <w:szCs w:val="28"/>
               </w:rPr>
@@ -5266,7 +5338,7 @@
           <w:p>
             <w:pPr>
               <w:pStyle w:val="Default"/>
-              <w:cnfStyle w:val="000000000000" w:firstRow="0" w:lastRow="0" w:firstColumn="0" w:lastColumn="0" w:oddVBand="0" w:evenVBand="0" w:oddHBand="0" w:evenHBand="0" w:firstRowFirstColumn="0" w:firstRowLastColumn="0" w:lastRowFirstColumn="0" w:lastRowLastColumn="0"/>
+              <w:cnfStyle w:val="000000000000"/>
               <w:rPr>
                 <w:szCs w:val="28"/>
               </w:rPr>
@@ -5294,11 +5366,11 @@
       </w:tr>
       <w:tr>
         <w:trPr>
-          <w:cnfStyle w:val="000000100000" w:firstRow="0" w:lastRow="0" w:firstColumn="0" w:lastColumn="0" w:oddVBand="0" w:evenVBand="0" w:oddHBand="1" w:evenHBand="0" w:firstRowFirstColumn="0" w:firstRowLastColumn="0" w:lastRowFirstColumn="0" w:lastRowLastColumn="0"/>
+          <w:cnfStyle w:val="000000100000"/>
         </w:trPr>
         <w:tc>
           <w:tcPr>
-            <w:cnfStyle w:val="001000000000" w:firstRow="0" w:lastRow="0" w:firstColumn="1" w:lastColumn="0" w:oddVBand="0" w:evenVBand="0" w:oddHBand="0" w:evenHBand="0" w:firstRowFirstColumn="0" w:firstRowLastColumn="0" w:lastRowFirstColumn="0" w:lastRowLastColumn="0"/>
+            <w:cnfStyle w:val="001000000000"/>
             <w:tcW w:w="291" w:type="pct"/>
           </w:tcPr>
           <w:p>
@@ -5323,7 +5395,7 @@
           <w:p>
             <w:pPr>
               <w:pStyle w:val="Default"/>
-              <w:cnfStyle w:val="000000100000" w:firstRow="0" w:lastRow="0" w:firstColumn="0" w:lastColumn="0" w:oddVBand="0" w:evenVBand="0" w:oddHBand="1" w:evenHBand="0" w:firstRowFirstColumn="0" w:firstRowLastColumn="0" w:lastRowFirstColumn="0" w:lastRowLastColumn="0"/>
+              <w:cnfStyle w:val="000000100000"/>
               <w:rPr>
                 <w:szCs w:val="28"/>
               </w:rPr>
@@ -5343,7 +5415,7 @@
           <w:p>
             <w:pPr>
               <w:pStyle w:val="Default"/>
-              <w:cnfStyle w:val="000000100000" w:firstRow="0" w:lastRow="0" w:firstColumn="0" w:lastColumn="0" w:oddVBand="0" w:evenVBand="0" w:oddHBand="1" w:evenHBand="0" w:firstRowFirstColumn="0" w:firstRowLastColumn="0" w:lastRowFirstColumn="0" w:lastRowLastColumn="0"/>
+              <w:cnfStyle w:val="000000100000"/>
               <w:rPr>
                 <w:szCs w:val="28"/>
               </w:rPr>
@@ -5363,7 +5435,7 @@
           <w:p>
             <w:pPr>
               <w:pStyle w:val="Default"/>
-              <w:cnfStyle w:val="000000100000" w:firstRow="0" w:lastRow="0" w:firstColumn="0" w:lastColumn="0" w:oddVBand="0" w:evenVBand="0" w:oddHBand="1" w:evenHBand="0" w:firstRowFirstColumn="0" w:firstRowLastColumn="0" w:lastRowFirstColumn="0" w:lastRowLastColumn="0"/>
+              <w:cnfStyle w:val="000000100000"/>
               <w:rPr>
                 <w:szCs w:val="28"/>
               </w:rPr>
@@ -5384,7 +5456,7 @@
             <w:pPr>
               <w:pStyle w:val="Default"/>
               <w:keepNext/>
-              <w:cnfStyle w:val="000000100000" w:firstRow="0" w:lastRow="0" w:firstColumn="0" w:lastColumn="0" w:oddVBand="0" w:evenVBand="0" w:oddHBand="1" w:evenHBand="0" w:firstRowFirstColumn="0" w:firstRowLastColumn="0" w:lastRowFirstColumn="0" w:lastRowLastColumn="0"/>
+              <w:cnfStyle w:val="000000100000"/>
               <w:rPr>
                 <w:szCs w:val="28"/>
               </w:rPr>
@@ -5508,8 +5580,8 @@
 </file>
 
 <file path=word/endnotes.xml><?xml version="1.0" encoding="utf-8"?>
-<w:endnotes xmlns:wpc="http://schemas.microsoft.com/office/word/2010/wordprocessingCanvas" xmlns:mc="http://schemas.openxmlformats.org/markup-compatibility/2006" xmlns:o="urn:schemas-microsoft-com:office:office" xmlns:r="http://schemas.openxmlformats.org/officeDocument/2006/relationships" xmlns:m="http://schemas.openxmlformats.org/officeDocument/2006/math" xmlns:v="urn:schemas-microsoft-com:vml" xmlns:wp14="http://schemas.microsoft.com/office/word/2010/wordprocessingDrawing" xmlns:wp="http://schemas.openxmlformats.org/drawingml/2006/wordprocessingDrawing" xmlns:w10="urn:schemas-microsoft-com:office:word" xmlns:w="http://schemas.openxmlformats.org/wordprocessingml/2006/main" xmlns:w14="http://schemas.microsoft.com/office/word/2010/wordml" xmlns:w15="http://schemas.microsoft.com/office/word/2012/wordml" xmlns:wpg="http://schemas.microsoft.com/office/word/2010/wordprocessingGroup" xmlns:wpi="http://schemas.microsoft.com/office/word/2010/wordprocessingInk" xmlns:wne="http://schemas.microsoft.com/office/word/2006/wordml" xmlns:wps="http://schemas.microsoft.com/office/word/2010/wordprocessingShape" mc:Ignorable="w14 w15 wp14">
-  <w:endnote w:type="separator" w:id="-1">
+<w:endnotes xmlns:ve="http://schemas.openxmlformats.org/markup-compatibility/2006" xmlns:o="urn:schemas-microsoft-com:office:office" xmlns:r="http://schemas.openxmlformats.org/officeDocument/2006/relationships" xmlns:m="http://schemas.openxmlformats.org/officeDocument/2006/math" xmlns:v="urn:schemas-microsoft-com:vml" xmlns:wp="http://schemas.openxmlformats.org/drawingml/2006/wordprocessingDrawing" xmlns:w10="urn:schemas-microsoft-com:office:word" xmlns:w="http://schemas.openxmlformats.org/wordprocessingml/2006/main" xmlns:wne="http://schemas.microsoft.com/office/word/2006/wordml">
+  <w:endnote w:type="separator" w:id="0">
     <w:p>
       <w:pPr>
         <w:spacing w:after="0" w:line="240" w:lineRule="auto"/>
@@ -5519,7 +5591,7 @@
       </w:r>
     </w:p>
   </w:endnote>
-  <w:endnote w:type="continuationSeparator" w:id="0">
+  <w:endnote w:type="continuationSeparator" w:id="1">
     <w:p>
       <w:pPr>
         <w:spacing w:after="0" w:line="240" w:lineRule="auto"/>
@@ -5533,8 +5605,8 @@
 </file>
 
 <file path=word/footnotes.xml><?xml version="1.0" encoding="utf-8"?>
-<w:footnotes xmlns:wpc="http://schemas.microsoft.com/office/word/2010/wordprocessingCanvas" xmlns:mc="http://schemas.openxmlformats.org/markup-compatibility/2006" xmlns:o="urn:schemas-microsoft-com:office:office" xmlns:r="http://schemas.openxmlformats.org/officeDocument/2006/relationships" xmlns:m="http://schemas.openxmlformats.org/officeDocument/2006/math" xmlns:v="urn:schemas-microsoft-com:vml" xmlns:wp14="http://schemas.microsoft.com/office/word/2010/wordprocessingDrawing" xmlns:wp="http://schemas.openxmlformats.org/drawingml/2006/wordprocessingDrawing" xmlns:w10="urn:schemas-microsoft-com:office:word" xmlns:w="http://schemas.openxmlformats.org/wordprocessingml/2006/main" xmlns:w14="http://schemas.microsoft.com/office/word/2010/wordml" xmlns:w15="http://schemas.microsoft.com/office/word/2012/wordml" xmlns:wpg="http://schemas.microsoft.com/office/word/2010/wordprocessingGroup" xmlns:wpi="http://schemas.microsoft.com/office/word/2010/wordprocessingInk" xmlns:wne="http://schemas.microsoft.com/office/word/2006/wordml" xmlns:wps="http://schemas.microsoft.com/office/word/2010/wordprocessingShape" mc:Ignorable="w14 w15 wp14">
-  <w:footnote w:type="separator" w:id="-1">
+<w:footnotes xmlns:ve="http://schemas.openxmlformats.org/markup-compatibility/2006" xmlns:o="urn:schemas-microsoft-com:office:office" xmlns:r="http://schemas.openxmlformats.org/officeDocument/2006/relationships" xmlns:m="http://schemas.openxmlformats.org/officeDocument/2006/math" xmlns:v="urn:schemas-microsoft-com:vml" xmlns:wp="http://schemas.openxmlformats.org/drawingml/2006/wordprocessingDrawing" xmlns:w10="urn:schemas-microsoft-com:office:word" xmlns:w="http://schemas.openxmlformats.org/wordprocessingml/2006/main" xmlns:wne="http://schemas.microsoft.com/office/word/2006/wordml">
+  <w:footnote w:type="separator" w:id="0">
     <w:p>
       <w:pPr>
         <w:spacing w:after="0" w:line="240" w:lineRule="auto"/>
@@ -5544,7 +5616,7 @@
       </w:r>
     </w:p>
   </w:footnote>
-  <w:footnote w:type="continuationSeparator" w:id="0">
+  <w:footnote w:type="continuationSeparator" w:id="1">
     <w:p>
       <w:pPr>
         <w:spacing w:after="0" w:line="240" w:lineRule="auto"/>
@@ -5558,7 +5630,7 @@
 </file>
 
 <file path=word/numbering.xml><?xml version="1.0" encoding="utf-8"?>
-<w:numbering xmlns:wpc="http://schemas.microsoft.com/office/word/2010/wordprocessingCanvas" xmlns:mc="http://schemas.openxmlformats.org/markup-compatibility/2006" xmlns:o="urn:schemas-microsoft-com:office:office" xmlns:r="http://schemas.openxmlformats.org/officeDocument/2006/relationships" xmlns:m="http://schemas.openxmlformats.org/officeDocument/2006/math" xmlns:v="urn:schemas-microsoft-com:vml" xmlns:wp14="http://schemas.microsoft.com/office/word/2010/wordprocessingDrawing" xmlns:wp="http://schemas.openxmlformats.org/drawingml/2006/wordprocessingDrawing" xmlns:w10="urn:schemas-microsoft-com:office:word" xmlns:w="http://schemas.openxmlformats.org/wordprocessingml/2006/main" xmlns:w14="http://schemas.microsoft.com/office/word/2010/wordml" xmlns:w15="http://schemas.microsoft.com/office/word/2012/wordml" xmlns:wpg="http://schemas.microsoft.com/office/word/2010/wordprocessingGroup" xmlns:wpi="http://schemas.microsoft.com/office/word/2010/wordprocessingInk" xmlns:wne="http://schemas.microsoft.com/office/word/2006/wordml" xmlns:wps="http://schemas.microsoft.com/office/word/2010/wordprocessingShape" mc:Ignorable="w14 w15 wp14">
+<w:numbering xmlns:ve="http://schemas.openxmlformats.org/markup-compatibility/2006" xmlns:o="urn:schemas-microsoft-com:office:office" xmlns:r="http://schemas.openxmlformats.org/officeDocument/2006/relationships" xmlns:m="http://schemas.openxmlformats.org/officeDocument/2006/math" xmlns:v="urn:schemas-microsoft-com:vml" xmlns:wp="http://schemas.openxmlformats.org/drawingml/2006/wordprocessingDrawing" xmlns:w10="urn:schemas-microsoft-com:office:word" xmlns:w="http://schemas.openxmlformats.org/wordprocessingml/2006/main" xmlns:wne="http://schemas.microsoft.com/office/word/2006/wordml">
   <w:abstractNum w:abstractNumId="0">
     <w:nsid w:val="00154E64"/>
     <w:multiLevelType w:val="hybridMultilevel"/>
@@ -7895,7 +7967,7 @@
 </file>
 
 <file path=word/styles.xml><?xml version="1.0" encoding="utf-8"?>
-<w:styles xmlns:mc="http://schemas.openxmlformats.org/markup-compatibility/2006" xmlns:r="http://schemas.openxmlformats.org/officeDocument/2006/relationships" xmlns:w="http://schemas.openxmlformats.org/wordprocessingml/2006/main" xmlns:w14="http://schemas.microsoft.com/office/word/2010/wordml" xmlns:w15="http://schemas.microsoft.com/office/word/2012/wordml" mc:Ignorable="w14 w15">
+<w:styles xmlns:r="http://schemas.openxmlformats.org/officeDocument/2006/relationships" xmlns:w="http://schemas.openxmlformats.org/wordprocessingml/2006/main">
   <w:docDefaults>
     <w:rPrDefault>
       <w:rPr>
@@ -7911,382 +7983,149 @@
       </w:pPr>
     </w:pPrDefault>
   </w:docDefaults>
-  <w:latentStyles w:defLockedState="0" w:defUIPriority="99" w:defSemiHidden="0" w:defUnhideWhenUsed="0" w:defQFormat="0" w:count="371">
-    <w:lsdException w:name="Normal" w:uiPriority="0" w:qFormat="1"/>
-    <w:lsdException w:name="heading 1" w:uiPriority="9" w:qFormat="1"/>
-    <w:lsdException w:name="heading 2" w:semiHidden="1" w:uiPriority="9" w:unhideWhenUsed="1" w:qFormat="1"/>
-    <w:lsdException w:name="heading 3" w:semiHidden="1" w:uiPriority="9" w:unhideWhenUsed="1" w:qFormat="1"/>
-    <w:lsdException w:name="heading 4" w:semiHidden="1" w:uiPriority="9" w:unhideWhenUsed="1" w:qFormat="1"/>
-    <w:lsdException w:name="heading 5" w:semiHidden="1" w:uiPriority="9" w:unhideWhenUsed="1" w:qFormat="1"/>
-    <w:lsdException w:name="heading 6" w:semiHidden="1" w:uiPriority="9" w:unhideWhenUsed="1" w:qFormat="1"/>
-    <w:lsdException w:name="heading 7" w:semiHidden="1" w:uiPriority="9" w:unhideWhenUsed="1" w:qFormat="1"/>
-    <w:lsdException w:name="heading 8" w:semiHidden="1" w:uiPriority="9" w:unhideWhenUsed="1" w:qFormat="1"/>
-    <w:lsdException w:name="heading 9" w:semiHidden="1" w:uiPriority="9" w:unhideWhenUsed="1" w:qFormat="1"/>
-    <w:lsdException w:name="index 1" w:semiHidden="1" w:unhideWhenUsed="1"/>
-    <w:lsdException w:name="index 2" w:semiHidden="1" w:unhideWhenUsed="1"/>
-    <w:lsdException w:name="index 3" w:semiHidden="1" w:unhideWhenUsed="1"/>
-    <w:lsdException w:name="index 4" w:semiHidden="1" w:unhideWhenUsed="1"/>
-    <w:lsdException w:name="index 5" w:semiHidden="1" w:unhideWhenUsed="1"/>
-    <w:lsdException w:name="index 6" w:semiHidden="1" w:unhideWhenUsed="1"/>
-    <w:lsdException w:name="index 7" w:semiHidden="1" w:unhideWhenUsed="1"/>
-    <w:lsdException w:name="index 8" w:semiHidden="1" w:unhideWhenUsed="1"/>
-    <w:lsdException w:name="index 9" w:semiHidden="1" w:unhideWhenUsed="1"/>
-    <w:lsdException w:name="toc 1" w:semiHidden="1" w:uiPriority="39" w:unhideWhenUsed="1"/>
-    <w:lsdException w:name="toc 2" w:semiHidden="1" w:uiPriority="39" w:unhideWhenUsed="1"/>
-    <w:lsdException w:name="toc 3" w:semiHidden="1" w:uiPriority="39" w:unhideWhenUsed="1"/>
-    <w:lsdException w:name="toc 4" w:semiHidden="1" w:uiPriority="39" w:unhideWhenUsed="1"/>
-    <w:lsdException w:name="toc 5" w:semiHidden="1" w:uiPriority="39" w:unhideWhenUsed="1"/>
-    <w:lsdException w:name="toc 6" w:semiHidden="1" w:uiPriority="39" w:unhideWhenUsed="1"/>
-    <w:lsdException w:name="toc 7" w:semiHidden="1" w:uiPriority="39" w:unhideWhenUsed="1"/>
-    <w:lsdException w:name="toc 8" w:semiHidden="1" w:uiPriority="39" w:unhideWhenUsed="1"/>
-    <w:lsdException w:name="toc 9" w:semiHidden="1" w:uiPriority="39" w:unhideWhenUsed="1"/>
-    <w:lsdException w:name="Normal Indent" w:semiHidden="1" w:unhideWhenUsed="1"/>
-    <w:lsdException w:name="footnote text" w:semiHidden="1" w:unhideWhenUsed="1"/>
-    <w:lsdException w:name="annotation text" w:semiHidden="1" w:unhideWhenUsed="1"/>
-    <w:lsdException w:name="header" w:semiHidden="1" w:unhideWhenUsed="1"/>
-    <w:lsdException w:name="footer" w:semiHidden="1" w:unhideWhenUsed="1"/>
-    <w:lsdException w:name="index heading" w:semiHidden="1" w:unhideWhenUsed="1"/>
-    <w:lsdException w:name="caption" w:semiHidden="1" w:uiPriority="35" w:unhideWhenUsed="1" w:qFormat="1"/>
-    <w:lsdException w:name="table of figures" w:semiHidden="1" w:unhideWhenUsed="1"/>
-    <w:lsdException w:name="envelope address" w:semiHidden="1" w:unhideWhenUsed="1"/>
-    <w:lsdException w:name="envelope return" w:semiHidden="1" w:unhideWhenUsed="1"/>
-    <w:lsdException w:name="footnote reference" w:semiHidden="1" w:unhideWhenUsed="1"/>
-    <w:lsdException w:name="annotation reference" w:semiHidden="1" w:unhideWhenUsed="1"/>
-    <w:lsdException w:name="line number" w:semiHidden="1" w:unhideWhenUsed="1"/>
-    <w:lsdException w:name="page number" w:semiHidden="1" w:unhideWhenUsed="1"/>
-    <w:lsdException w:name="endnote reference" w:semiHidden="1" w:unhideWhenUsed="1"/>
-    <w:lsdException w:name="endnote text" w:semiHidden="1" w:unhideWhenUsed="1"/>
-    <w:lsdException w:name="table of authorities" w:semiHidden="1" w:unhideWhenUsed="1"/>
-    <w:lsdException w:name="macro" w:semiHidden="1" w:unhideWhenUsed="1"/>
-    <w:lsdException w:name="toa heading" w:semiHidden="1" w:unhideWhenUsed="1"/>
-    <w:lsdException w:name="List" w:semiHidden="1" w:unhideWhenUsed="1"/>
-    <w:lsdException w:name="List Bullet" w:semiHidden="1" w:unhideWhenUsed="1"/>
-    <w:lsdException w:name="List Number" w:semiHidden="1" w:unhideWhenUsed="1"/>
-    <w:lsdException w:name="List 2" w:semiHidden="1" w:unhideWhenUsed="1"/>
-    <w:lsdException w:name="List 3" w:semiHidden="1" w:unhideWhenUsed="1"/>
-    <w:lsdException w:name="List 4" w:semiHidden="1" w:unhideWhenUsed="1"/>
-    <w:lsdException w:name="List 5" w:semiHidden="1" w:unhideWhenUsed="1"/>
-    <w:lsdException w:name="List Bullet 2" w:semiHidden="1" w:unhideWhenUsed="1"/>
-    <w:lsdException w:name="List Bullet 3" w:semiHidden="1" w:unhideWhenUsed="1"/>
-    <w:lsdException w:name="List Bullet 4" w:semiHidden="1" w:unhideWhenUsed="1"/>
-    <w:lsdException w:name="List Bullet 5" w:semiHidden="1" w:unhideWhenUsed="1"/>
-    <w:lsdException w:name="List Number 2" w:semiHidden="1" w:unhideWhenUsed="1"/>
-    <w:lsdException w:name="List Number 3" w:semiHidden="1" w:unhideWhenUsed="1"/>
-    <w:lsdException w:name="List Number 4" w:semiHidden="1" w:unhideWhenUsed="1"/>
-    <w:lsdException w:name="List Number 5" w:semiHidden="1" w:unhideWhenUsed="1"/>
-    <w:lsdException w:name="Title" w:uiPriority="10" w:qFormat="1"/>
-    <w:lsdException w:name="Closing" w:semiHidden="1" w:unhideWhenUsed="1"/>
-    <w:lsdException w:name="Signature" w:semiHidden="1" w:unhideWhenUsed="1"/>
-    <w:lsdException w:name="Default Paragraph Font" w:semiHidden="1" w:uiPriority="1" w:unhideWhenUsed="1"/>
-    <w:lsdException w:name="Body Text" w:semiHidden="1" w:unhideWhenUsed="1"/>
-    <w:lsdException w:name="Body Text Indent" w:semiHidden="1" w:unhideWhenUsed="1"/>
-    <w:lsdException w:name="List Continue" w:semiHidden="1" w:unhideWhenUsed="1"/>
-    <w:lsdException w:name="List Continue 2" w:semiHidden="1" w:unhideWhenUsed="1"/>
-    <w:lsdException w:name="List Continue 3" w:semiHidden="1" w:unhideWhenUsed="1"/>
-    <w:lsdException w:name="List Continue 4" w:semiHidden="1" w:unhideWhenUsed="1"/>
-    <w:lsdException w:name="List Continue 5" w:semiHidden="1" w:unhideWhenUsed="1"/>
-    <w:lsdException w:name="Message Header" w:semiHidden="1" w:unhideWhenUsed="1"/>
-    <w:lsdException w:name="Subtitle" w:uiPriority="11" w:qFormat="1"/>
-    <w:lsdException w:name="Salutation" w:semiHidden="1" w:unhideWhenUsed="1"/>
-    <w:lsdException w:name="Date" w:semiHidden="1" w:unhideWhenUsed="1"/>
-    <w:lsdException w:name="Body Text First Indent" w:semiHidden="1" w:unhideWhenUsed="1"/>
-    <w:lsdException w:name="Body Text First Indent 2" w:semiHidden="1" w:unhideWhenUsed="1"/>
-    <w:lsdException w:name="Note Heading" w:semiHidden="1" w:unhideWhenUsed="1"/>
-    <w:lsdException w:name="Body Text 2" w:semiHidden="1" w:unhideWhenUsed="1"/>
-    <w:lsdException w:name="Body Text 3" w:semiHidden="1" w:unhideWhenUsed="1"/>
-    <w:lsdException w:name="Body Text Indent 2" w:semiHidden="1" w:unhideWhenUsed="1"/>
-    <w:lsdException w:name="Body Text Indent 3" w:semiHidden="1" w:unhideWhenUsed="1"/>
-    <w:lsdException w:name="Block Text" w:semiHidden="1" w:unhideWhenUsed="1"/>
-    <w:lsdException w:name="Hyperlink" w:semiHidden="1" w:unhideWhenUsed="1"/>
-    <w:lsdException w:name="FollowedHyperlink" w:semiHidden="1" w:unhideWhenUsed="1"/>
-    <w:lsdException w:name="Strong" w:uiPriority="22" w:qFormat="1"/>
-    <w:lsdException w:name="Emphasis" w:uiPriority="20" w:qFormat="1"/>
-    <w:lsdException w:name="Document Map" w:semiHidden="1" w:unhideWhenUsed="1"/>
-    <w:lsdException w:name="Plain Text" w:semiHidden="1" w:unhideWhenUsed="1"/>
-    <w:lsdException w:name="E-mail Signature" w:semiHidden="1" w:unhideWhenUsed="1"/>
-    <w:lsdException w:name="HTML Top of Form" w:semiHidden="1" w:unhideWhenUsed="1"/>
-    <w:lsdException w:name="HTML Bottom of Form" w:semiHidden="1" w:unhideWhenUsed="1"/>
-    <w:lsdException w:name="Normal (Web)" w:semiHidden="1" w:unhideWhenUsed="1"/>
-    <w:lsdException w:name="HTML Acronym" w:semiHidden="1" w:unhideWhenUsed="1"/>
-    <w:lsdException w:name="HTML Address" w:semiHidden="1" w:unhideWhenUsed="1"/>
-    <w:lsdException w:name="HTML Cite" w:semiHidden="1" w:unhideWhenUsed="1"/>
-    <w:lsdException w:name="HTML Code" w:semiHidden="1" w:unhideWhenUsed="1"/>
-    <w:lsdException w:name="HTML Definition" w:semiHidden="1" w:unhideWhenUsed="1"/>
-    <w:lsdException w:name="HTML Keyboard" w:semiHidden="1" w:unhideWhenUsed="1"/>
-    <w:lsdException w:name="HTML Preformatted" w:semiHidden="1" w:unhideWhenUsed="1"/>
-    <w:lsdException w:name="HTML Sample" w:semiHidden="1" w:unhideWhenUsed="1"/>
-    <w:lsdException w:name="HTML Typewriter" w:semiHidden="1" w:unhideWhenUsed="1"/>
-    <w:lsdException w:name="HTML Variable" w:semiHidden="1" w:unhideWhenUsed="1"/>
-    <w:lsdException w:name="Normal Table" w:semiHidden="1" w:unhideWhenUsed="1"/>
-    <w:lsdException w:name="annotation subject" w:semiHidden="1" w:unhideWhenUsed="1"/>
-    <w:lsdException w:name="No List" w:semiHidden="1" w:unhideWhenUsed="1"/>
-    <w:lsdException w:name="Outline List 1" w:semiHidden="1" w:unhideWhenUsed="1"/>
-    <w:lsdException w:name="Outline List 2" w:semiHidden="1" w:unhideWhenUsed="1"/>
-    <w:lsdException w:name="Outline List 3" w:semiHidden="1" w:unhideWhenUsed="1"/>
-    <w:lsdException w:name="Table Simple 1" w:semiHidden="1" w:unhideWhenUsed="1"/>
-    <w:lsdException w:name="Table Simple 2" w:semiHidden="1" w:unhideWhenUsed="1"/>
-    <w:lsdException w:name="Table Simple 3" w:semiHidden="1" w:unhideWhenUsed="1"/>
-    <w:lsdException w:name="Table Classic 1" w:semiHidden="1" w:unhideWhenUsed="1"/>
-    <w:lsdException w:name="Table Classic 2" w:semiHidden="1" w:unhideWhenUsed="1"/>
-    <w:lsdException w:name="Table Classic 3" w:semiHidden="1" w:unhideWhenUsed="1"/>
-    <w:lsdException w:name="Table Classic 4" w:semiHidden="1" w:unhideWhenUsed="1"/>
-    <w:lsdException w:name="Table Colorful 1" w:semiHidden="1" w:unhideWhenUsed="1"/>
-    <w:lsdException w:name="Table Colorful 2" w:semiHidden="1" w:unhideWhenUsed="1"/>
-    <w:lsdException w:name="Table Colorful 3" w:semiHidden="1" w:unhideWhenUsed="1"/>
-    <w:lsdException w:name="Table Columns 1" w:semiHidden="1" w:unhideWhenUsed="1"/>
-    <w:lsdException w:name="Table Columns 2" w:semiHidden="1" w:unhideWhenUsed="1"/>
-    <w:lsdException w:name="Table Columns 3" w:semiHidden="1" w:unhideWhenUsed="1"/>
-    <w:lsdException w:name="Table Columns 4" w:semiHidden="1" w:unhideWhenUsed="1"/>
-    <w:lsdException w:name="Table Columns 5" w:semiHidden="1" w:unhideWhenUsed="1"/>
-    <w:lsdException w:name="Table Grid 1" w:semiHidden="1" w:unhideWhenUsed="1"/>
-    <w:lsdException w:name="Table Grid 2" w:semiHidden="1" w:unhideWhenUsed="1"/>
-    <w:lsdException w:name="Table Grid 3" w:semiHidden="1" w:unhideWhenUsed="1"/>
-    <w:lsdException w:name="Table Grid 4" w:semiHidden="1" w:unhideWhenUsed="1"/>
-    <w:lsdException w:name="Table Grid 5" w:semiHidden="1" w:unhideWhenUsed="1"/>
-    <w:lsdException w:name="Table Grid 6" w:semiHidden="1" w:unhideWhenUsed="1"/>
-    <w:lsdException w:name="Table Grid 7" w:semiHidden="1" w:unhideWhenUsed="1"/>
-    <w:lsdException w:name="Table Grid 8" w:semiHidden="1" w:unhideWhenUsed="1"/>
-    <w:lsdException w:name="Table List 1" w:semiHidden="1" w:unhideWhenUsed="1"/>
-    <w:lsdException w:name="Table List 2" w:semiHidden="1" w:unhideWhenUsed="1"/>
-    <w:lsdException w:name="Table List 3" w:semiHidden="1" w:unhideWhenUsed="1"/>
-    <w:lsdException w:name="Table List 4" w:semiHidden="1" w:unhideWhenUsed="1"/>
-    <w:lsdException w:name="Table List 5" w:semiHidden="1" w:unhideWhenUsed="1"/>
-    <w:lsdException w:name="Table List 6" w:semiHidden="1" w:unhideWhenUsed="1"/>
-    <w:lsdException w:name="Table List 7" w:semiHidden="1" w:unhideWhenUsed="1"/>
-    <w:lsdException w:name="Table List 8" w:semiHidden="1" w:unhideWhenUsed="1"/>
-    <w:lsdException w:name="Table 3D effects 1" w:semiHidden="1" w:unhideWhenUsed="1"/>
-    <w:lsdException w:name="Table 3D effects 2" w:semiHidden="1" w:unhideWhenUsed="1"/>
-    <w:lsdException w:name="Table 3D effects 3" w:semiHidden="1" w:unhideWhenUsed="1"/>
-    <w:lsdException w:name="Table Contemporary" w:semiHidden="1" w:unhideWhenUsed="1"/>
-    <w:lsdException w:name="Table Elegant" w:semiHidden="1" w:unhideWhenUsed="1"/>
-    <w:lsdException w:name="Table Professional" w:semiHidden="1" w:unhideWhenUsed="1"/>
-    <w:lsdException w:name="Table Subtle 1" w:semiHidden="1" w:unhideWhenUsed="1"/>
-    <w:lsdException w:name="Table Subtle 2" w:semiHidden="1" w:unhideWhenUsed="1"/>
-    <w:lsdException w:name="Table Web 1" w:semiHidden="1" w:unhideWhenUsed="1"/>
-    <w:lsdException w:name="Table Web 2" w:semiHidden="1" w:unhideWhenUsed="1"/>
-    <w:lsdException w:name="Table Web 3" w:semiHidden="1" w:unhideWhenUsed="1"/>
-    <w:lsdException w:name="Balloon Text" w:semiHidden="1" w:unhideWhenUsed="1"/>
-    <w:lsdException w:name="Table Grid" w:uiPriority="39"/>
-    <w:lsdException w:name="Table Theme" w:semiHidden="1" w:unhideWhenUsed="1"/>
-    <w:lsdException w:name="Placeholder Text" w:semiHidden="1"/>
-    <w:lsdException w:name="No Spacing" w:uiPriority="1" w:qFormat="1"/>
-    <w:lsdException w:name="Light Shading" w:uiPriority="60"/>
-    <w:lsdException w:name="Light List" w:uiPriority="61"/>
-    <w:lsdException w:name="Light Grid" w:uiPriority="62"/>
-    <w:lsdException w:name="Medium Shading 1" w:uiPriority="63"/>
-    <w:lsdException w:name="Medium Shading 2" w:uiPriority="64"/>
-    <w:lsdException w:name="Medium List 1" w:uiPriority="65"/>
-    <w:lsdException w:name="Medium List 2" w:uiPriority="66"/>
-    <w:lsdException w:name="Medium Grid 1" w:uiPriority="67"/>
-    <w:lsdException w:name="Medium Grid 2" w:uiPriority="68"/>
-    <w:lsdException w:name="Medium Grid 3" w:uiPriority="69"/>
-    <w:lsdException w:name="Dark List" w:uiPriority="70"/>
-    <w:lsdException w:name="Colorful Shading" w:uiPriority="71"/>
-    <w:lsdException w:name="Colorful List" w:uiPriority="72"/>
-    <w:lsdException w:name="Colorful Grid" w:uiPriority="73"/>
-    <w:lsdException w:name="Light Shading Accent 1" w:uiPriority="60"/>
-    <w:lsdException w:name="Light List Accent 1" w:uiPriority="61"/>
-    <w:lsdException w:name="Light Grid Accent 1" w:uiPriority="62"/>
-    <w:lsdException w:name="Medium Shading 1 Accent 1" w:uiPriority="63"/>
-    <w:lsdException w:name="Medium Shading 2 Accent 1" w:uiPriority="64"/>
-    <w:lsdException w:name="Medium List 1 Accent 1" w:uiPriority="65"/>
-    <w:lsdException w:name="Revision" w:semiHidden="1"/>
-    <w:lsdException w:name="List Paragraph" w:uiPriority="34" w:qFormat="1"/>
-    <w:lsdException w:name="Quote" w:uiPriority="29" w:qFormat="1"/>
-    <w:lsdException w:name="Intense Quote" w:uiPriority="30" w:qFormat="1"/>
-    <w:lsdException w:name="Medium List 2 Accent 1" w:uiPriority="66"/>
-    <w:lsdException w:name="Medium Grid 1 Accent 1" w:uiPriority="67"/>
-    <w:lsdException w:name="Medium Grid 2 Accent 1" w:uiPriority="68"/>
-    <w:lsdException w:name="Medium Grid 3 Accent 1" w:uiPriority="69"/>
-    <w:lsdException w:name="Dark List Accent 1" w:uiPriority="70"/>
-    <w:lsdException w:name="Colorful Shading Accent 1" w:uiPriority="71"/>
-    <w:lsdException w:name="Colorful List Accent 1" w:uiPriority="72"/>
-    <w:lsdException w:name="Colorful Grid Accent 1" w:uiPriority="73"/>
-    <w:lsdException w:name="Light Shading Accent 2" w:uiPriority="60"/>
-    <w:lsdException w:name="Light List Accent 2" w:uiPriority="61"/>
-    <w:lsdException w:name="Light Grid Accent 2" w:uiPriority="62"/>
-    <w:lsdException w:name="Medium Shading 1 Accent 2" w:uiPriority="63"/>
-    <w:lsdException w:name="Medium Shading 2 Accent 2" w:uiPriority="64"/>
-    <w:lsdException w:name="Medium List 1 Accent 2" w:uiPriority="65"/>
-    <w:lsdException w:name="Medium List 2 Accent 2" w:uiPriority="66"/>
-    <w:lsdException w:name="Medium Grid 1 Accent 2" w:uiPriority="67"/>
-    <w:lsdException w:name="Medium Grid 2 Accent 2" w:uiPriority="68"/>
-    <w:lsdException w:name="Medium Grid 3 Accent 2" w:uiPriority="69"/>
-    <w:lsdException w:name="Dark List Accent 2" w:uiPriority="70"/>
-    <w:lsdException w:name="Colorful Shading Accent 2" w:uiPriority="71"/>
-    <w:lsdException w:name="Colorful List Accent 2" w:uiPriority="72"/>
-    <w:lsdException w:name="Colorful Grid Accent 2" w:uiPriority="73"/>
-    <w:lsdException w:name="Light Shading Accent 3" w:uiPriority="60"/>
-    <w:lsdException w:name="Light List Accent 3" w:uiPriority="61"/>
-    <w:lsdException w:name="Light Grid Accent 3" w:uiPriority="62"/>
-    <w:lsdException w:name="Medium Shading 1 Accent 3" w:uiPriority="63"/>
-    <w:lsdException w:name="Medium Shading 2 Accent 3" w:uiPriority="64"/>
-    <w:lsdException w:name="Medium List 1 Accent 3" w:uiPriority="65"/>
-    <w:lsdException w:name="Medium List 2 Accent 3" w:uiPriority="66"/>
-    <w:lsdException w:name="Medium Grid 1 Accent 3" w:uiPriority="67"/>
-    <w:lsdException w:name="Medium Grid 2 Accent 3" w:uiPriority="68"/>
-    <w:lsdException w:name="Medium Grid 3 Accent 3" w:uiPriority="69"/>
-    <w:lsdException w:name="Dark List Accent 3" w:uiPriority="70"/>
-    <w:lsdException w:name="Colorful Shading Accent 3" w:uiPriority="71"/>
-    <w:lsdException w:name="Colorful List Accent 3" w:uiPriority="72"/>
-    <w:lsdException w:name="Colorful Grid Accent 3" w:uiPriority="73"/>
-    <w:lsdException w:name="Light Shading Accent 4" w:uiPriority="60"/>
-    <w:lsdException w:name="Light List Accent 4" w:uiPriority="61"/>
-    <w:lsdException w:name="Light Grid Accent 4" w:uiPriority="62"/>
-    <w:lsdException w:name="Medium Shading 1 Accent 4" w:uiPriority="63"/>
-    <w:lsdException w:name="Medium Shading 2 Accent 4" w:uiPriority="64"/>
-    <w:lsdException w:name="Medium List 1 Accent 4" w:uiPriority="65"/>
-    <w:lsdException w:name="Medium List 2 Accent 4" w:uiPriority="66"/>
-    <w:lsdException w:name="Medium Grid 1 Accent 4" w:uiPriority="67"/>
-    <w:lsdException w:name="Medium Grid 2 Accent 4" w:uiPriority="68"/>
-    <w:lsdException w:name="Medium Grid 3 Accent 4" w:uiPriority="69"/>
-    <w:lsdException w:name="Dark List Accent 4" w:uiPriority="70"/>
-    <w:lsdException w:name="Colorful Shading Accent 4" w:uiPriority="71"/>
-    <w:lsdException w:name="Colorful List Accent 4" w:uiPriority="72"/>
-    <w:lsdException w:name="Colorful Grid Accent 4" w:uiPriority="73"/>
-    <w:lsdException w:name="Light Shading Accent 5" w:uiPriority="60"/>
-    <w:lsdException w:name="Light List Accent 5" w:uiPriority="61"/>
-    <w:lsdException w:name="Light Grid Accent 5" w:uiPriority="62"/>
-    <w:lsdException w:name="Medium Shading 1 Accent 5" w:uiPriority="63"/>
-    <w:lsdException w:name="Medium Shading 2 Accent 5" w:uiPriority="64"/>
-    <w:lsdException w:name="Medium List 1 Accent 5" w:uiPriority="65"/>
-    <w:lsdException w:name="Medium List 2 Accent 5" w:uiPriority="66"/>
-    <w:lsdException w:name="Medium Grid 1 Accent 5" w:uiPriority="67"/>
-    <w:lsdException w:name="Medium Grid 2 Accent 5" w:uiPriority="68"/>
-    <w:lsdException w:name="Medium Grid 3 Accent 5" w:uiPriority="69"/>
-    <w:lsdException w:name="Dark List Accent 5" w:uiPriority="70"/>
-    <w:lsdException w:name="Colorful Shading Accent 5" w:uiPriority="71"/>
-    <w:lsdException w:name="Colorful List Accent 5" w:uiPriority="72"/>
-    <w:lsdException w:name="Colorful Grid Accent 5" w:uiPriority="73"/>
-    <w:lsdException w:name="Light Shading Accent 6" w:uiPriority="60"/>
-    <w:lsdException w:name="Light List Accent 6" w:uiPriority="61"/>
-    <w:lsdException w:name="Light Grid Accent 6" w:uiPriority="62"/>
-    <w:lsdException w:name="Medium Shading 1 Accent 6" w:uiPriority="63"/>
-    <w:lsdException w:name="Medium Shading 2 Accent 6" w:uiPriority="64"/>
-    <w:lsdException w:name="Medium List 1 Accent 6" w:uiPriority="65"/>
-    <w:lsdException w:name="Medium List 2 Accent 6" w:uiPriority="66"/>
-    <w:lsdException w:name="Medium Grid 1 Accent 6" w:uiPriority="67"/>
-    <w:lsdException w:name="Medium Grid 2 Accent 6" w:uiPriority="68"/>
-    <w:lsdException w:name="Medium Grid 3 Accent 6" w:uiPriority="69"/>
-    <w:lsdException w:name="Dark List Accent 6" w:uiPriority="70"/>
-    <w:lsdException w:name="Colorful Shading Accent 6" w:uiPriority="71"/>
-    <w:lsdException w:name="Colorful List Accent 6" w:uiPriority="72"/>
-    <w:lsdException w:name="Colorful Grid Accent 6" w:uiPriority="73"/>
-    <w:lsdException w:name="Subtle Emphasis" w:uiPriority="19" w:qFormat="1"/>
-    <w:lsdException w:name="Intense Emphasis" w:uiPriority="21" w:qFormat="1"/>
-    <w:lsdException w:name="Subtle Reference" w:uiPriority="31" w:qFormat="1"/>
-    <w:lsdException w:name="Intense Reference" w:uiPriority="32" w:qFormat="1"/>
-    <w:lsdException w:name="Book Title" w:uiPriority="33" w:qFormat="1"/>
-    <w:lsdException w:name="Bibliography" w:semiHidden="1" w:uiPriority="37" w:unhideWhenUsed="1"/>
-    <w:lsdException w:name="TOC Heading" w:semiHidden="1" w:uiPriority="39" w:unhideWhenUsed="1" w:qFormat="1"/>
-    <w:lsdException w:name="Plain Table 1" w:uiPriority="41"/>
-    <w:lsdException w:name="Plain Table 2" w:uiPriority="42"/>
-    <w:lsdException w:name="Plain Table 3" w:uiPriority="43"/>
-    <w:lsdException w:name="Plain Table 4" w:uiPriority="44"/>
-    <w:lsdException w:name="Plain Table 5" w:uiPriority="45"/>
-    <w:lsdException w:name="Grid Table Light" w:uiPriority="40"/>
-    <w:lsdException w:name="Grid Table 1 Light" w:uiPriority="46"/>
-    <w:lsdException w:name="Grid Table 2" w:uiPriority="47"/>
-    <w:lsdException w:name="Grid Table 3" w:uiPriority="48"/>
-    <w:lsdException w:name="Grid Table 4" w:uiPriority="49"/>
-    <w:lsdException w:name="Grid Table 5 Dark" w:uiPriority="50"/>
-    <w:lsdException w:name="Grid Table 6 Colorful" w:uiPriority="51"/>
-    <w:lsdException w:name="Grid Table 7 Colorful" w:uiPriority="52"/>
-    <w:lsdException w:name="Grid Table 1 Light Accent 1" w:uiPriority="46"/>
-    <w:lsdException w:name="Grid Table 2 Accent 1" w:uiPriority="47"/>
-    <w:lsdException w:name="Grid Table 3 Accent 1" w:uiPriority="48"/>
-    <w:lsdException w:name="Grid Table 4 Accent 1" w:uiPriority="49"/>
-    <w:lsdException w:name="Grid Table 5 Dark Accent 1" w:uiPriority="50"/>
-    <w:lsdException w:name="Grid Table 6 Colorful Accent 1" w:uiPriority="51"/>
-    <w:lsdException w:name="Grid Table 7 Colorful Accent 1" w:uiPriority="52"/>
-    <w:lsdException w:name="Grid Table 1 Light Accent 2" w:uiPriority="46"/>
-    <w:lsdException w:name="Grid Table 2 Accent 2" w:uiPriority="47"/>
-    <w:lsdException w:name="Grid Table 3 Accent 2" w:uiPriority="48"/>
-    <w:lsdException w:name="Grid Table 4 Accent 2" w:uiPriority="49"/>
-    <w:lsdException w:name="Grid Table 5 Dark Accent 2" w:uiPriority="50"/>
-    <w:lsdException w:name="Grid Table 6 Colorful Accent 2" w:uiPriority="51"/>
-    <w:lsdException w:name="Grid Table 7 Colorful Accent 2" w:uiPriority="52"/>
-    <w:lsdException w:name="Grid Table 1 Light Accent 3" w:uiPriority="46"/>
-    <w:lsdException w:name="Grid Table 2 Accent 3" w:uiPriority="47"/>
-    <w:lsdException w:name="Grid Table 3 Accent 3" w:uiPriority="48"/>
-    <w:lsdException w:name="Grid Table 4 Accent 3" w:uiPriority="49"/>
-    <w:lsdException w:name="Grid Table 5 Dark Accent 3" w:uiPriority="50"/>
-    <w:lsdException w:name="Grid Table 6 Colorful Accent 3" w:uiPriority="51"/>
-    <w:lsdException w:name="Grid Table 7 Colorful Accent 3" w:uiPriority="52"/>
-    <w:lsdException w:name="Grid Table 1 Light Accent 4" w:uiPriority="46"/>
-    <w:lsdException w:name="Grid Table 2 Accent 4" w:uiPriority="47"/>
-    <w:lsdException w:name="Grid Table 3 Accent 4" w:uiPriority="48"/>
-    <w:lsdException w:name="Grid Table 4 Accent 4" w:uiPriority="49"/>
-    <w:lsdException w:name="Grid Table 5 Dark Accent 4" w:uiPriority="50"/>
-    <w:lsdException w:name="Grid Table 6 Colorful Accent 4" w:uiPriority="51"/>
-    <w:lsdException w:name="Grid Table 7 Colorful Accent 4" w:uiPriority="52"/>
-    <w:lsdException w:name="Grid Table 1 Light Accent 5" w:uiPriority="46"/>
-    <w:lsdException w:name="Grid Table 2 Accent 5" w:uiPriority="47"/>
-    <w:lsdException w:name="Grid Table 3 Accent 5" w:uiPriority="48"/>
-    <w:lsdException w:name="Grid Table 4 Accent 5" w:uiPriority="49"/>
-    <w:lsdException w:name="Grid Table 5 Dark Accent 5" w:uiPriority="50"/>
-    <w:lsdException w:name="Grid Table 6 Colorful Accent 5" w:uiPriority="51"/>
-    <w:lsdException w:name="Grid Table 7 Colorful Accent 5" w:uiPriority="52"/>
-    <w:lsdException w:name="Grid Table 1 Light Accent 6" w:uiPriority="46"/>
-    <w:lsdException w:name="Grid Table 2 Accent 6" w:uiPriority="47"/>
-    <w:lsdException w:name="Grid Table 3 Accent 6" w:uiPriority="48"/>
-    <w:lsdException w:name="Grid Table 4 Accent 6" w:uiPriority="49"/>
-    <w:lsdException w:name="Grid Table 5 Dark Accent 6" w:uiPriority="50"/>
-    <w:lsdException w:name="Grid Table 6 Colorful Accent 6" w:uiPriority="51"/>
-    <w:lsdException w:name="Grid Table 7 Colorful Accent 6" w:uiPriority="52"/>
-    <w:lsdException w:name="List Table 1 Light" w:uiPriority="46"/>
-    <w:lsdException w:name="List Table 2" w:uiPriority="47"/>
-    <w:lsdException w:name="List Table 3" w:uiPriority="48"/>
-    <w:lsdException w:name="List Table 4" w:uiPriority="49"/>
-    <w:lsdException w:name="List Table 5 Dark" w:uiPriority="50"/>
-    <w:lsdException w:name="List Table 6 Colorful" w:uiPriority="51"/>
-    <w:lsdException w:name="List Table 7 Colorful" w:uiPriority="52"/>
-    <w:lsdException w:name="List Table 1 Light Accent 1" w:uiPriority="46"/>
-    <w:lsdException w:name="List Table 2 Accent 1" w:uiPriority="47"/>
-    <w:lsdException w:name="List Table 3 Accent 1" w:uiPriority="48"/>
-    <w:lsdException w:name="List Table 4 Accent 1" w:uiPriority="49"/>
-    <w:lsdException w:name="List Table 5 Dark Accent 1" w:uiPriority="50"/>
-    <w:lsdException w:name="List Table 6 Colorful Accent 1" w:uiPriority="51"/>
-    <w:lsdException w:name="List Table 7 Colorful Accent 1" w:uiPriority="52"/>
-    <w:lsdException w:name="List Table 1 Light Accent 2" w:uiPriority="46"/>
-    <w:lsdException w:name="List Table 2 Accent 2" w:uiPriority="47"/>
-    <w:lsdException w:name="List Table 3 Accent 2" w:uiPriority="48"/>
-    <w:lsdException w:name="List Table 4 Accent 2" w:uiPriority="49"/>
-    <w:lsdException w:name="List Table 5 Dark Accent 2" w:uiPriority="50"/>
-    <w:lsdException w:name="List Table 6 Colorful Accent 2" w:uiPriority="51"/>
-    <w:lsdException w:name="List Table 7 Colorful Accent 2" w:uiPriority="52"/>
-    <w:lsdException w:name="List Table 1 Light Accent 3" w:uiPriority="46"/>
-    <w:lsdException w:name="List Table 2 Accent 3" w:uiPriority="47"/>
-    <w:lsdException w:name="List Table 3 Accent 3" w:uiPriority="48"/>
-    <w:lsdException w:name="List Table 4 Accent 3" w:uiPriority="49"/>
-    <w:lsdException w:name="List Table 5 Dark Accent 3" w:uiPriority="50"/>
-    <w:lsdException w:name="List Table 6 Colorful Accent 3" w:uiPriority="51"/>
-    <w:lsdException w:name="List Table 7 Colorful Accent 3" w:uiPriority="52"/>
-    <w:lsdException w:name="List Table 1 Light Accent 4" w:uiPriority="46"/>
-    <w:lsdException w:name="List Table 2 Accent 4" w:uiPriority="47"/>
-    <w:lsdException w:name="List Table 3 Accent 4" w:uiPriority="48"/>
-    <w:lsdException w:name="List Table 4 Accent 4" w:uiPriority="49"/>
-    <w:lsdException w:name="List Table 5 Dark Accent 4" w:uiPriority="50"/>
-    <w:lsdException w:name="List Table 6 Colorful Accent 4" w:uiPriority="51"/>
-    <w:lsdException w:name="List Table 7 Colorful Accent 4" w:uiPriority="52"/>
-    <w:lsdException w:name="List Table 1 Light Accent 5" w:uiPriority="46"/>
-    <w:lsdException w:name="List Table 2 Accent 5" w:uiPriority="47"/>
-    <w:lsdException w:name="List Table 3 Accent 5" w:uiPriority="48"/>
-    <w:lsdException w:name="List Table 4 Accent 5" w:uiPriority="49"/>
-    <w:lsdException w:name="List Table 5 Dark Accent 5" w:uiPriority="50"/>
-    <w:lsdException w:name="List Table 6 Colorful Accent 5" w:uiPriority="51"/>
-    <w:lsdException w:name="List Table 7 Colorful Accent 5" w:uiPriority="52"/>
-    <w:lsdException w:name="List Table 1 Light Accent 6" w:uiPriority="46"/>
-    <w:lsdException w:name="List Table 2 Accent 6" w:uiPriority="47"/>
-    <w:lsdException w:name="List Table 3 Accent 6" w:uiPriority="48"/>
-    <w:lsdException w:name="List Table 4 Accent 6" w:uiPriority="49"/>
-    <w:lsdException w:name="List Table 5 Dark Accent 6" w:uiPriority="50"/>
-    <w:lsdException w:name="List Table 6 Colorful Accent 6" w:uiPriority="51"/>
-    <w:lsdException w:name="List Table 7 Colorful Accent 6" w:uiPriority="52"/>
+  <w:latentStyles w:defLockedState="0" w:defUIPriority="99" w:defSemiHidden="1" w:defUnhideWhenUsed="1" w:defQFormat="0" w:count="267">
+    <w:lsdException w:name="Normal" w:semiHidden="0" w:uiPriority="0" w:unhideWhenUsed="0" w:qFormat="1"/>
+    <w:lsdException w:name="heading 1" w:semiHidden="0" w:uiPriority="9" w:unhideWhenUsed="0" w:qFormat="1"/>
+    <w:lsdException w:name="heading 2" w:uiPriority="9" w:qFormat="1"/>
+    <w:lsdException w:name="heading 3" w:uiPriority="9" w:qFormat="1"/>
+    <w:lsdException w:name="heading 4" w:uiPriority="9" w:qFormat="1"/>
+    <w:lsdException w:name="heading 5" w:uiPriority="9" w:qFormat="1"/>
+    <w:lsdException w:name="heading 6" w:uiPriority="9" w:qFormat="1"/>
+    <w:lsdException w:name="heading 7" w:uiPriority="9" w:qFormat="1"/>
+    <w:lsdException w:name="heading 8" w:uiPriority="9" w:qFormat="1"/>
+    <w:lsdException w:name="heading 9" w:uiPriority="9" w:qFormat="1"/>
+    <w:lsdException w:name="toc 1" w:uiPriority="39"/>
+    <w:lsdException w:name="toc 2" w:uiPriority="39"/>
+    <w:lsdException w:name="toc 3" w:uiPriority="39"/>
+    <w:lsdException w:name="toc 4" w:uiPriority="39"/>
+    <w:lsdException w:name="toc 5" w:uiPriority="39"/>
+    <w:lsdException w:name="toc 6" w:uiPriority="39"/>
+    <w:lsdException w:name="toc 7" w:uiPriority="39"/>
+    <w:lsdException w:name="toc 8" w:uiPriority="39"/>
+    <w:lsdException w:name="toc 9" w:uiPriority="39"/>
+    <w:lsdException w:name="caption" w:uiPriority="35" w:qFormat="1"/>
+    <w:lsdException w:name="Title" w:semiHidden="0" w:uiPriority="10" w:unhideWhenUsed="0" w:qFormat="1"/>
+    <w:lsdException w:name="Default Paragraph Font" w:uiPriority="1"/>
+    <w:lsdException w:name="Subtitle" w:semiHidden="0" w:uiPriority="11" w:unhideWhenUsed="0" w:qFormat="1"/>
+    <w:lsdException w:name="Strong" w:semiHidden="0" w:uiPriority="22" w:unhideWhenUsed="0" w:qFormat="1"/>
+    <w:lsdException w:name="Emphasis" w:semiHidden="0" w:uiPriority="20" w:unhideWhenUsed="0" w:qFormat="1"/>
+    <w:lsdException w:name="Table Grid" w:semiHidden="0" w:uiPriority="39" w:unhideWhenUsed="0"/>
+    <w:lsdException w:name="Placeholder Text" w:unhideWhenUsed="0"/>
+    <w:lsdException w:name="No Spacing" w:semiHidden="0" w:uiPriority="1" w:unhideWhenUsed="0" w:qFormat="1"/>
+    <w:lsdException w:name="Light Shading" w:semiHidden="0" w:uiPriority="60" w:unhideWhenUsed="0"/>
+    <w:lsdException w:name="Light List" w:semiHidden="0" w:uiPriority="61" w:unhideWhenUsed="0"/>
+    <w:lsdException w:name="Light Grid" w:semiHidden="0" w:uiPriority="62" w:unhideWhenUsed="0"/>
+    <w:lsdException w:name="Medium Shading 1" w:semiHidden="0" w:uiPriority="63" w:unhideWhenUsed="0"/>
+    <w:lsdException w:name="Medium Shading 2" w:semiHidden="0" w:uiPriority="64" w:unhideWhenUsed="0"/>
+    <w:lsdException w:name="Medium List 1" w:semiHidden="0" w:uiPriority="65" w:unhideWhenUsed="0"/>
+    <w:lsdException w:name="Medium List 2" w:semiHidden="0" w:uiPriority="66" w:unhideWhenUsed="0"/>
+    <w:lsdException w:name="Medium Grid 1" w:semiHidden="0" w:uiPriority="67" w:unhideWhenUsed="0"/>
+    <w:lsdException w:name="Medium Grid 2" w:semiHidden="0" w:uiPriority="68" w:unhideWhenUsed="0"/>
+    <w:lsdException w:name="Medium Grid 3" w:semiHidden="0" w:uiPriority="69" w:unhideWhenUsed="0"/>
+    <w:lsdException w:name="Dark List" w:semiHidden="0" w:uiPriority="70" w:unhideWhenUsed="0"/>
+    <w:lsdException w:name="Colorful Shading" w:semiHidden="0" w:uiPriority="71" w:unhideWhenUsed="0"/>
+    <w:lsdException w:name="Colorful List" w:semiHidden="0" w:uiPriority="72" w:unhideWhenUsed="0"/>
+    <w:lsdException w:name="Colorful Grid" w:semiHidden="0" w:uiPriority="73" w:unhideWhenUsed="0"/>
+    <w:lsdException w:name="Light Shading Accent 1" w:semiHidden="0" w:uiPriority="60" w:unhideWhenUsed="0"/>
+    <w:lsdException w:name="Light List Accent 1" w:semiHidden="0" w:uiPriority="61" w:unhideWhenUsed="0"/>
+    <w:lsdException w:name="Light Grid Accent 1" w:semiHidden="0" w:uiPriority="62" w:unhideWhenUsed="0"/>
+    <w:lsdException w:name="Medium Shading 1 Accent 1" w:semiHidden="0" w:uiPriority="63" w:unhideWhenUsed="0"/>
+    <w:lsdException w:name="Medium Shading 2 Accent 1" w:semiHidden="0" w:uiPriority="64" w:unhideWhenUsed="0"/>
+    <w:lsdException w:name="Medium List 1 Accent 1" w:semiHidden="0" w:uiPriority="65" w:unhideWhenUsed="0"/>
+    <w:lsdException w:name="Revision" w:unhideWhenUsed="0"/>
+    <w:lsdException w:name="List Paragraph" w:semiHidden="0" w:uiPriority="34" w:unhideWhenUsed="0" w:qFormat="1"/>
+    <w:lsdException w:name="Quote" w:semiHidden="0" w:uiPriority="29" w:unhideWhenUsed="0" w:qFormat="1"/>
+    <w:lsdException w:name="Intense Quote" w:semiHidden="0" w:uiPriority="30" w:unhideWhenUsed="0" w:qFormat="1"/>
+    <w:lsdException w:name="Medium List 2 Accent 1" w:semiHidden="0" w:uiPriority="66" w:unhideWhenUsed="0"/>
+    <w:lsdException w:name="Medium Grid 1 Accent 1" w:semiHidden="0" w:uiPriority="67" w:unhideWhenUsed="0"/>
+    <w:lsdException w:name="Medium Grid 2 Accent 1" w:semiHidden="0" w:uiPriority="68" w:unhideWhenUsed="0"/>
+    <w:lsdException w:name="Medium Grid 3 Accent 1" w:semiHidden="0" w:uiPriority="69" w:unhideWhenUsed="0"/>
+    <w:lsdException w:name="Dark List Accent 1" w:semiHidden="0" w:uiPriority="70" w:unhideWhenUsed="0"/>
+    <w:lsdException w:name="Colorful Shading Accent 1" w:semiHidden="0" w:uiPriority="71" w:unhideWhenUsed="0"/>
+    <w:lsdException w:name="Colorful List Accent 1" w:semiHidden="0" w:uiPriority="72" w:unhideWhenUsed="0"/>
+    <w:lsdException w:name="Colorful Grid Accent 1" w:semiHidden="0" w:uiPriority="73" w:unhideWhenUsed="0"/>
+    <w:lsdException w:name="Light Shading Accent 2" w:semiHidden="0" w:uiPriority="60" w:unhideWhenUsed="0"/>
+    <w:lsdException w:name="Light List Accent 2" w:semiHidden="0" w:uiPriority="61" w:unhideWhenUsed="0"/>
+    <w:lsdException w:name="Light Grid Accent 2" w:semiHidden="0" w:uiPriority="62" w:unhideWhenUsed="0"/>
+    <w:lsdException w:name="Medium Shading 1 Accent 2" w:semiHidden="0" w:uiPriority="63" w:unhideWhenUsed="0"/>
+    <w:lsdException w:name="Medium Shading 2 Accent 2" w:semiHidden="0" w:uiPriority="64" w:unhideWhenUsed="0"/>
+    <w:lsdException w:name="Medium List 1 Accent 2" w:semiHidden="0" w:uiPriority="65" w:unhideWhenUsed="0"/>
+    <w:lsdException w:name="Medium List 2 Accent 2" w:semiHidden="0" w:uiPriority="66" w:unhideWhenUsed="0"/>
+    <w:lsdException w:name="Medium Grid 1 Accent 2" w:semiHidden="0" w:uiPriority="67" w:unhideWhenUsed="0"/>
+    <w:lsdException w:name="Medium Grid 2 Accent 2" w:semiHidden="0" w:uiPriority="68" w:unhideWhenUsed="0"/>
+    <w:lsdException w:name="Medium Grid 3 Accent 2" w:semiHidden="0" w:uiPriority="69" w:unhideWhenUsed="0"/>
+    <w:lsdException w:name="Dark List Accent 2" w:semiHidden="0" w:uiPriority="70" w:unhideWhenUsed="0"/>
+    <w:lsdException w:name="Colorful Shading Accent 2" w:semiHidden="0" w:uiPriority="71" w:unhideWhenUsed="0"/>
+    <w:lsdException w:name="Colorful List Accent 2" w:semiHidden="0" w:uiPriority="72" w:unhideWhenUsed="0"/>
+    <w:lsdException w:name="Colorful Grid Accent 2" w:semiHidden="0" w:uiPriority="73" w:unhideWhenUsed="0"/>
+    <w:lsdException w:name="Light Shading Accent 3" w:semiHidden="0" w:uiPriority="60" w:unhideWhenUsed="0"/>
+    <w:lsdException w:name="Light List Accent 3" w:semiHidden="0" w:uiPriority="61" w:unhideWhenUsed="0"/>
+    <w:lsdException w:name="Light Grid Accent 3" w:semiHidden="0" w:uiPriority="62" w:unhideWhenUsed="0"/>
+    <w:lsdException w:name="Medium Shading 1 Accent 3" w:semiHidden="0" w:uiPriority="63" w:unhideWhenUsed="0"/>
+    <w:lsdException w:name="Medium Shading 2 Accent 3" w:semiHidden="0" w:uiPriority="64" w:unhideWhenUsed="0"/>
+    <w:lsdException w:name="Medium List 1 Accent 3" w:semiHidden="0" w:uiPriority="65" w:unhideWhenUsed="0"/>
+    <w:lsdException w:name="Medium List 2 Accent 3" w:semiHidden="0" w:uiPriority="66" w:unhideWhenUsed="0"/>
+    <w:lsdException w:name="Medium Grid 1 Accent 3" w:semiHidden="0" w:uiPriority="67" w:unhideWhenUsed="0"/>
+    <w:lsdException w:name="Medium Grid 2 Accent 3" w:semiHidden="0" w:uiPriority="68" w:unhideWhenUsed="0"/>
+    <w:lsdException w:name="Medium Grid 3 Accent 3" w:semiHidden="0" w:uiPriority="69" w:unhideWhenUsed="0"/>
+    <w:lsdException w:name="Dark List Accent 3" w:semiHidden="0" w:uiPriority="70" w:unhideWhenUsed="0"/>
+    <w:lsdException w:name="Colorful Shading Accent 3" w:semiHidden="0" w:uiPriority="71" w:unhideWhenUsed="0"/>
+    <w:lsdException w:name="Colorful List Accent 3" w:semiHidden="0" w:uiPriority="72" w:unhideWhenUsed="0"/>
+    <w:lsdException w:name="Colorful Grid Accent 3" w:semiHidden="0" w:uiPriority="73" w:unhideWhenUsed="0"/>
+    <w:lsdException w:name="Light Shading Accent 4" w:semiHidden="0" w:uiPriority="60" w:unhideWhenUsed="0"/>
+    <w:lsdException w:name="Light List Accent 4" w:semiHidden="0" w:uiPriority="61" w:unhideWhenUsed="0"/>
+    <w:lsdException w:name="Light Grid Accent 4" w:semiHidden="0" w:uiPriority="62" w:unhideWhenUsed="0"/>
+    <w:lsdException w:name="Medium Shading 1 Accent 4" w:semiHidden="0" w:uiPriority="63" w:unhideWhenUsed="0"/>
+    <w:lsdException w:name="Medium Shading 2 Accent 4" w:semiHidden="0" w:uiPriority="64" w:unhideWhenUsed="0"/>
+    <w:lsdException w:name="Medium List 1 Accent 4" w:semiHidden="0" w:uiPriority="65" w:unhideWhenUsed="0"/>
+    <w:lsdException w:name="Medium List 2 Accent 4" w:semiHidden="0" w:uiPriority="66" w:unhideWhenUsed="0"/>
+    <w:lsdException w:name="Medium Grid 1 Accent 4" w:semiHidden="0" w:uiPriority="67" w:unhideWhenUsed="0"/>
+    <w:lsdException w:name="Medium Grid 2 Accent 4" w:semiHidden="0" w:uiPriority="68" w:unhideWhenUsed="0"/>
+    <w:lsdException w:name="Medium Grid 3 Accent 4" w:semiHidden="0" w:uiPriority="69" w:unhideWhenUsed="0"/>
+    <w:lsdException w:name="Dark List Accent 4" w:semiHidden="0" w:uiPriority="70" w:unhideWhenUsed="0"/>
+    <w:lsdException w:name="Colorful Shading Accent 4" w:semiHidden="0" w:uiPriority="71" w:unhideWhenUsed="0"/>
+    <w:lsdException w:name="Colorful List Accent 4" w:semiHidden="0" w:uiPriority="72" w:unhideWhenUsed="0"/>
+    <w:lsdException w:name="Colorful Grid Accent 4" w:semiHidden="0" w:uiPriority="73" w:unhideWhenUsed="0"/>
+    <w:lsdException w:name="Light Shading Accent 5" w:semiHidden="0" w:uiPriority="60" w:unhideWhenUsed="0"/>
+    <w:lsdException w:name="Light List Accent 5" w:semiHidden="0" w:uiPriority="61" w:unhideWhenUsed="0"/>
+    <w:lsdException w:name="Light Grid Accent 5" w:semiHidden="0" w:uiPriority="62" w:unhideWhenUsed="0"/>
+    <w:lsdException w:name="Medium Shading 1 Accent 5" w:semiHidden="0" w:uiPriority="63" w:unhideWhenUsed="0"/>
+    <w:lsdException w:name="Medium Shading 2 Accent 5" w:semiHidden="0" w:uiPriority="64" w:unhideWhenUsed="0"/>
+    <w:lsdException w:name="Medium List 1 Accent 5" w:semiHidden="0" w:uiPriority="65" w:unhideWhenUsed="0"/>
+    <w:lsdException w:name="Medium List 2 Accent 5" w:semiHidden="0" w:uiPriority="66" w:unhideWhenUsed="0"/>
+    <w:lsdException w:name="Medium Grid 1 Accent 5" w:semiHidden="0" w:uiPriority="67" w:unhideWhenUsed="0"/>
+    <w:lsdException w:name="Medium Grid 2 Accent 5" w:semiHidden="0" w:uiPriority="68" w:unhideWhenUsed="0"/>
+    <w:lsdException w:name="Medium Grid 3 Accent 5" w:semiHidden="0" w:uiPriority="69" w:unhideWhenUsed="0"/>
+    <w:lsdException w:name="Dark List Accent 5" w:semiHidden="0" w:uiPriority="70" w:unhideWhenUsed="0"/>
+    <w:lsdException w:name="Colorful Shading Accent 5" w:semiHidden="0" w:uiPriority="71" w:unhideWhenUsed="0"/>
+    <w:lsdException w:name="Colorful List Accent 5" w:semiHidden="0" w:uiPriority="72" w:unhideWhenUsed="0"/>
+    <w:lsdException w:name="Colorful Grid Accent 5" w:semiHidden="0" w:uiPriority="73" w:unhideWhenUsed="0"/>
+    <w:lsdException w:name="Light Shading Accent 6" w:semiHidden="0" w:uiPriority="60" w:unhideWhenUsed="0"/>
+    <w:lsdException w:name="Light List Accent 6" w:semiHidden="0" w:uiPriority="61" w:unhideWhenUsed="0"/>
+    <w:lsdException w:name="Light Grid Accent 6" w:semiHidden="0" w:uiPriority="62" w:unhideWhenUsed="0"/>
+    <w:lsdException w:name="Medium Shading 1 Accent 6" w:semiHidden="0" w:uiPriority="63" w:unhideWhenUsed="0"/>
+    <w:lsdException w:name="Medium Shading 2 Accent 6" w:semiHidden="0" w:uiPriority="64" w:unhideWhenUsed="0"/>
+    <w:lsdException w:name="Medium List 1 Accent 6" w:semiHidden="0" w:uiPriority="65" w:unhideWhenUsed="0"/>
+    <w:lsdException w:name="Medium List 2 Accent 6" w:semiHidden="0" w:uiPriority="66" w:unhideWhenUsed="0"/>
+    <w:lsdException w:name="Medium Grid 1 Accent 6" w:semiHidden="0" w:uiPriority="67" w:unhideWhenUsed="0"/>
+    <w:lsdException w:name="Medium Grid 2 Accent 6" w:semiHidden="0" w:uiPriority="68" w:unhideWhenUsed="0"/>
+    <w:lsdException w:name="Medium Grid 3 Accent 6" w:semiHidden="0" w:uiPriority="69" w:unhideWhenUsed="0"/>
+    <w:lsdException w:name="Dark List Accent 6" w:semiHidden="0" w:uiPriority="70" w:unhideWhenUsed="0"/>
+    <w:lsdException w:name="Colorful Shading Accent 6" w:semiHidden="0" w:uiPriority="71" w:unhideWhenUsed="0"/>
+    <w:lsdException w:name="Colorful List Accent 6" w:semiHidden="0" w:uiPriority="72" w:unhideWhenUsed="0"/>
+    <w:lsdException w:name="Colorful Grid Accent 6" w:semiHidden="0" w:uiPriority="73" w:unhideWhenUsed="0"/>
+    <w:lsdException w:name="Subtle Emphasis" w:semiHidden="0" w:uiPriority="19" w:unhideWhenUsed="0" w:qFormat="1"/>
+    <w:lsdException w:name="Intense Emphasis" w:semiHidden="0" w:uiPriority="21" w:unhideWhenUsed="0" w:qFormat="1"/>
+    <w:lsdException w:name="Subtle Reference" w:semiHidden="0" w:uiPriority="31" w:unhideWhenUsed="0" w:qFormat="1"/>
+    <w:lsdException w:name="Intense Reference" w:semiHidden="0" w:uiPriority="32" w:unhideWhenUsed="0" w:qFormat="1"/>
+    <w:lsdException w:name="Book Title" w:semiHidden="0" w:uiPriority="33" w:unhideWhenUsed="0" w:qFormat="1"/>
+    <w:lsdException w:name="Bibliography" w:uiPriority="37"/>
+    <w:lsdException w:name="TOC Heading" w:uiPriority="39" w:qFormat="1"/>
   </w:latentStyles>
   <w:style w:type="paragraph" w:default="1" w:styleId="Normal">
     <w:name w:val="Normal"/>
     <w:qFormat/>
+    <w:rsid w:val="00F802CC"/>
   </w:style>
   <w:style w:type="paragraph" w:styleId="Heading1">
     <w:name w:val="heading 1"/>
@@ -8412,6 +8251,7 @@
   <w:style w:type="character" w:default="1" w:styleId="DefaultParagraphFont">
     <w:name w:val="Default Paragraph Font"/>
     <w:uiPriority w:val="1"/>
+    <w:semiHidden/>
     <w:unhideWhenUsed/>
   </w:style>
   <w:style w:type="table" w:default="1" w:styleId="TableNormal">
@@ -8419,6 +8259,7 @@
     <w:uiPriority w:val="99"/>
     <w:semiHidden/>
     <w:unhideWhenUsed/>
+    <w:qFormat/>
     <w:tblPr>
       <w:tblInd w:w="0" w:type="dxa"/>
       <w:tblCellMar>

</xml_diff>

<commit_message>
Phuoc them dau cham cau
</commit_message>
<xml_diff>
--- a/Documents/Report/Report 1 - Introduction.docx
+++ b/Documents/Report/Report 1 - Introduction.docx
@@ -1,6 +1,6 @@
 
 <file path=word/document.xml><?xml version="1.0" encoding="utf-8"?>
-<w:document xmlns:wpc="http://schemas.microsoft.com/office/word/2010/wordprocessingCanvas" xmlns:mc="http://schemas.openxmlformats.org/markup-compatibility/2006" xmlns:o="urn:schemas-microsoft-com:office:office" xmlns:r="http://schemas.openxmlformats.org/officeDocument/2006/relationships" xmlns:m="http://schemas.openxmlformats.org/officeDocument/2006/math" xmlns:v="urn:schemas-microsoft-com:vml" xmlns:wp14="http://schemas.microsoft.com/office/word/2010/wordprocessingDrawing" xmlns:wp="http://schemas.openxmlformats.org/drawingml/2006/wordprocessingDrawing" xmlns:w10="urn:schemas-microsoft-com:office:word" xmlns:w="http://schemas.openxmlformats.org/wordprocessingml/2006/main" xmlns:w14="http://schemas.microsoft.com/office/word/2010/wordml" xmlns:w15="http://schemas.microsoft.com/office/word/2012/wordml" xmlns:wpg="http://schemas.microsoft.com/office/word/2010/wordprocessingGroup" xmlns:wpi="http://schemas.microsoft.com/office/word/2010/wordprocessingInk" xmlns:wne="http://schemas.microsoft.com/office/word/2006/wordml" xmlns:wps="http://schemas.microsoft.com/office/word/2010/wordprocessingShape" mc:Ignorable="w14 w15 wp14">
+<w:document xmlns:wpc="http://schemas.microsoft.com/office/word/2010/wordprocessingCanvas" xmlns:mc="http://schemas.openxmlformats.org/markup-compatibility/2006" xmlns:o="urn:schemas-microsoft-com:office:office" xmlns:r="http://schemas.openxmlformats.org/officeDocument/2006/relationships" xmlns:m="http://schemas.openxmlformats.org/officeDocument/2006/math" xmlns:v="urn:schemas-microsoft-com:vml" xmlns:wp14="http://schemas.microsoft.com/office/word/2010/wordprocessingDrawing" xmlns:wp="http://schemas.openxmlformats.org/drawingml/2006/wordprocessingDrawing" xmlns:w10="urn:schemas-microsoft-com:office:word" xmlns:w="http://schemas.openxmlformats.org/wordprocessingml/2006/main" xmlns:w14="http://schemas.microsoft.com/office/word/2010/wordml" xmlns:wpg="http://schemas.microsoft.com/office/word/2010/wordprocessingGroup" xmlns:wpi="http://schemas.microsoft.com/office/word/2010/wordprocessingInk" xmlns:wne="http://schemas.microsoft.com/office/word/2006/wordml" xmlns:wps="http://schemas.microsoft.com/office/word/2010/wordprocessingShape" mc:Ignorable="w14 wp14">
   <w:body>
     <w:p>
       <w:pPr>
@@ -52,7 +52,7 @@
                     </pic:cNvPicPr>
                   </pic:nvPicPr>
                   <pic:blipFill>
-                    <a:blip r:embed="rId8">
+                    <a:blip r:embed="rId9">
                       <a:extLst>
                         <a:ext uri="{28A0092B-C50C-407E-A947-70E740481C1C}">
                           <a14:useLocalDpi xmlns:a14="http://schemas.microsoft.com/office/drawing/2010/main" val="0"/>
@@ -318,43 +318,7 @@
                 <w:sz w:val="24"/>
                 <w:szCs w:val="24"/>
               </w:rPr>
-              <w:t xml:space="preserve">Nguyen </w:t>
-            </w:r>
-            <w:proofErr w:type="spellStart"/>
-            <w:r>
-              <w:rPr>
-                <w:rFonts w:ascii="Cambria" w:hAnsi="Cambria"/>
-                <w:sz w:val="24"/>
-                <w:szCs w:val="24"/>
-              </w:rPr>
-              <w:t>Thi</w:t>
-            </w:r>
-            <w:proofErr w:type="spellEnd"/>
-            <w:r>
-              <w:rPr>
-                <w:rFonts w:ascii="Cambria" w:hAnsi="Cambria"/>
-                <w:sz w:val="24"/>
-                <w:szCs w:val="24"/>
-              </w:rPr>
-              <w:t xml:space="preserve"> </w:t>
-            </w:r>
-            <w:proofErr w:type="spellStart"/>
-            <w:r>
-              <w:rPr>
-                <w:rFonts w:ascii="Cambria" w:hAnsi="Cambria"/>
-                <w:sz w:val="24"/>
-                <w:szCs w:val="24"/>
-              </w:rPr>
-              <w:t>Xuan</w:t>
-            </w:r>
-            <w:proofErr w:type="spellEnd"/>
-            <w:r>
-              <w:rPr>
-                <w:rFonts w:ascii="Cambria" w:hAnsi="Cambria"/>
-                <w:sz w:val="24"/>
-                <w:szCs w:val="24"/>
-              </w:rPr>
-              <w:t xml:space="preserve"> Mai – Team Leader – SE60910</w:t>
+              <w:t>Nguyen Thi Xuan Mai – Team Leader – SE60910</w:t>
             </w:r>
           </w:p>
           <w:p>
@@ -392,43 +356,7 @@
                 <w:sz w:val="24"/>
                 <w:szCs w:val="24"/>
               </w:rPr>
-              <w:t xml:space="preserve">Nguyen </w:t>
-            </w:r>
-            <w:proofErr w:type="spellStart"/>
-            <w:r>
-              <w:rPr>
-                <w:rFonts w:ascii="Cambria" w:hAnsi="Cambria"/>
-                <w:sz w:val="24"/>
-                <w:szCs w:val="24"/>
-              </w:rPr>
-              <w:t>Huu</w:t>
-            </w:r>
-            <w:proofErr w:type="spellEnd"/>
-            <w:r>
-              <w:rPr>
-                <w:rFonts w:ascii="Cambria" w:hAnsi="Cambria"/>
-                <w:sz w:val="24"/>
-                <w:szCs w:val="24"/>
-              </w:rPr>
-              <w:t xml:space="preserve"> </w:t>
-            </w:r>
-            <w:proofErr w:type="spellStart"/>
-            <w:r>
-              <w:rPr>
-                <w:rFonts w:ascii="Cambria" w:hAnsi="Cambria"/>
-                <w:sz w:val="24"/>
-                <w:szCs w:val="24"/>
-              </w:rPr>
-              <w:t>Phuoc</w:t>
-            </w:r>
-            <w:proofErr w:type="spellEnd"/>
-            <w:r>
-              <w:rPr>
-                <w:rFonts w:ascii="Cambria" w:hAnsi="Cambria"/>
-                <w:sz w:val="24"/>
-                <w:szCs w:val="24"/>
-              </w:rPr>
-              <w:t>– Team Member  - SE61138</w:t>
+              <w:t>Nguyen Huu Phuoc– Team Member  - SE61138</w:t>
             </w:r>
           </w:p>
           <w:p>
@@ -447,43 +375,7 @@
                 <w:sz w:val="24"/>
                 <w:szCs w:val="24"/>
               </w:rPr>
-              <w:t xml:space="preserve">Ngo </w:t>
-            </w:r>
-            <w:proofErr w:type="spellStart"/>
-            <w:r>
-              <w:rPr>
-                <w:rFonts w:ascii="Cambria" w:hAnsi="Cambria"/>
-                <w:sz w:val="24"/>
-                <w:szCs w:val="24"/>
-              </w:rPr>
-              <w:t>Trac</w:t>
-            </w:r>
-            <w:proofErr w:type="spellEnd"/>
-            <w:r>
-              <w:rPr>
-                <w:rFonts w:ascii="Cambria" w:hAnsi="Cambria"/>
-                <w:sz w:val="24"/>
-                <w:szCs w:val="24"/>
-              </w:rPr>
-              <w:t xml:space="preserve"> </w:t>
-            </w:r>
-            <w:proofErr w:type="spellStart"/>
-            <w:r>
-              <w:rPr>
-                <w:rFonts w:ascii="Cambria" w:hAnsi="Cambria"/>
-                <w:sz w:val="24"/>
-                <w:szCs w:val="24"/>
-              </w:rPr>
-              <w:t>Kien</w:t>
-            </w:r>
-            <w:proofErr w:type="spellEnd"/>
-            <w:r>
-              <w:rPr>
-                <w:rFonts w:ascii="Cambria" w:hAnsi="Cambria"/>
-                <w:sz w:val="24"/>
-                <w:szCs w:val="24"/>
-              </w:rPr>
-              <w:t>– Team Member - SE61016</w:t>
+              <w:t>Ngo Trac Kien– Team Member - SE61016</w:t>
             </w:r>
           </w:p>
         </w:tc>
@@ -551,25 +443,7 @@
                 <w:sz w:val="24"/>
                 <w:szCs w:val="24"/>
               </w:rPr>
-              <w:t xml:space="preserve">ai </w:t>
-            </w:r>
-            <w:proofErr w:type="spellStart"/>
-            <w:r>
-              <w:rPr>
-                <w:rFonts w:ascii="Cambria" w:hAnsi="Cambria"/>
-                <w:sz w:val="24"/>
-                <w:szCs w:val="24"/>
-              </w:rPr>
-              <w:t>Duc</w:t>
-            </w:r>
-            <w:proofErr w:type="spellEnd"/>
-            <w:r>
-              <w:rPr>
-                <w:rFonts w:ascii="Cambria" w:hAnsi="Cambria"/>
-                <w:sz w:val="24"/>
-                <w:szCs w:val="24"/>
-              </w:rPr>
-              <w:t xml:space="preserve"> Hung</w:t>
+              <w:t>ai Duc Hung</w:t>
             </w:r>
           </w:p>
         </w:tc>
@@ -865,19 +739,11 @@
         </w:rPr>
         <w:t xml:space="preserve">Lai </w:t>
       </w:r>
-      <w:proofErr w:type="spellStart"/>
       <w:r>
         <w:rPr>
           <w:rFonts w:ascii="Cambria" w:hAnsi="Cambria"/>
         </w:rPr>
-        <w:t>Duc</w:t>
-      </w:r>
-      <w:proofErr w:type="spellEnd"/>
-      <w:r>
-        <w:rPr>
-          <w:rFonts w:ascii="Cambria" w:hAnsi="Cambria"/>
-        </w:rPr>
-        <w:t xml:space="preserve"> Hung</w:t>
+        <w:t>Duc Hung</w:t>
       </w:r>
       <w:r>
         <w:rPr>
@@ -948,7 +814,6 @@
               <w:tab w:val="right" w:leader="dot" w:pos="8780"/>
             </w:tabs>
             <w:rPr>
-              <w:rFonts w:eastAsiaTheme="minorEastAsia"/>
               <w:noProof/>
               <w:lang w:eastAsia="ja-JP"/>
             </w:rPr>
@@ -1027,7 +892,6 @@
               <w:tab w:val="right" w:leader="dot" w:pos="8780"/>
             </w:tabs>
             <w:rPr>
-              <w:rFonts w:eastAsiaTheme="minorEastAsia"/>
               <w:noProof/>
               <w:lang w:eastAsia="ja-JP"/>
             </w:rPr>
@@ -1097,7 +961,6 @@
               <w:tab w:val="right" w:leader="dot" w:pos="8780"/>
             </w:tabs>
             <w:rPr>
-              <w:rFonts w:eastAsiaTheme="minorEastAsia"/>
               <w:noProof/>
               <w:lang w:eastAsia="ja-JP"/>
             </w:rPr>
@@ -1168,7 +1031,6 @@
               <w:tab w:val="right" w:leader="dot" w:pos="8780"/>
             </w:tabs>
             <w:rPr>
-              <w:rFonts w:eastAsiaTheme="minorEastAsia"/>
               <w:noProof/>
               <w:lang w:eastAsia="ja-JP"/>
             </w:rPr>
@@ -1183,7 +1045,6 @@
             </w:r>
             <w:r>
               <w:rPr>
-                <w:rFonts w:eastAsiaTheme="minorEastAsia"/>
                 <w:noProof/>
                 <w:lang w:eastAsia="ja-JP"/>
               </w:rPr>
@@ -1254,7 +1115,6 @@
               <w:tab w:val="right" w:leader="dot" w:pos="8780"/>
             </w:tabs>
             <w:rPr>
-              <w:rFonts w:eastAsiaTheme="minorEastAsia"/>
               <w:noProof/>
               <w:lang w:eastAsia="ja-JP"/>
             </w:rPr>
@@ -1269,7 +1129,6 @@
             </w:r>
             <w:r>
               <w:rPr>
-                <w:rFonts w:eastAsiaTheme="minorEastAsia"/>
                 <w:noProof/>
                 <w:lang w:eastAsia="ja-JP"/>
               </w:rPr>
@@ -1340,7 +1199,6 @@
               <w:tab w:val="right" w:leader="dot" w:pos="8780"/>
             </w:tabs>
             <w:rPr>
-              <w:rFonts w:eastAsiaTheme="minorEastAsia"/>
               <w:noProof/>
               <w:lang w:eastAsia="ja-JP"/>
             </w:rPr>
@@ -1355,7 +1213,6 @@
             </w:r>
             <w:r>
               <w:rPr>
-                <w:rFonts w:eastAsiaTheme="minorEastAsia"/>
                 <w:noProof/>
                 <w:lang w:eastAsia="ja-JP"/>
               </w:rPr>
@@ -1426,7 +1283,6 @@
               <w:tab w:val="right" w:leader="dot" w:pos="8780"/>
             </w:tabs>
             <w:rPr>
-              <w:rFonts w:eastAsiaTheme="minorEastAsia"/>
               <w:noProof/>
               <w:lang w:eastAsia="ja-JP"/>
             </w:rPr>
@@ -1441,7 +1297,6 @@
             </w:r>
             <w:r>
               <w:rPr>
-                <w:rFonts w:eastAsiaTheme="minorEastAsia"/>
                 <w:noProof/>
                 <w:lang w:eastAsia="ja-JP"/>
               </w:rPr>
@@ -1512,7 +1367,6 @@
               <w:tab w:val="right" w:leader="dot" w:pos="8780"/>
             </w:tabs>
             <w:rPr>
-              <w:rFonts w:eastAsiaTheme="minorEastAsia"/>
               <w:noProof/>
               <w:lang w:eastAsia="ja-JP"/>
             </w:rPr>
@@ -1527,7 +1381,6 @@
             </w:r>
             <w:r>
               <w:rPr>
-                <w:rFonts w:eastAsiaTheme="minorEastAsia"/>
                 <w:noProof/>
                 <w:lang w:eastAsia="ja-JP"/>
               </w:rPr>
@@ -1598,7 +1451,6 @@
               <w:tab w:val="right" w:leader="dot" w:pos="8780"/>
             </w:tabs>
             <w:rPr>
-              <w:rFonts w:eastAsiaTheme="minorEastAsia"/>
               <w:noProof/>
               <w:lang w:eastAsia="ja-JP"/>
             </w:rPr>
@@ -1613,7 +1465,6 @@
             </w:r>
             <w:r>
               <w:rPr>
-                <w:rFonts w:eastAsiaTheme="minorEastAsia"/>
                 <w:noProof/>
                 <w:lang w:eastAsia="ja-JP"/>
               </w:rPr>
@@ -1684,7 +1535,6 @@
               <w:tab w:val="right" w:leader="dot" w:pos="8780"/>
             </w:tabs>
             <w:rPr>
-              <w:rFonts w:eastAsiaTheme="minorEastAsia"/>
               <w:noProof/>
               <w:lang w:eastAsia="ja-JP"/>
             </w:rPr>
@@ -1699,7 +1549,6 @@
             </w:r>
             <w:r>
               <w:rPr>
-                <w:rFonts w:eastAsiaTheme="minorEastAsia"/>
                 <w:noProof/>
                 <w:lang w:eastAsia="ja-JP"/>
               </w:rPr>
@@ -1770,7 +1619,6 @@
               <w:tab w:val="right" w:leader="dot" w:pos="8780"/>
             </w:tabs>
             <w:rPr>
-              <w:rFonts w:eastAsiaTheme="minorEastAsia"/>
               <w:noProof/>
               <w:lang w:eastAsia="ja-JP"/>
             </w:rPr>
@@ -1785,7 +1633,6 @@
             </w:r>
             <w:r>
               <w:rPr>
-                <w:rFonts w:eastAsiaTheme="minorEastAsia"/>
                 <w:noProof/>
                 <w:lang w:eastAsia="ja-JP"/>
               </w:rPr>
@@ -1856,7 +1703,6 @@
               <w:tab w:val="right" w:leader="dot" w:pos="8780"/>
             </w:tabs>
             <w:rPr>
-              <w:rFonts w:eastAsiaTheme="minorEastAsia"/>
               <w:noProof/>
               <w:lang w:eastAsia="ja-JP"/>
             </w:rPr>
@@ -1871,7 +1717,6 @@
             </w:r>
             <w:r>
               <w:rPr>
-                <w:rFonts w:eastAsiaTheme="minorEastAsia"/>
                 <w:noProof/>
                 <w:lang w:eastAsia="ja-JP"/>
               </w:rPr>
@@ -1942,7 +1787,6 @@
               <w:tab w:val="right" w:leader="dot" w:pos="8780"/>
             </w:tabs>
             <w:rPr>
-              <w:rFonts w:eastAsiaTheme="minorEastAsia"/>
               <w:noProof/>
               <w:lang w:eastAsia="ja-JP"/>
             </w:rPr>
@@ -1957,7 +1801,6 @@
             </w:r>
             <w:r>
               <w:rPr>
-                <w:rFonts w:eastAsiaTheme="minorEastAsia"/>
                 <w:noProof/>
                 <w:lang w:eastAsia="ja-JP"/>
               </w:rPr>
@@ -2028,7 +1871,6 @@
               <w:tab w:val="right" w:leader="dot" w:pos="8780"/>
             </w:tabs>
             <w:rPr>
-              <w:rFonts w:eastAsiaTheme="minorEastAsia"/>
               <w:noProof/>
               <w:lang w:eastAsia="ja-JP"/>
             </w:rPr>
@@ -2043,7 +1885,6 @@
             </w:r>
             <w:r>
               <w:rPr>
-                <w:rFonts w:eastAsiaTheme="minorEastAsia"/>
                 <w:noProof/>
                 <w:lang w:eastAsia="ja-JP"/>
               </w:rPr>
@@ -2114,7 +1955,6 @@
               <w:tab w:val="right" w:leader="dot" w:pos="8780"/>
             </w:tabs>
             <w:rPr>
-              <w:rFonts w:eastAsiaTheme="minorEastAsia"/>
               <w:noProof/>
               <w:lang w:eastAsia="ja-JP"/>
             </w:rPr>
@@ -2129,7 +1969,6 @@
             </w:r>
             <w:r>
               <w:rPr>
-                <w:rFonts w:eastAsiaTheme="minorEastAsia"/>
                 <w:noProof/>
                 <w:lang w:eastAsia="ja-JP"/>
               </w:rPr>
@@ -2200,7 +2039,6 @@
               <w:tab w:val="right" w:leader="dot" w:pos="8780"/>
             </w:tabs>
             <w:rPr>
-              <w:rFonts w:eastAsiaTheme="minorEastAsia"/>
               <w:noProof/>
               <w:lang w:eastAsia="ja-JP"/>
             </w:rPr>
@@ -2215,7 +2053,6 @@
             </w:r>
             <w:r>
               <w:rPr>
-                <w:rFonts w:eastAsiaTheme="minorEastAsia"/>
                 <w:noProof/>
                 <w:lang w:eastAsia="ja-JP"/>
               </w:rPr>
@@ -2286,7 +2123,6 @@
               <w:tab w:val="right" w:leader="dot" w:pos="8780"/>
             </w:tabs>
             <w:rPr>
-              <w:rFonts w:eastAsiaTheme="minorEastAsia"/>
               <w:noProof/>
               <w:lang w:eastAsia="ja-JP"/>
             </w:rPr>
@@ -2301,7 +2137,6 @@
             </w:r>
             <w:r>
               <w:rPr>
-                <w:rFonts w:eastAsiaTheme="minorEastAsia"/>
                 <w:noProof/>
                 <w:lang w:eastAsia="ja-JP"/>
               </w:rPr>
@@ -2422,7 +2257,6 @@
           <w:tab w:val="right" w:leader="dot" w:pos="8780"/>
         </w:tabs>
         <w:rPr>
-          <w:rFonts w:eastAsiaTheme="minorEastAsia"/>
           <w:noProof/>
           <w:lang w:val="en-GB" w:eastAsia="ja-JP"/>
         </w:rPr>
@@ -2921,6 +2755,15 @@
         </w:rPr>
         <w:t>n internet and users can easily use it but for outsourcing field it still may not have it yet</w:t>
       </w:r>
+      <w:r>
+        <w:rPr>
+          <w:rFonts w:hint="eastAsia"/>
+          <w:bCs/>
+          <w:szCs w:val="28"/>
+          <w:lang w:eastAsia="ja-JP"/>
+        </w:rPr>
+        <w:t>.</w:t>
+      </w:r>
     </w:p>
     <w:p>
       <w:pPr>
@@ -2940,37 +2783,23 @@
           <w:bCs/>
           <w:szCs w:val="28"/>
         </w:rPr>
-        <w:t xml:space="preserve">Some companies develop management system but only internal employees can use it like </w:t>
-      </w:r>
-      <w:proofErr w:type="spellStart"/>
-      <w:r>
-        <w:rPr>
-          <w:bCs/>
-          <w:szCs w:val="28"/>
-        </w:rPr>
-        <w:t>Fsoft</w:t>
-      </w:r>
-      <w:proofErr w:type="spellEnd"/>
-      <w:r>
-        <w:rPr>
-          <w:bCs/>
-          <w:szCs w:val="28"/>
-        </w:rPr>
-        <w:t xml:space="preserve">... The systems provide management </w:t>
-      </w:r>
-      <w:r>
-        <w:rPr>
-          <w:bCs/>
-          <w:szCs w:val="28"/>
-        </w:rPr>
-        <w:t>specialized</w:t>
-      </w:r>
-      <w:r>
-        <w:rPr>
-          <w:bCs/>
-          <w:szCs w:val="28"/>
-        </w:rPr>
-        <w:t xml:space="preserve"> functions in outsourcing HRM software such as employee records and assign employees into projects … But there are still some limitations</w:t>
+        <w:t>Some companies develop management system but only internal employees can use it like Fsoft</w:t>
+      </w:r>
+      <w:r>
+        <w:rPr>
+          <w:rFonts w:hint="eastAsia"/>
+          <w:bCs/>
+          <w:szCs w:val="28"/>
+          <w:lang w:eastAsia="ja-JP"/>
+        </w:rPr>
+        <w:t xml:space="preserve"> company</w:t>
+      </w:r>
+      <w:r>
+        <w:rPr>
+          <w:bCs/>
+          <w:szCs w:val="28"/>
+        </w:rPr>
+        <w:t>... The systems provide management specialized functions in outsourcing HRM software such as employee records and assign employees into projects … But there are still some limitations</w:t>
       </w:r>
       <w:r>
         <w:rPr>
@@ -3109,7 +2938,9 @@
       <w:r>
         <w:t>Proposed Solution</w:t>
       </w:r>
+      <w:bookmarkStart w:id="14" w:name="_GoBack"/>
       <w:bookmarkEnd w:id="13"/>
+      <w:bookmarkEnd w:id="14"/>
     </w:p>
     <w:p>
       <w:pPr>
@@ -3141,7 +2972,7 @@
         </w:rPr>
         <w:t xml:space="preserve"> </w:t>
       </w:r>
-      <w:bookmarkStart w:id="14" w:name="_Toc419276429"/>
+      <w:bookmarkStart w:id="15" w:name="_Toc419276429"/>
       <w:r>
         <w:rPr>
           <w:rStyle w:val="Heading3Char"/>
@@ -3150,7 +2981,7 @@
         </w:rPr>
         <w:t>Feature functions</w:t>
       </w:r>
-      <w:bookmarkEnd w:id="14"/>
+      <w:bookmarkEnd w:id="15"/>
     </w:p>
     <w:p>
       <w:pPr>
@@ -3378,7 +3209,7 @@
       <w:r>
         <w:t xml:space="preserve"> </w:t>
       </w:r>
-      <w:bookmarkStart w:id="15" w:name="_Toc419276430"/>
+      <w:bookmarkStart w:id="16" w:name="_Toc419276430"/>
       <w:r>
         <w:t>Advantage</w:t>
       </w:r>
@@ -3391,7 +3222,7 @@
       <w:r>
         <w:t>s</w:t>
       </w:r>
-      <w:bookmarkEnd w:id="15"/>
+      <w:bookmarkEnd w:id="16"/>
     </w:p>
     <w:p>
       <w:pPr>
@@ -4054,14 +3885,14 @@
         <w:pStyle w:val="Heading2"/>
         <w:jc w:val="both"/>
       </w:pPr>
-      <w:bookmarkStart w:id="16" w:name="_Toc419276431"/>
+      <w:bookmarkStart w:id="17" w:name="_Toc419276431"/>
       <w:r>
         <w:t>Functional Requirement</w:t>
       </w:r>
       <w:r>
         <w:t>s</w:t>
       </w:r>
-      <w:bookmarkEnd w:id="16"/>
+      <w:bookmarkEnd w:id="17"/>
     </w:p>
     <w:p>
       <w:pPr>
@@ -4103,14 +3934,14 @@
       <w:r>
         <w:t xml:space="preserve"> </w:t>
       </w:r>
-      <w:bookmarkStart w:id="17" w:name="_Toc419276432"/>
+      <w:bookmarkStart w:id="18" w:name="_Toc419276432"/>
       <w:r>
         <w:t>Employee</w:t>
       </w:r>
       <w:r>
         <w:t xml:space="preserve"> Management</w:t>
       </w:r>
-      <w:bookmarkEnd w:id="17"/>
+      <w:bookmarkEnd w:id="18"/>
     </w:p>
     <w:p>
       <w:pPr>
@@ -4215,14 +4046,14 @@
       <w:r>
         <w:t xml:space="preserve"> </w:t>
       </w:r>
-      <w:bookmarkStart w:id="18" w:name="_Toc419276433"/>
+      <w:bookmarkStart w:id="19" w:name="_Toc419276433"/>
       <w:r>
         <w:t>Project Manage</w:t>
       </w:r>
       <w:r>
         <w:t>ment</w:t>
       </w:r>
-      <w:bookmarkEnd w:id="18"/>
+      <w:bookmarkEnd w:id="19"/>
     </w:p>
     <w:p>
       <w:pPr>
@@ -4398,14 +4229,14 @@
       <w:r>
         <w:t xml:space="preserve"> </w:t>
       </w:r>
-      <w:bookmarkStart w:id="19" w:name="_Toc419276434"/>
+      <w:bookmarkStart w:id="20" w:name="_Toc419276434"/>
       <w:r>
         <w:t xml:space="preserve">Suggestion </w:t>
       </w:r>
       <w:r>
         <w:t>Mechanism</w:t>
       </w:r>
-      <w:bookmarkEnd w:id="19"/>
+      <w:bookmarkEnd w:id="20"/>
     </w:p>
     <w:p>
       <w:pPr>
@@ -4465,11 +4296,11 @@
       <w:r>
         <w:t xml:space="preserve"> </w:t>
       </w:r>
-      <w:bookmarkStart w:id="20" w:name="_Toc419276435"/>
+      <w:bookmarkStart w:id="21" w:name="_Toc419276435"/>
       <w:r>
         <w:t>Recruitment Management</w:t>
       </w:r>
-      <w:bookmarkEnd w:id="20"/>
+      <w:bookmarkEnd w:id="21"/>
     </w:p>
     <w:p>
       <w:pPr>
@@ -4549,8 +4380,6 @@
         </w:rPr>
         <w:t>.</w:t>
       </w:r>
-      <w:bookmarkStart w:id="21" w:name="_GoBack"/>
-      <w:bookmarkEnd w:id="21"/>
     </w:p>
     <w:p>
       <w:pPr>
@@ -4878,21 +4707,7 @@
               <w:rPr>
                 <w:szCs w:val="28"/>
               </w:rPr>
-              <w:t xml:space="preserve">Lai </w:t>
-            </w:r>
-            <w:proofErr w:type="spellStart"/>
-            <w:r>
-              <w:rPr>
-                <w:szCs w:val="28"/>
-              </w:rPr>
-              <w:t>Duc</w:t>
-            </w:r>
-            <w:proofErr w:type="spellEnd"/>
-            <w:r>
-              <w:rPr>
-                <w:szCs w:val="28"/>
-              </w:rPr>
-              <w:t xml:space="preserve"> Hung</w:t>
+              <w:t>Lai Duc Hung</w:t>
             </w:r>
           </w:p>
         </w:tc>
@@ -4995,35 +4810,7 @@
               <w:rPr>
                 <w:szCs w:val="28"/>
               </w:rPr>
-              <w:t xml:space="preserve">Nguyen </w:t>
-            </w:r>
-            <w:proofErr w:type="spellStart"/>
-            <w:r>
-              <w:rPr>
-                <w:szCs w:val="28"/>
-              </w:rPr>
-              <w:t>Thi</w:t>
-            </w:r>
-            <w:proofErr w:type="spellEnd"/>
-            <w:r>
-              <w:rPr>
-                <w:szCs w:val="28"/>
-              </w:rPr>
-              <w:t xml:space="preserve"> </w:t>
-            </w:r>
-            <w:proofErr w:type="spellStart"/>
-            <w:r>
-              <w:rPr>
-                <w:szCs w:val="28"/>
-              </w:rPr>
-              <w:t>Xuan</w:t>
-            </w:r>
-            <w:proofErr w:type="spellEnd"/>
-            <w:r>
-              <w:rPr>
-                <w:szCs w:val="28"/>
-              </w:rPr>
-              <w:t xml:space="preserve"> Mai</w:t>
+              <w:t>Nguyen Thi Xuan Mai</w:t>
             </w:r>
           </w:p>
         </w:tc>
@@ -5243,30 +5030,8 @@
               <w:rPr>
                 <w:szCs w:val="28"/>
               </w:rPr>
-              <w:t xml:space="preserve">Nguyen </w:t>
-            </w:r>
-            <w:proofErr w:type="spellStart"/>
-            <w:r>
-              <w:rPr>
-                <w:szCs w:val="28"/>
-              </w:rPr>
-              <w:t>Huu</w:t>
-            </w:r>
-            <w:proofErr w:type="spellEnd"/>
-            <w:r>
-              <w:rPr>
-                <w:szCs w:val="28"/>
-              </w:rPr>
-              <w:t xml:space="preserve"> </w:t>
-            </w:r>
-            <w:proofErr w:type="spellStart"/>
-            <w:r>
-              <w:rPr>
-                <w:szCs w:val="28"/>
-              </w:rPr>
-              <w:t>Phuoc</w:t>
-            </w:r>
-            <w:proofErr w:type="spellEnd"/>
+              <w:t>Nguyen Huu Phuoc</w:t>
+            </w:r>
           </w:p>
         </w:tc>
         <w:tc>
@@ -5382,30 +5147,8 @@
               <w:rPr>
                 <w:szCs w:val="28"/>
               </w:rPr>
-              <w:t xml:space="preserve">Ngo </w:t>
-            </w:r>
-            <w:proofErr w:type="spellStart"/>
-            <w:r>
-              <w:rPr>
-                <w:szCs w:val="28"/>
-              </w:rPr>
-              <w:t>Trac</w:t>
-            </w:r>
-            <w:proofErr w:type="spellEnd"/>
-            <w:r>
-              <w:rPr>
-                <w:szCs w:val="28"/>
-              </w:rPr>
-              <w:t xml:space="preserve"> </w:t>
-            </w:r>
-            <w:proofErr w:type="spellStart"/>
-            <w:r>
-              <w:rPr>
-                <w:szCs w:val="28"/>
-              </w:rPr>
-              <w:t>Kien</w:t>
-            </w:r>
-            <w:proofErr w:type="spellEnd"/>
+              <w:t>Ngo Trac Kien</w:t>
+            </w:r>
           </w:p>
         </w:tc>
         <w:tc>
@@ -5570,7 +5313,7 @@
       <w:bookmarkEnd w:id="24"/>
     </w:p>
     <w:sectPr>
-      <w:footerReference w:type="default" r:id="rId9"/>
+      <w:footerReference w:type="default" r:id="rId10"/>
       <w:pgSz w:w="11909" w:h="16834" w:code="9"/>
       <w:pgMar w:top="1418" w:right="1134" w:bottom="1418" w:left="1985" w:header="720" w:footer="720" w:gutter="0"/>
       <w:cols w:space="720"/>
@@ -5581,7 +5324,7 @@
 </file>
 
 <file path=word/endnotes.xml><?xml version="1.0" encoding="utf-8"?>
-<w:endnotes xmlns:wpc="http://schemas.microsoft.com/office/word/2010/wordprocessingCanvas" xmlns:mc="http://schemas.openxmlformats.org/markup-compatibility/2006" xmlns:o="urn:schemas-microsoft-com:office:office" xmlns:r="http://schemas.openxmlformats.org/officeDocument/2006/relationships" xmlns:m="http://schemas.openxmlformats.org/officeDocument/2006/math" xmlns:v="urn:schemas-microsoft-com:vml" xmlns:wp14="http://schemas.microsoft.com/office/word/2010/wordprocessingDrawing" xmlns:wp="http://schemas.openxmlformats.org/drawingml/2006/wordprocessingDrawing" xmlns:w10="urn:schemas-microsoft-com:office:word" xmlns:w="http://schemas.openxmlformats.org/wordprocessingml/2006/main" xmlns:w14="http://schemas.microsoft.com/office/word/2010/wordml" xmlns:w15="http://schemas.microsoft.com/office/word/2012/wordml" xmlns:wpg="http://schemas.microsoft.com/office/word/2010/wordprocessingGroup" xmlns:wpi="http://schemas.microsoft.com/office/word/2010/wordprocessingInk" xmlns:wne="http://schemas.microsoft.com/office/word/2006/wordml" xmlns:wps="http://schemas.microsoft.com/office/word/2010/wordprocessingShape" mc:Ignorable="w14 w15 wp14">
+<w:endnotes xmlns:wpc="http://schemas.microsoft.com/office/word/2010/wordprocessingCanvas" xmlns:mc="http://schemas.openxmlformats.org/markup-compatibility/2006" xmlns:o="urn:schemas-microsoft-com:office:office" xmlns:r="http://schemas.openxmlformats.org/officeDocument/2006/relationships" xmlns:m="http://schemas.openxmlformats.org/officeDocument/2006/math" xmlns:v="urn:schemas-microsoft-com:vml" xmlns:wp14="http://schemas.microsoft.com/office/word/2010/wordprocessingDrawing" xmlns:wp="http://schemas.openxmlformats.org/drawingml/2006/wordprocessingDrawing" xmlns:w10="urn:schemas-microsoft-com:office:word" xmlns:w="http://schemas.openxmlformats.org/wordprocessingml/2006/main" xmlns:w14="http://schemas.microsoft.com/office/word/2010/wordml" xmlns:wpg="http://schemas.microsoft.com/office/word/2010/wordprocessingGroup" xmlns:wpi="http://schemas.microsoft.com/office/word/2010/wordprocessingInk" xmlns:wne="http://schemas.microsoft.com/office/word/2006/wordml" xmlns:wps="http://schemas.microsoft.com/office/word/2010/wordprocessingShape" mc:Ignorable="w14 wp14">
   <w:endnote w:type="separator" w:id="-1">
     <w:p>
       <w:pPr>
@@ -5606,7 +5349,7 @@
 </file>
 
 <file path=word/footer1.xml><?xml version="1.0" encoding="utf-8"?>
-<w:ftr xmlns:wpc="http://schemas.microsoft.com/office/word/2010/wordprocessingCanvas" xmlns:mc="http://schemas.openxmlformats.org/markup-compatibility/2006" xmlns:o="urn:schemas-microsoft-com:office:office" xmlns:r="http://schemas.openxmlformats.org/officeDocument/2006/relationships" xmlns:m="http://schemas.openxmlformats.org/officeDocument/2006/math" xmlns:v="urn:schemas-microsoft-com:vml" xmlns:wp14="http://schemas.microsoft.com/office/word/2010/wordprocessingDrawing" xmlns:wp="http://schemas.openxmlformats.org/drawingml/2006/wordprocessingDrawing" xmlns:w10="urn:schemas-microsoft-com:office:word" xmlns:w="http://schemas.openxmlformats.org/wordprocessingml/2006/main" xmlns:w14="http://schemas.microsoft.com/office/word/2010/wordml" xmlns:w15="http://schemas.microsoft.com/office/word/2012/wordml" xmlns:wpg="http://schemas.microsoft.com/office/word/2010/wordprocessingGroup" xmlns:wpi="http://schemas.microsoft.com/office/word/2010/wordprocessingInk" xmlns:wne="http://schemas.microsoft.com/office/word/2006/wordml" xmlns:wps="http://schemas.microsoft.com/office/word/2010/wordprocessingShape" mc:Ignorable="w14 w15 wp14">
+<w:ftr xmlns:wpc="http://schemas.microsoft.com/office/word/2010/wordprocessingCanvas" xmlns:mc="http://schemas.openxmlformats.org/markup-compatibility/2006" xmlns:o="urn:schemas-microsoft-com:office:office" xmlns:r="http://schemas.openxmlformats.org/officeDocument/2006/relationships" xmlns:m="http://schemas.openxmlformats.org/officeDocument/2006/math" xmlns:v="urn:schemas-microsoft-com:vml" xmlns:wp14="http://schemas.microsoft.com/office/word/2010/wordprocessingDrawing" xmlns:wp="http://schemas.openxmlformats.org/drawingml/2006/wordprocessingDrawing" xmlns:w10="urn:schemas-microsoft-com:office:word" xmlns:w="http://schemas.openxmlformats.org/wordprocessingml/2006/main" xmlns:w14="http://schemas.microsoft.com/office/word/2010/wordml" xmlns:wpg="http://schemas.microsoft.com/office/word/2010/wordprocessingGroup" xmlns:wpi="http://schemas.microsoft.com/office/word/2010/wordprocessingInk" xmlns:wne="http://schemas.microsoft.com/office/word/2006/wordml" xmlns:wps="http://schemas.microsoft.com/office/word/2010/wordprocessingShape" mc:Ignorable="w14 wp14">
   <w:tbl>
     <w:tblPr>
       <w:tblW w:w="5000" w:type="pct"/>
@@ -5792,7 +5535,7 @@
 </file>
 
 <file path=word/footnotes.xml><?xml version="1.0" encoding="utf-8"?>
-<w:footnotes xmlns:wpc="http://schemas.microsoft.com/office/word/2010/wordprocessingCanvas" xmlns:mc="http://schemas.openxmlformats.org/markup-compatibility/2006" xmlns:o="urn:schemas-microsoft-com:office:office" xmlns:r="http://schemas.openxmlformats.org/officeDocument/2006/relationships" xmlns:m="http://schemas.openxmlformats.org/officeDocument/2006/math" xmlns:v="urn:schemas-microsoft-com:vml" xmlns:wp14="http://schemas.microsoft.com/office/word/2010/wordprocessingDrawing" xmlns:wp="http://schemas.openxmlformats.org/drawingml/2006/wordprocessingDrawing" xmlns:w10="urn:schemas-microsoft-com:office:word" xmlns:w="http://schemas.openxmlformats.org/wordprocessingml/2006/main" xmlns:w14="http://schemas.microsoft.com/office/word/2010/wordml" xmlns:w15="http://schemas.microsoft.com/office/word/2012/wordml" xmlns:wpg="http://schemas.microsoft.com/office/word/2010/wordprocessingGroup" xmlns:wpi="http://schemas.microsoft.com/office/word/2010/wordprocessingInk" xmlns:wne="http://schemas.microsoft.com/office/word/2006/wordml" xmlns:wps="http://schemas.microsoft.com/office/word/2010/wordprocessingShape" mc:Ignorable="w14 w15 wp14">
+<w:footnotes xmlns:wpc="http://schemas.microsoft.com/office/word/2010/wordprocessingCanvas" xmlns:mc="http://schemas.openxmlformats.org/markup-compatibility/2006" xmlns:o="urn:schemas-microsoft-com:office:office" xmlns:r="http://schemas.openxmlformats.org/officeDocument/2006/relationships" xmlns:m="http://schemas.openxmlformats.org/officeDocument/2006/math" xmlns:v="urn:schemas-microsoft-com:vml" xmlns:wp14="http://schemas.microsoft.com/office/word/2010/wordprocessingDrawing" xmlns:wp="http://schemas.openxmlformats.org/drawingml/2006/wordprocessingDrawing" xmlns:w10="urn:schemas-microsoft-com:office:word" xmlns:w="http://schemas.openxmlformats.org/wordprocessingml/2006/main" xmlns:w14="http://schemas.microsoft.com/office/word/2010/wordml" xmlns:wpg="http://schemas.microsoft.com/office/word/2010/wordprocessingGroup" xmlns:wpi="http://schemas.microsoft.com/office/word/2010/wordprocessingInk" xmlns:wne="http://schemas.microsoft.com/office/word/2006/wordml" xmlns:wps="http://schemas.microsoft.com/office/word/2010/wordprocessingShape" mc:Ignorable="w14 wp14">
   <w:footnote w:type="separator" w:id="-1">
     <w:p>
       <w:pPr>
@@ -5817,7 +5560,7 @@
 </file>
 
 <file path=word/numbering.xml><?xml version="1.0" encoding="utf-8"?>
-<w:numbering xmlns:wpc="http://schemas.microsoft.com/office/word/2010/wordprocessingCanvas" xmlns:mc="http://schemas.openxmlformats.org/markup-compatibility/2006" xmlns:o="urn:schemas-microsoft-com:office:office" xmlns:r="http://schemas.openxmlformats.org/officeDocument/2006/relationships" xmlns:m="http://schemas.openxmlformats.org/officeDocument/2006/math" xmlns:v="urn:schemas-microsoft-com:vml" xmlns:wp14="http://schemas.microsoft.com/office/word/2010/wordprocessingDrawing" xmlns:wp="http://schemas.openxmlformats.org/drawingml/2006/wordprocessingDrawing" xmlns:w10="urn:schemas-microsoft-com:office:word" xmlns:w="http://schemas.openxmlformats.org/wordprocessingml/2006/main" xmlns:w14="http://schemas.microsoft.com/office/word/2010/wordml" xmlns:w15="http://schemas.microsoft.com/office/word/2012/wordml" xmlns:wpg="http://schemas.microsoft.com/office/word/2010/wordprocessingGroup" xmlns:wpi="http://schemas.microsoft.com/office/word/2010/wordprocessingInk" xmlns:wne="http://schemas.microsoft.com/office/word/2006/wordml" xmlns:wps="http://schemas.microsoft.com/office/word/2010/wordprocessingShape" mc:Ignorable="w14 w15 wp14">
+<w:numbering xmlns:wpc="http://schemas.microsoft.com/office/word/2010/wordprocessingCanvas" xmlns:mc="http://schemas.openxmlformats.org/markup-compatibility/2006" xmlns:o="urn:schemas-microsoft-com:office:office" xmlns:r="http://schemas.openxmlformats.org/officeDocument/2006/relationships" xmlns:m="http://schemas.openxmlformats.org/officeDocument/2006/math" xmlns:v="urn:schemas-microsoft-com:vml" xmlns:wp14="http://schemas.microsoft.com/office/word/2010/wordprocessingDrawing" xmlns:wp="http://schemas.openxmlformats.org/drawingml/2006/wordprocessingDrawing" xmlns:w10="urn:schemas-microsoft-com:office:word" xmlns:w="http://schemas.openxmlformats.org/wordprocessingml/2006/main" xmlns:w14="http://schemas.microsoft.com/office/word/2010/wordml" xmlns:wpg="http://schemas.microsoft.com/office/word/2010/wordprocessingGroup" xmlns:wpi="http://schemas.microsoft.com/office/word/2010/wordprocessingInk" xmlns:wne="http://schemas.microsoft.com/office/word/2006/wordml" xmlns:wps="http://schemas.microsoft.com/office/word/2010/wordprocessingShape" mc:Ignorable="w14 wp14">
   <w:abstractNum w:abstractNumId="0">
     <w:nsid w:val="00154E64"/>
     <w:multiLevelType w:val="hybridMultilevel"/>
@@ -8154,11 +7897,11 @@
 </file>
 
 <file path=word/styles.xml><?xml version="1.0" encoding="utf-8"?>
-<w:styles xmlns:mc="http://schemas.openxmlformats.org/markup-compatibility/2006" xmlns:r="http://schemas.openxmlformats.org/officeDocument/2006/relationships" xmlns:w="http://schemas.openxmlformats.org/wordprocessingml/2006/main" xmlns:w14="http://schemas.microsoft.com/office/word/2010/wordml" xmlns:w15="http://schemas.microsoft.com/office/word/2012/wordml" mc:Ignorable="w14 w15">
+<w:styles xmlns:mc="http://schemas.openxmlformats.org/markup-compatibility/2006" xmlns:r="http://schemas.openxmlformats.org/officeDocument/2006/relationships" xmlns:w="http://schemas.openxmlformats.org/wordprocessingml/2006/main" xmlns:w14="http://schemas.microsoft.com/office/word/2010/wordml" mc:Ignorable="w14">
   <w:docDefaults>
     <w:rPrDefault>
       <w:rPr>
-        <w:rFonts w:asciiTheme="minorHAnsi" w:eastAsiaTheme="minorHAnsi" w:hAnsiTheme="minorHAnsi" w:cstheme="minorBidi"/>
+        <w:rFonts w:asciiTheme="minorHAnsi" w:eastAsiaTheme="minorEastAsia" w:hAnsiTheme="minorHAnsi" w:cstheme="minorBidi"/>
         <w:sz w:val="22"/>
         <w:szCs w:val="22"/>
         <w:lang w:val="en-US" w:eastAsia="en-US" w:bidi="ar-SA"/>
@@ -8170,378 +7913,144 @@
       </w:pPr>
     </w:pPrDefault>
   </w:docDefaults>
-  <w:latentStyles w:defLockedState="0" w:defUIPriority="99" w:defSemiHidden="0" w:defUnhideWhenUsed="0" w:defQFormat="0" w:count="371">
-    <w:lsdException w:name="Normal" w:uiPriority="0" w:qFormat="1"/>
-    <w:lsdException w:name="heading 1" w:uiPriority="9" w:qFormat="1"/>
-    <w:lsdException w:name="heading 2" w:semiHidden="1" w:uiPriority="9" w:unhideWhenUsed="1" w:qFormat="1"/>
-    <w:lsdException w:name="heading 3" w:semiHidden="1" w:uiPriority="9" w:unhideWhenUsed="1" w:qFormat="1"/>
-    <w:lsdException w:name="heading 4" w:semiHidden="1" w:uiPriority="9" w:unhideWhenUsed="1" w:qFormat="1"/>
-    <w:lsdException w:name="heading 5" w:semiHidden="1" w:uiPriority="9" w:unhideWhenUsed="1" w:qFormat="1"/>
-    <w:lsdException w:name="heading 6" w:semiHidden="1" w:uiPriority="9" w:unhideWhenUsed="1" w:qFormat="1"/>
-    <w:lsdException w:name="heading 7" w:semiHidden="1" w:uiPriority="9" w:unhideWhenUsed="1" w:qFormat="1"/>
-    <w:lsdException w:name="heading 8" w:semiHidden="1" w:uiPriority="9" w:unhideWhenUsed="1" w:qFormat="1"/>
-    <w:lsdException w:name="heading 9" w:semiHidden="1" w:uiPriority="9" w:unhideWhenUsed="1" w:qFormat="1"/>
-    <w:lsdException w:name="index 1" w:semiHidden="1" w:unhideWhenUsed="1"/>
-    <w:lsdException w:name="index 2" w:semiHidden="1" w:unhideWhenUsed="1"/>
-    <w:lsdException w:name="index 3" w:semiHidden="1" w:unhideWhenUsed="1"/>
-    <w:lsdException w:name="index 4" w:semiHidden="1" w:unhideWhenUsed="1"/>
-    <w:lsdException w:name="index 5" w:semiHidden="1" w:unhideWhenUsed="1"/>
-    <w:lsdException w:name="index 6" w:semiHidden="1" w:unhideWhenUsed="1"/>
-    <w:lsdException w:name="index 7" w:semiHidden="1" w:unhideWhenUsed="1"/>
-    <w:lsdException w:name="index 8" w:semiHidden="1" w:unhideWhenUsed="1"/>
-    <w:lsdException w:name="index 9" w:semiHidden="1" w:unhideWhenUsed="1"/>
-    <w:lsdException w:name="toc 1" w:semiHidden="1" w:uiPriority="39" w:unhideWhenUsed="1"/>
-    <w:lsdException w:name="toc 2" w:semiHidden="1" w:uiPriority="39" w:unhideWhenUsed="1"/>
-    <w:lsdException w:name="toc 3" w:semiHidden="1" w:uiPriority="39" w:unhideWhenUsed="1"/>
-    <w:lsdException w:name="toc 4" w:semiHidden="1" w:uiPriority="39" w:unhideWhenUsed="1"/>
-    <w:lsdException w:name="toc 5" w:semiHidden="1" w:uiPriority="39" w:unhideWhenUsed="1"/>
-    <w:lsdException w:name="toc 6" w:semiHidden="1" w:uiPriority="39" w:unhideWhenUsed="1"/>
-    <w:lsdException w:name="toc 7" w:semiHidden="1" w:uiPriority="39" w:unhideWhenUsed="1"/>
-    <w:lsdException w:name="toc 8" w:semiHidden="1" w:uiPriority="39" w:unhideWhenUsed="1"/>
-    <w:lsdException w:name="toc 9" w:semiHidden="1" w:uiPriority="39" w:unhideWhenUsed="1"/>
-    <w:lsdException w:name="Normal Indent" w:semiHidden="1" w:unhideWhenUsed="1"/>
-    <w:lsdException w:name="footnote text" w:semiHidden="1" w:unhideWhenUsed="1"/>
-    <w:lsdException w:name="annotation text" w:semiHidden="1" w:unhideWhenUsed="1"/>
-    <w:lsdException w:name="header" w:semiHidden="1" w:unhideWhenUsed="1"/>
-    <w:lsdException w:name="footer" w:semiHidden="1" w:unhideWhenUsed="1"/>
-    <w:lsdException w:name="index heading" w:semiHidden="1" w:unhideWhenUsed="1"/>
-    <w:lsdException w:name="caption" w:semiHidden="1" w:uiPriority="35" w:unhideWhenUsed="1" w:qFormat="1"/>
-    <w:lsdException w:name="table of figures" w:semiHidden="1" w:unhideWhenUsed="1"/>
-    <w:lsdException w:name="envelope address" w:semiHidden="1" w:unhideWhenUsed="1"/>
-    <w:lsdException w:name="envelope return" w:semiHidden="1" w:unhideWhenUsed="1"/>
-    <w:lsdException w:name="footnote reference" w:semiHidden="1" w:unhideWhenUsed="1"/>
-    <w:lsdException w:name="annotation reference" w:semiHidden="1" w:unhideWhenUsed="1"/>
-    <w:lsdException w:name="line number" w:semiHidden="1" w:unhideWhenUsed="1"/>
-    <w:lsdException w:name="page number" w:semiHidden="1" w:unhideWhenUsed="1"/>
-    <w:lsdException w:name="endnote reference" w:semiHidden="1" w:unhideWhenUsed="1"/>
-    <w:lsdException w:name="endnote text" w:semiHidden="1" w:unhideWhenUsed="1"/>
-    <w:lsdException w:name="table of authorities" w:semiHidden="1" w:unhideWhenUsed="1"/>
-    <w:lsdException w:name="macro" w:semiHidden="1" w:unhideWhenUsed="1"/>
-    <w:lsdException w:name="toa heading" w:semiHidden="1" w:unhideWhenUsed="1"/>
-    <w:lsdException w:name="List" w:semiHidden="1" w:unhideWhenUsed="1"/>
-    <w:lsdException w:name="List Bullet" w:semiHidden="1" w:unhideWhenUsed="1"/>
-    <w:lsdException w:name="List Number" w:semiHidden="1" w:unhideWhenUsed="1"/>
-    <w:lsdException w:name="List 2" w:semiHidden="1" w:unhideWhenUsed="1"/>
-    <w:lsdException w:name="List 3" w:semiHidden="1" w:unhideWhenUsed="1"/>
-    <w:lsdException w:name="List 4" w:semiHidden="1" w:unhideWhenUsed="1"/>
-    <w:lsdException w:name="List 5" w:semiHidden="1" w:unhideWhenUsed="1"/>
-    <w:lsdException w:name="List Bullet 2" w:semiHidden="1" w:unhideWhenUsed="1"/>
-    <w:lsdException w:name="List Bullet 3" w:semiHidden="1" w:unhideWhenUsed="1"/>
-    <w:lsdException w:name="List Bullet 4" w:semiHidden="1" w:unhideWhenUsed="1"/>
-    <w:lsdException w:name="List Bullet 5" w:semiHidden="1" w:unhideWhenUsed="1"/>
-    <w:lsdException w:name="List Number 2" w:semiHidden="1" w:unhideWhenUsed="1"/>
-    <w:lsdException w:name="List Number 3" w:semiHidden="1" w:unhideWhenUsed="1"/>
-    <w:lsdException w:name="List Number 4" w:semiHidden="1" w:unhideWhenUsed="1"/>
-    <w:lsdException w:name="List Number 5" w:semiHidden="1" w:unhideWhenUsed="1"/>
-    <w:lsdException w:name="Title" w:uiPriority="10" w:qFormat="1"/>
-    <w:lsdException w:name="Closing" w:semiHidden="1" w:unhideWhenUsed="1"/>
-    <w:lsdException w:name="Signature" w:semiHidden="1" w:unhideWhenUsed="1"/>
-    <w:lsdException w:name="Default Paragraph Font" w:semiHidden="1" w:uiPriority="1" w:unhideWhenUsed="1"/>
-    <w:lsdException w:name="Body Text" w:semiHidden="1" w:unhideWhenUsed="1"/>
-    <w:lsdException w:name="Body Text Indent" w:semiHidden="1" w:unhideWhenUsed="1"/>
-    <w:lsdException w:name="List Continue" w:semiHidden="1" w:unhideWhenUsed="1"/>
-    <w:lsdException w:name="List Continue 2" w:semiHidden="1" w:unhideWhenUsed="1"/>
-    <w:lsdException w:name="List Continue 3" w:semiHidden="1" w:unhideWhenUsed="1"/>
-    <w:lsdException w:name="List Continue 4" w:semiHidden="1" w:unhideWhenUsed="1"/>
-    <w:lsdException w:name="List Continue 5" w:semiHidden="1" w:unhideWhenUsed="1"/>
-    <w:lsdException w:name="Message Header" w:semiHidden="1" w:unhideWhenUsed="1"/>
-    <w:lsdException w:name="Subtitle" w:uiPriority="11" w:qFormat="1"/>
-    <w:lsdException w:name="Salutation" w:semiHidden="1" w:unhideWhenUsed="1"/>
-    <w:lsdException w:name="Date" w:semiHidden="1" w:unhideWhenUsed="1"/>
-    <w:lsdException w:name="Body Text First Indent" w:semiHidden="1" w:unhideWhenUsed="1"/>
-    <w:lsdException w:name="Body Text First Indent 2" w:semiHidden="1" w:unhideWhenUsed="1"/>
-    <w:lsdException w:name="Note Heading" w:semiHidden="1" w:unhideWhenUsed="1"/>
-    <w:lsdException w:name="Body Text 2" w:semiHidden="1" w:unhideWhenUsed="1"/>
-    <w:lsdException w:name="Body Text 3" w:semiHidden="1" w:unhideWhenUsed="1"/>
-    <w:lsdException w:name="Body Text Indent 2" w:semiHidden="1" w:unhideWhenUsed="1"/>
-    <w:lsdException w:name="Body Text Indent 3" w:semiHidden="1" w:unhideWhenUsed="1"/>
-    <w:lsdException w:name="Block Text" w:semiHidden="1" w:unhideWhenUsed="1"/>
-    <w:lsdException w:name="Hyperlink" w:semiHidden="1" w:unhideWhenUsed="1"/>
-    <w:lsdException w:name="FollowedHyperlink" w:semiHidden="1" w:unhideWhenUsed="1"/>
-    <w:lsdException w:name="Strong" w:uiPriority="22" w:qFormat="1"/>
-    <w:lsdException w:name="Emphasis" w:uiPriority="20" w:qFormat="1"/>
-    <w:lsdException w:name="Document Map" w:semiHidden="1" w:unhideWhenUsed="1"/>
-    <w:lsdException w:name="Plain Text" w:semiHidden="1" w:unhideWhenUsed="1"/>
-    <w:lsdException w:name="E-mail Signature" w:semiHidden="1" w:unhideWhenUsed="1"/>
-    <w:lsdException w:name="HTML Top of Form" w:semiHidden="1" w:unhideWhenUsed="1"/>
-    <w:lsdException w:name="HTML Bottom of Form" w:semiHidden="1" w:unhideWhenUsed="1"/>
-    <w:lsdException w:name="Normal (Web)" w:semiHidden="1" w:unhideWhenUsed="1"/>
-    <w:lsdException w:name="HTML Acronym" w:semiHidden="1" w:unhideWhenUsed="1"/>
-    <w:lsdException w:name="HTML Address" w:semiHidden="1" w:unhideWhenUsed="1"/>
-    <w:lsdException w:name="HTML Cite" w:semiHidden="1" w:unhideWhenUsed="1"/>
-    <w:lsdException w:name="HTML Code" w:semiHidden="1" w:unhideWhenUsed="1"/>
-    <w:lsdException w:name="HTML Definition" w:semiHidden="1" w:unhideWhenUsed="1"/>
-    <w:lsdException w:name="HTML Keyboard" w:semiHidden="1" w:unhideWhenUsed="1"/>
-    <w:lsdException w:name="HTML Preformatted" w:semiHidden="1" w:unhideWhenUsed="1"/>
-    <w:lsdException w:name="HTML Sample" w:semiHidden="1" w:unhideWhenUsed="1"/>
-    <w:lsdException w:name="HTML Typewriter" w:semiHidden="1" w:unhideWhenUsed="1"/>
-    <w:lsdException w:name="HTML Variable" w:semiHidden="1" w:unhideWhenUsed="1"/>
-    <w:lsdException w:name="Normal Table" w:semiHidden="1" w:unhideWhenUsed="1"/>
-    <w:lsdException w:name="annotation subject" w:semiHidden="1" w:unhideWhenUsed="1"/>
-    <w:lsdException w:name="No List" w:semiHidden="1" w:unhideWhenUsed="1"/>
-    <w:lsdException w:name="Outline List 1" w:semiHidden="1" w:unhideWhenUsed="1"/>
-    <w:lsdException w:name="Outline List 2" w:semiHidden="1" w:unhideWhenUsed="1"/>
-    <w:lsdException w:name="Outline List 3" w:semiHidden="1" w:unhideWhenUsed="1"/>
-    <w:lsdException w:name="Table Simple 1" w:semiHidden="1" w:unhideWhenUsed="1"/>
-    <w:lsdException w:name="Table Simple 2" w:semiHidden="1" w:unhideWhenUsed="1"/>
-    <w:lsdException w:name="Table Simple 3" w:semiHidden="1" w:unhideWhenUsed="1"/>
-    <w:lsdException w:name="Table Classic 1" w:semiHidden="1" w:unhideWhenUsed="1"/>
-    <w:lsdException w:name="Table Classic 2" w:semiHidden="1" w:unhideWhenUsed="1"/>
-    <w:lsdException w:name="Table Classic 3" w:semiHidden="1" w:unhideWhenUsed="1"/>
-    <w:lsdException w:name="Table Classic 4" w:semiHidden="1" w:unhideWhenUsed="1"/>
-    <w:lsdException w:name="Table Colorful 1" w:semiHidden="1" w:unhideWhenUsed="1"/>
-    <w:lsdException w:name="Table Colorful 2" w:semiHidden="1" w:unhideWhenUsed="1"/>
-    <w:lsdException w:name="Table Colorful 3" w:semiHidden="1" w:unhideWhenUsed="1"/>
-    <w:lsdException w:name="Table Columns 1" w:semiHidden="1" w:unhideWhenUsed="1"/>
-    <w:lsdException w:name="Table Columns 2" w:semiHidden="1" w:unhideWhenUsed="1"/>
-    <w:lsdException w:name="Table Columns 3" w:semiHidden="1" w:unhideWhenUsed="1"/>
-    <w:lsdException w:name="Table Columns 4" w:semiHidden="1" w:unhideWhenUsed="1"/>
-    <w:lsdException w:name="Table Columns 5" w:semiHidden="1" w:unhideWhenUsed="1"/>
-    <w:lsdException w:name="Table Grid 1" w:semiHidden="1" w:unhideWhenUsed="1"/>
-    <w:lsdException w:name="Table Grid 2" w:semiHidden="1" w:unhideWhenUsed="1"/>
-    <w:lsdException w:name="Table Grid 3" w:semiHidden="1" w:unhideWhenUsed="1"/>
-    <w:lsdException w:name="Table Grid 4" w:semiHidden="1" w:unhideWhenUsed="1"/>
-    <w:lsdException w:name="Table Grid 5" w:semiHidden="1" w:unhideWhenUsed="1"/>
-    <w:lsdException w:name="Table Grid 6" w:semiHidden="1" w:unhideWhenUsed="1"/>
-    <w:lsdException w:name="Table Grid 7" w:semiHidden="1" w:unhideWhenUsed="1"/>
-    <w:lsdException w:name="Table Grid 8" w:semiHidden="1" w:unhideWhenUsed="1"/>
-    <w:lsdException w:name="Table List 1" w:semiHidden="1" w:unhideWhenUsed="1"/>
-    <w:lsdException w:name="Table List 2" w:semiHidden="1" w:unhideWhenUsed="1"/>
-    <w:lsdException w:name="Table List 3" w:semiHidden="1" w:unhideWhenUsed="1"/>
-    <w:lsdException w:name="Table List 4" w:semiHidden="1" w:unhideWhenUsed="1"/>
-    <w:lsdException w:name="Table List 5" w:semiHidden="1" w:unhideWhenUsed="1"/>
-    <w:lsdException w:name="Table List 6" w:semiHidden="1" w:unhideWhenUsed="1"/>
-    <w:lsdException w:name="Table List 7" w:semiHidden="1" w:unhideWhenUsed="1"/>
-    <w:lsdException w:name="Table List 8" w:semiHidden="1" w:unhideWhenUsed="1"/>
-    <w:lsdException w:name="Table 3D effects 1" w:semiHidden="1" w:unhideWhenUsed="1"/>
-    <w:lsdException w:name="Table 3D effects 2" w:semiHidden="1" w:unhideWhenUsed="1"/>
-    <w:lsdException w:name="Table 3D effects 3" w:semiHidden="1" w:unhideWhenUsed="1"/>
-    <w:lsdException w:name="Table Contemporary" w:semiHidden="1" w:unhideWhenUsed="1"/>
-    <w:lsdException w:name="Table Elegant" w:semiHidden="1" w:unhideWhenUsed="1"/>
-    <w:lsdException w:name="Table Professional" w:semiHidden="1" w:unhideWhenUsed="1"/>
-    <w:lsdException w:name="Table Subtle 1" w:semiHidden="1" w:unhideWhenUsed="1"/>
-    <w:lsdException w:name="Table Subtle 2" w:semiHidden="1" w:unhideWhenUsed="1"/>
-    <w:lsdException w:name="Table Web 1" w:semiHidden="1" w:unhideWhenUsed="1"/>
-    <w:lsdException w:name="Table Web 2" w:semiHidden="1" w:unhideWhenUsed="1"/>
-    <w:lsdException w:name="Table Web 3" w:semiHidden="1" w:unhideWhenUsed="1"/>
-    <w:lsdException w:name="Balloon Text" w:semiHidden="1" w:unhideWhenUsed="1"/>
-    <w:lsdException w:name="Table Grid" w:uiPriority="39"/>
-    <w:lsdException w:name="Table Theme" w:semiHidden="1" w:unhideWhenUsed="1"/>
-    <w:lsdException w:name="Placeholder Text" w:semiHidden="1"/>
-    <w:lsdException w:name="No Spacing" w:uiPriority="1" w:qFormat="1"/>
-    <w:lsdException w:name="Light Shading" w:uiPriority="60"/>
-    <w:lsdException w:name="Light List" w:uiPriority="61"/>
-    <w:lsdException w:name="Light Grid" w:uiPriority="62"/>
-    <w:lsdException w:name="Medium Shading 1" w:uiPriority="63"/>
-    <w:lsdException w:name="Medium Shading 2" w:uiPriority="64"/>
-    <w:lsdException w:name="Medium List 1" w:uiPriority="65"/>
-    <w:lsdException w:name="Medium List 2" w:uiPriority="66"/>
-    <w:lsdException w:name="Medium Grid 1" w:uiPriority="67"/>
-    <w:lsdException w:name="Medium Grid 2" w:uiPriority="68"/>
-    <w:lsdException w:name="Medium Grid 3" w:uiPriority="69"/>
-    <w:lsdException w:name="Dark List" w:uiPriority="70"/>
-    <w:lsdException w:name="Colorful Shading" w:uiPriority="71"/>
-    <w:lsdException w:name="Colorful List" w:uiPriority="72"/>
-    <w:lsdException w:name="Colorful Grid" w:uiPriority="73"/>
-    <w:lsdException w:name="Light Shading Accent 1" w:uiPriority="60"/>
-    <w:lsdException w:name="Light List Accent 1" w:uiPriority="61"/>
-    <w:lsdException w:name="Light Grid Accent 1" w:uiPriority="62"/>
-    <w:lsdException w:name="Medium Shading 1 Accent 1" w:uiPriority="63"/>
-    <w:lsdException w:name="Medium Shading 2 Accent 1" w:uiPriority="64"/>
-    <w:lsdException w:name="Medium List 1 Accent 1" w:uiPriority="65"/>
-    <w:lsdException w:name="Revision" w:semiHidden="1"/>
-    <w:lsdException w:name="List Paragraph" w:uiPriority="34" w:qFormat="1"/>
-    <w:lsdException w:name="Quote" w:uiPriority="29" w:qFormat="1"/>
-    <w:lsdException w:name="Intense Quote" w:uiPriority="30" w:qFormat="1"/>
-    <w:lsdException w:name="Medium List 2 Accent 1" w:uiPriority="66"/>
-    <w:lsdException w:name="Medium Grid 1 Accent 1" w:uiPriority="67"/>
-    <w:lsdException w:name="Medium Grid 2 Accent 1" w:uiPriority="68"/>
-    <w:lsdException w:name="Medium Grid 3 Accent 1" w:uiPriority="69"/>
-    <w:lsdException w:name="Dark List Accent 1" w:uiPriority="70"/>
-    <w:lsdException w:name="Colorful Shading Accent 1" w:uiPriority="71"/>
-    <w:lsdException w:name="Colorful List Accent 1" w:uiPriority="72"/>
-    <w:lsdException w:name="Colorful Grid Accent 1" w:uiPriority="73"/>
-    <w:lsdException w:name="Light Shading Accent 2" w:uiPriority="60"/>
-    <w:lsdException w:name="Light List Accent 2" w:uiPriority="61"/>
-    <w:lsdException w:name="Light Grid Accent 2" w:uiPriority="62"/>
-    <w:lsdException w:name="Medium Shading 1 Accent 2" w:uiPriority="63"/>
-    <w:lsdException w:name="Medium Shading 2 Accent 2" w:uiPriority="64"/>
-    <w:lsdException w:name="Medium List 1 Accent 2" w:uiPriority="65"/>
-    <w:lsdException w:name="Medium List 2 Accent 2" w:uiPriority="66"/>
-    <w:lsdException w:name="Medium Grid 1 Accent 2" w:uiPriority="67"/>
-    <w:lsdException w:name="Medium Grid 2 Accent 2" w:uiPriority="68"/>
-    <w:lsdException w:name="Medium Grid 3 Accent 2" w:uiPriority="69"/>
-    <w:lsdException w:name="Dark List Accent 2" w:uiPriority="70"/>
-    <w:lsdException w:name="Colorful Shading Accent 2" w:uiPriority="71"/>
-    <w:lsdException w:name="Colorful List Accent 2" w:uiPriority="72"/>
-    <w:lsdException w:name="Colorful Grid Accent 2" w:uiPriority="73"/>
-    <w:lsdException w:name="Light Shading Accent 3" w:uiPriority="60"/>
-    <w:lsdException w:name="Light List Accent 3" w:uiPriority="61"/>
-    <w:lsdException w:name="Light Grid Accent 3" w:uiPriority="62"/>
-    <w:lsdException w:name="Medium Shading 1 Accent 3" w:uiPriority="63"/>
-    <w:lsdException w:name="Medium Shading 2 Accent 3" w:uiPriority="64"/>
-    <w:lsdException w:name="Medium List 1 Accent 3" w:uiPriority="65"/>
-    <w:lsdException w:name="Medium List 2 Accent 3" w:uiPriority="66"/>
-    <w:lsdException w:name="Medium Grid 1 Accent 3" w:uiPriority="67"/>
-    <w:lsdException w:name="Medium Grid 2 Accent 3" w:uiPriority="68"/>
-    <w:lsdException w:name="Medium Grid 3 Accent 3" w:uiPriority="69"/>
-    <w:lsdException w:name="Dark List Accent 3" w:uiPriority="70"/>
-    <w:lsdException w:name="Colorful Shading Accent 3" w:uiPriority="71"/>
-    <w:lsdException w:name="Colorful List Accent 3" w:uiPriority="72"/>
-    <w:lsdException w:name="Colorful Grid Accent 3" w:uiPriority="73"/>
-    <w:lsdException w:name="Light Shading Accent 4" w:uiPriority="60"/>
-    <w:lsdException w:name="Light List Accent 4" w:uiPriority="61"/>
-    <w:lsdException w:name="Light Grid Accent 4" w:uiPriority="62"/>
-    <w:lsdException w:name="Medium Shading 1 Accent 4" w:uiPriority="63"/>
-    <w:lsdException w:name="Medium Shading 2 Accent 4" w:uiPriority="64"/>
-    <w:lsdException w:name="Medium List 1 Accent 4" w:uiPriority="65"/>
-    <w:lsdException w:name="Medium List 2 Accent 4" w:uiPriority="66"/>
-    <w:lsdException w:name="Medium Grid 1 Accent 4" w:uiPriority="67"/>
-    <w:lsdException w:name="Medium Grid 2 Accent 4" w:uiPriority="68"/>
-    <w:lsdException w:name="Medium Grid 3 Accent 4" w:uiPriority="69"/>
-    <w:lsdException w:name="Dark List Accent 4" w:uiPriority="70"/>
-    <w:lsdException w:name="Colorful Shading Accent 4" w:uiPriority="71"/>
-    <w:lsdException w:name="Colorful List Accent 4" w:uiPriority="72"/>
-    <w:lsdException w:name="Colorful Grid Accent 4" w:uiPriority="73"/>
-    <w:lsdException w:name="Light Shading Accent 5" w:uiPriority="60"/>
-    <w:lsdException w:name="Light List Accent 5" w:uiPriority="61"/>
-    <w:lsdException w:name="Light Grid Accent 5" w:uiPriority="62"/>
-    <w:lsdException w:name="Medium Shading 1 Accent 5" w:uiPriority="63"/>
-    <w:lsdException w:name="Medium Shading 2 Accent 5" w:uiPriority="64"/>
-    <w:lsdException w:name="Medium List 1 Accent 5" w:uiPriority="65"/>
-    <w:lsdException w:name="Medium List 2 Accent 5" w:uiPriority="66"/>
-    <w:lsdException w:name="Medium Grid 1 Accent 5" w:uiPriority="67"/>
-    <w:lsdException w:name="Medium Grid 2 Accent 5" w:uiPriority="68"/>
-    <w:lsdException w:name="Medium Grid 3 Accent 5" w:uiPriority="69"/>
-    <w:lsdException w:name="Dark List Accent 5" w:uiPriority="70"/>
-    <w:lsdException w:name="Colorful Shading Accent 5" w:uiPriority="71"/>
-    <w:lsdException w:name="Colorful List Accent 5" w:uiPriority="72"/>
-    <w:lsdException w:name="Colorful Grid Accent 5" w:uiPriority="73"/>
-    <w:lsdException w:name="Light Shading Accent 6" w:uiPriority="60"/>
-    <w:lsdException w:name="Light List Accent 6" w:uiPriority="61"/>
-    <w:lsdException w:name="Light Grid Accent 6" w:uiPriority="62"/>
-    <w:lsdException w:name="Medium Shading 1 Accent 6" w:uiPriority="63"/>
-    <w:lsdException w:name="Medium Shading 2 Accent 6" w:uiPriority="64"/>
-    <w:lsdException w:name="Medium List 1 Accent 6" w:uiPriority="65"/>
-    <w:lsdException w:name="Medium List 2 Accent 6" w:uiPriority="66"/>
-    <w:lsdException w:name="Medium Grid 1 Accent 6" w:uiPriority="67"/>
-    <w:lsdException w:name="Medium Grid 2 Accent 6" w:uiPriority="68"/>
-    <w:lsdException w:name="Medium Grid 3 Accent 6" w:uiPriority="69"/>
-    <w:lsdException w:name="Dark List Accent 6" w:uiPriority="70"/>
-    <w:lsdException w:name="Colorful Shading Accent 6" w:uiPriority="71"/>
-    <w:lsdException w:name="Colorful List Accent 6" w:uiPriority="72"/>
-    <w:lsdException w:name="Colorful Grid Accent 6" w:uiPriority="73"/>
-    <w:lsdException w:name="Subtle Emphasis" w:uiPriority="19" w:qFormat="1"/>
-    <w:lsdException w:name="Intense Emphasis" w:uiPriority="21" w:qFormat="1"/>
-    <w:lsdException w:name="Subtle Reference" w:uiPriority="31" w:qFormat="1"/>
-    <w:lsdException w:name="Intense Reference" w:uiPriority="32" w:qFormat="1"/>
-    <w:lsdException w:name="Book Title" w:uiPriority="33" w:qFormat="1"/>
-    <w:lsdException w:name="Bibliography" w:semiHidden="1" w:uiPriority="37" w:unhideWhenUsed="1"/>
-    <w:lsdException w:name="TOC Heading" w:semiHidden="1" w:uiPriority="39" w:unhideWhenUsed="1" w:qFormat="1"/>
-    <w:lsdException w:name="Plain Table 1" w:uiPriority="41"/>
-    <w:lsdException w:name="Plain Table 2" w:uiPriority="42"/>
-    <w:lsdException w:name="Plain Table 3" w:uiPriority="43"/>
-    <w:lsdException w:name="Plain Table 4" w:uiPriority="44"/>
-    <w:lsdException w:name="Plain Table 5" w:uiPriority="45"/>
-    <w:lsdException w:name="Grid Table Light" w:uiPriority="40"/>
-    <w:lsdException w:name="Grid Table 1 Light" w:uiPriority="46"/>
-    <w:lsdException w:name="Grid Table 2" w:uiPriority="47"/>
-    <w:lsdException w:name="Grid Table 3" w:uiPriority="48"/>
-    <w:lsdException w:name="Grid Table 4" w:uiPriority="49"/>
-    <w:lsdException w:name="Grid Table 5 Dark" w:uiPriority="50"/>
-    <w:lsdException w:name="Grid Table 6 Colorful" w:uiPriority="51"/>
-    <w:lsdException w:name="Grid Table 7 Colorful" w:uiPriority="52"/>
-    <w:lsdException w:name="Grid Table 1 Light Accent 1" w:uiPriority="46"/>
-    <w:lsdException w:name="Grid Table 2 Accent 1" w:uiPriority="47"/>
-    <w:lsdException w:name="Grid Table 3 Accent 1" w:uiPriority="48"/>
-    <w:lsdException w:name="Grid Table 4 Accent 1" w:uiPriority="49"/>
-    <w:lsdException w:name="Grid Table 5 Dark Accent 1" w:uiPriority="50"/>
-    <w:lsdException w:name="Grid Table 6 Colorful Accent 1" w:uiPriority="51"/>
-    <w:lsdException w:name="Grid Table 7 Colorful Accent 1" w:uiPriority="52"/>
-    <w:lsdException w:name="Grid Table 1 Light Accent 2" w:uiPriority="46"/>
-    <w:lsdException w:name="Grid Table 2 Accent 2" w:uiPriority="47"/>
-    <w:lsdException w:name="Grid Table 3 Accent 2" w:uiPriority="48"/>
-    <w:lsdException w:name="Grid Table 4 Accent 2" w:uiPriority="49"/>
-    <w:lsdException w:name="Grid Table 5 Dark Accent 2" w:uiPriority="50"/>
-    <w:lsdException w:name="Grid Table 6 Colorful Accent 2" w:uiPriority="51"/>
-    <w:lsdException w:name="Grid Table 7 Colorful Accent 2" w:uiPriority="52"/>
-    <w:lsdException w:name="Grid Table 1 Light Accent 3" w:uiPriority="46"/>
-    <w:lsdException w:name="Grid Table 2 Accent 3" w:uiPriority="47"/>
-    <w:lsdException w:name="Grid Table 3 Accent 3" w:uiPriority="48"/>
-    <w:lsdException w:name="Grid Table 4 Accent 3" w:uiPriority="49"/>
-    <w:lsdException w:name="Grid Table 5 Dark Accent 3" w:uiPriority="50"/>
-    <w:lsdException w:name="Grid Table 6 Colorful Accent 3" w:uiPriority="51"/>
-    <w:lsdException w:name="Grid Table 7 Colorful Accent 3" w:uiPriority="52"/>
-    <w:lsdException w:name="Grid Table 1 Light Accent 4" w:uiPriority="46"/>
-    <w:lsdException w:name="Grid Table 2 Accent 4" w:uiPriority="47"/>
-    <w:lsdException w:name="Grid Table 3 Accent 4" w:uiPriority="48"/>
-    <w:lsdException w:name="Grid Table 4 Accent 4" w:uiPriority="49"/>
-    <w:lsdException w:name="Grid Table 5 Dark Accent 4" w:uiPriority="50"/>
-    <w:lsdException w:name="Grid Table 6 Colorful Accent 4" w:uiPriority="51"/>
-    <w:lsdException w:name="Grid Table 7 Colorful Accent 4" w:uiPriority="52"/>
-    <w:lsdException w:name="Grid Table 1 Light Accent 5" w:uiPriority="46"/>
-    <w:lsdException w:name="Grid Table 2 Accent 5" w:uiPriority="47"/>
-    <w:lsdException w:name="Grid Table 3 Accent 5" w:uiPriority="48"/>
-    <w:lsdException w:name="Grid Table 4 Accent 5" w:uiPriority="49"/>
-    <w:lsdException w:name="Grid Table 5 Dark Accent 5" w:uiPriority="50"/>
-    <w:lsdException w:name="Grid Table 6 Colorful Accent 5" w:uiPriority="51"/>
-    <w:lsdException w:name="Grid Table 7 Colorful Accent 5" w:uiPriority="52"/>
-    <w:lsdException w:name="Grid Table 1 Light Accent 6" w:uiPriority="46"/>
-    <w:lsdException w:name="Grid Table 2 Accent 6" w:uiPriority="47"/>
-    <w:lsdException w:name="Grid Table 3 Accent 6" w:uiPriority="48"/>
-    <w:lsdException w:name="Grid Table 4 Accent 6" w:uiPriority="49"/>
-    <w:lsdException w:name="Grid Table 5 Dark Accent 6" w:uiPriority="50"/>
-    <w:lsdException w:name="Grid Table 6 Colorful Accent 6" w:uiPriority="51"/>
-    <w:lsdException w:name="Grid Table 7 Colorful Accent 6" w:uiPriority="52"/>
-    <w:lsdException w:name="List Table 1 Light" w:uiPriority="46"/>
-    <w:lsdException w:name="List Table 2" w:uiPriority="47"/>
-    <w:lsdException w:name="List Table 3" w:uiPriority="48"/>
-    <w:lsdException w:name="List Table 4" w:uiPriority="49"/>
-    <w:lsdException w:name="List Table 5 Dark" w:uiPriority="50"/>
-    <w:lsdException w:name="List Table 6 Colorful" w:uiPriority="51"/>
-    <w:lsdException w:name="List Table 7 Colorful" w:uiPriority="52"/>
-    <w:lsdException w:name="List Table 1 Light Accent 1" w:uiPriority="46"/>
-    <w:lsdException w:name="List Table 2 Accent 1" w:uiPriority="47"/>
-    <w:lsdException w:name="List Table 3 Accent 1" w:uiPriority="48"/>
-    <w:lsdException w:name="List Table 4 Accent 1" w:uiPriority="49"/>
-    <w:lsdException w:name="List Table 5 Dark Accent 1" w:uiPriority="50"/>
-    <w:lsdException w:name="List Table 6 Colorful Accent 1" w:uiPriority="51"/>
-    <w:lsdException w:name="List Table 7 Colorful Accent 1" w:uiPriority="52"/>
-    <w:lsdException w:name="List Table 1 Light Accent 2" w:uiPriority="46"/>
-    <w:lsdException w:name="List Table 2 Accent 2" w:uiPriority="47"/>
-    <w:lsdException w:name="List Table 3 Accent 2" w:uiPriority="48"/>
-    <w:lsdException w:name="List Table 4 Accent 2" w:uiPriority="49"/>
-    <w:lsdException w:name="List Table 5 Dark Accent 2" w:uiPriority="50"/>
-    <w:lsdException w:name="List Table 6 Colorful Accent 2" w:uiPriority="51"/>
-    <w:lsdException w:name="List Table 7 Colorful Accent 2" w:uiPriority="52"/>
-    <w:lsdException w:name="List Table 1 Light Accent 3" w:uiPriority="46"/>
-    <w:lsdException w:name="List Table 2 Accent 3" w:uiPriority="47"/>
-    <w:lsdException w:name="List Table 3 Accent 3" w:uiPriority="48"/>
-    <w:lsdException w:name="List Table 4 Accent 3" w:uiPriority="49"/>
-    <w:lsdException w:name="List Table 5 Dark Accent 3" w:uiPriority="50"/>
-    <w:lsdException w:name="List Table 6 Colorful Accent 3" w:uiPriority="51"/>
-    <w:lsdException w:name="List Table 7 Colorful Accent 3" w:uiPriority="52"/>
-    <w:lsdException w:name="List Table 1 Light Accent 4" w:uiPriority="46"/>
-    <w:lsdException w:name="List Table 2 Accent 4" w:uiPriority="47"/>
-    <w:lsdException w:name="List Table 3 Accent 4" w:uiPriority="48"/>
-    <w:lsdException w:name="List Table 4 Accent 4" w:uiPriority="49"/>
-    <w:lsdException w:name="List Table 5 Dark Accent 4" w:uiPriority="50"/>
-    <w:lsdException w:name="List Table 6 Colorful Accent 4" w:uiPriority="51"/>
-    <w:lsdException w:name="List Table 7 Colorful Accent 4" w:uiPriority="52"/>
-    <w:lsdException w:name="List Table 1 Light Accent 5" w:uiPriority="46"/>
-    <w:lsdException w:name="List Table 2 Accent 5" w:uiPriority="47"/>
-    <w:lsdException w:name="List Table 3 Accent 5" w:uiPriority="48"/>
-    <w:lsdException w:name="List Table 4 Accent 5" w:uiPriority="49"/>
-    <w:lsdException w:name="List Table 5 Dark Accent 5" w:uiPriority="50"/>
-    <w:lsdException w:name="List Table 6 Colorful Accent 5" w:uiPriority="51"/>
-    <w:lsdException w:name="List Table 7 Colorful Accent 5" w:uiPriority="52"/>
-    <w:lsdException w:name="List Table 1 Light Accent 6" w:uiPriority="46"/>
-    <w:lsdException w:name="List Table 2 Accent 6" w:uiPriority="47"/>
-    <w:lsdException w:name="List Table 3 Accent 6" w:uiPriority="48"/>
-    <w:lsdException w:name="List Table 4 Accent 6" w:uiPriority="49"/>
-    <w:lsdException w:name="List Table 5 Dark Accent 6" w:uiPriority="50"/>
-    <w:lsdException w:name="List Table 6 Colorful Accent 6" w:uiPriority="51"/>
-    <w:lsdException w:name="List Table 7 Colorful Accent 6" w:uiPriority="52"/>
+  <w:latentStyles w:defLockedState="0" w:defUIPriority="99" w:defSemiHidden="1" w:defUnhideWhenUsed="1" w:defQFormat="0" w:count="267">
+    <w:lsdException w:name="Normal" w:semiHidden="0" w:uiPriority="0" w:unhideWhenUsed="0" w:qFormat="1"/>
+    <w:lsdException w:name="heading 1" w:semiHidden="0" w:uiPriority="9" w:unhideWhenUsed="0" w:qFormat="1"/>
+    <w:lsdException w:name="heading 2" w:uiPriority="9" w:qFormat="1"/>
+    <w:lsdException w:name="heading 3" w:uiPriority="9" w:qFormat="1"/>
+    <w:lsdException w:name="heading 4" w:uiPriority="9" w:qFormat="1"/>
+    <w:lsdException w:name="heading 5" w:uiPriority="9" w:qFormat="1"/>
+    <w:lsdException w:name="heading 6" w:uiPriority="9" w:qFormat="1"/>
+    <w:lsdException w:name="heading 7" w:uiPriority="9" w:qFormat="1"/>
+    <w:lsdException w:name="heading 8" w:uiPriority="9" w:qFormat="1"/>
+    <w:lsdException w:name="heading 9" w:uiPriority="9" w:qFormat="1"/>
+    <w:lsdException w:name="toc 1" w:uiPriority="39"/>
+    <w:lsdException w:name="toc 2" w:uiPriority="39"/>
+    <w:lsdException w:name="toc 3" w:uiPriority="39"/>
+    <w:lsdException w:name="toc 4" w:uiPriority="39"/>
+    <w:lsdException w:name="toc 5" w:uiPriority="39"/>
+    <w:lsdException w:name="toc 6" w:uiPriority="39"/>
+    <w:lsdException w:name="toc 7" w:uiPriority="39"/>
+    <w:lsdException w:name="toc 8" w:uiPriority="39"/>
+    <w:lsdException w:name="toc 9" w:uiPriority="39"/>
+    <w:lsdException w:name="caption" w:uiPriority="35" w:qFormat="1"/>
+    <w:lsdException w:name="Title" w:semiHidden="0" w:uiPriority="10" w:unhideWhenUsed="0" w:qFormat="1"/>
+    <w:lsdException w:name="Default Paragraph Font" w:uiPriority="1"/>
+    <w:lsdException w:name="Subtitle" w:semiHidden="0" w:uiPriority="11" w:unhideWhenUsed="0" w:qFormat="1"/>
+    <w:lsdException w:name="Strong" w:semiHidden="0" w:uiPriority="22" w:unhideWhenUsed="0" w:qFormat="1"/>
+    <w:lsdException w:name="Emphasis" w:semiHidden="0" w:uiPriority="20" w:unhideWhenUsed="0" w:qFormat="1"/>
+    <w:lsdException w:name="Table Grid" w:semiHidden="0" w:uiPriority="39" w:unhideWhenUsed="0"/>
+    <w:lsdException w:name="Placeholder Text" w:unhideWhenUsed="0"/>
+    <w:lsdException w:name="No Spacing" w:semiHidden="0" w:uiPriority="1" w:unhideWhenUsed="0" w:qFormat="1"/>
+    <w:lsdException w:name="Light Shading" w:semiHidden="0" w:uiPriority="60" w:unhideWhenUsed="0"/>
+    <w:lsdException w:name="Light List" w:semiHidden="0" w:uiPriority="61" w:unhideWhenUsed="0"/>
+    <w:lsdException w:name="Light Grid" w:semiHidden="0" w:uiPriority="62" w:unhideWhenUsed="0"/>
+    <w:lsdException w:name="Medium Shading 1" w:semiHidden="0" w:uiPriority="63" w:unhideWhenUsed="0"/>
+    <w:lsdException w:name="Medium Shading 2" w:semiHidden="0" w:uiPriority="64" w:unhideWhenUsed="0"/>
+    <w:lsdException w:name="Medium List 1" w:semiHidden="0" w:uiPriority="65" w:unhideWhenUsed="0"/>
+    <w:lsdException w:name="Medium List 2" w:semiHidden="0" w:uiPriority="66" w:unhideWhenUsed="0"/>
+    <w:lsdException w:name="Medium Grid 1" w:semiHidden="0" w:uiPriority="67" w:unhideWhenUsed="0"/>
+    <w:lsdException w:name="Medium Grid 2" w:semiHidden="0" w:uiPriority="68" w:unhideWhenUsed="0"/>
+    <w:lsdException w:name="Medium Grid 3" w:semiHidden="0" w:uiPriority="69" w:unhideWhenUsed="0"/>
+    <w:lsdException w:name="Dark List" w:semiHidden="0" w:uiPriority="70" w:unhideWhenUsed="0"/>
+    <w:lsdException w:name="Colorful Shading" w:semiHidden="0" w:uiPriority="71" w:unhideWhenUsed="0"/>
+    <w:lsdException w:name="Colorful List" w:semiHidden="0" w:uiPriority="72" w:unhideWhenUsed="0"/>
+    <w:lsdException w:name="Colorful Grid" w:semiHidden="0" w:uiPriority="73" w:unhideWhenUsed="0"/>
+    <w:lsdException w:name="Light Shading Accent 1" w:semiHidden="0" w:uiPriority="60" w:unhideWhenUsed="0"/>
+    <w:lsdException w:name="Light List Accent 1" w:semiHidden="0" w:uiPriority="61" w:unhideWhenUsed="0"/>
+    <w:lsdException w:name="Light Grid Accent 1" w:semiHidden="0" w:uiPriority="62" w:unhideWhenUsed="0"/>
+    <w:lsdException w:name="Medium Shading 1 Accent 1" w:semiHidden="0" w:uiPriority="63" w:unhideWhenUsed="0"/>
+    <w:lsdException w:name="Medium Shading 2 Accent 1" w:semiHidden="0" w:uiPriority="64" w:unhideWhenUsed="0"/>
+    <w:lsdException w:name="Medium List 1 Accent 1" w:semiHidden="0" w:uiPriority="65" w:unhideWhenUsed="0"/>
+    <w:lsdException w:name="Revision" w:unhideWhenUsed="0"/>
+    <w:lsdException w:name="List Paragraph" w:semiHidden="0" w:uiPriority="34" w:unhideWhenUsed="0" w:qFormat="1"/>
+    <w:lsdException w:name="Quote" w:semiHidden="0" w:uiPriority="29" w:unhideWhenUsed="0" w:qFormat="1"/>
+    <w:lsdException w:name="Intense Quote" w:semiHidden="0" w:uiPriority="30" w:unhideWhenUsed="0" w:qFormat="1"/>
+    <w:lsdException w:name="Medium List 2 Accent 1" w:semiHidden="0" w:uiPriority="66" w:unhideWhenUsed="0"/>
+    <w:lsdException w:name="Medium Grid 1 Accent 1" w:semiHidden="0" w:uiPriority="67" w:unhideWhenUsed="0"/>
+    <w:lsdException w:name="Medium Grid 2 Accent 1" w:semiHidden="0" w:uiPriority="68" w:unhideWhenUsed="0"/>
+    <w:lsdException w:name="Medium Grid 3 Accent 1" w:semiHidden="0" w:uiPriority="69" w:unhideWhenUsed="0"/>
+    <w:lsdException w:name="Dark List Accent 1" w:semiHidden="0" w:uiPriority="70" w:unhideWhenUsed="0"/>
+    <w:lsdException w:name="Colorful Shading Accent 1" w:semiHidden="0" w:uiPriority="71" w:unhideWhenUsed="0"/>
+    <w:lsdException w:name="Colorful List Accent 1" w:semiHidden="0" w:uiPriority="72" w:unhideWhenUsed="0"/>
+    <w:lsdException w:name="Colorful Grid Accent 1" w:semiHidden="0" w:uiPriority="73" w:unhideWhenUsed="0"/>
+    <w:lsdException w:name="Light Shading Accent 2" w:semiHidden="0" w:uiPriority="60" w:unhideWhenUsed="0"/>
+    <w:lsdException w:name="Light List Accent 2" w:semiHidden="0" w:uiPriority="61" w:unhideWhenUsed="0"/>
+    <w:lsdException w:name="Light Grid Accent 2" w:semiHidden="0" w:uiPriority="62" w:unhideWhenUsed="0"/>
+    <w:lsdException w:name="Medium Shading 1 Accent 2" w:semiHidden="0" w:uiPriority="63" w:unhideWhenUsed="0"/>
+    <w:lsdException w:name="Medium Shading 2 Accent 2" w:semiHidden="0" w:uiPriority="64" w:unhideWhenUsed="0"/>
+    <w:lsdException w:name="Medium List 1 Accent 2" w:semiHidden="0" w:uiPriority="65" w:unhideWhenUsed="0"/>
+    <w:lsdException w:name="Medium List 2 Accent 2" w:semiHidden="0" w:uiPriority="66" w:unhideWhenUsed="0"/>
+    <w:lsdException w:name="Medium Grid 1 Accent 2" w:semiHidden="0" w:uiPriority="67" w:unhideWhenUsed="0"/>
+    <w:lsdException w:name="Medium Grid 2 Accent 2" w:semiHidden="0" w:uiPriority="68" w:unhideWhenUsed="0"/>
+    <w:lsdException w:name="Medium Grid 3 Accent 2" w:semiHidden="0" w:uiPriority="69" w:unhideWhenUsed="0"/>
+    <w:lsdException w:name="Dark List Accent 2" w:semiHidden="0" w:uiPriority="70" w:unhideWhenUsed="0"/>
+    <w:lsdException w:name="Colorful Shading Accent 2" w:semiHidden="0" w:uiPriority="71" w:unhideWhenUsed="0"/>
+    <w:lsdException w:name="Colorful List Accent 2" w:semiHidden="0" w:uiPriority="72" w:unhideWhenUsed="0"/>
+    <w:lsdException w:name="Colorful Grid Accent 2" w:semiHidden="0" w:uiPriority="73" w:unhideWhenUsed="0"/>
+    <w:lsdException w:name="Light Shading Accent 3" w:semiHidden="0" w:uiPriority="60" w:unhideWhenUsed="0"/>
+    <w:lsdException w:name="Light List Accent 3" w:semiHidden="0" w:uiPriority="61" w:unhideWhenUsed="0"/>
+    <w:lsdException w:name="Light Grid Accent 3" w:semiHidden="0" w:uiPriority="62" w:unhideWhenUsed="0"/>
+    <w:lsdException w:name="Medium Shading 1 Accent 3" w:semiHidden="0" w:uiPriority="63" w:unhideWhenUsed="0"/>
+    <w:lsdException w:name="Medium Shading 2 Accent 3" w:semiHidden="0" w:uiPriority="64" w:unhideWhenUsed="0"/>
+    <w:lsdException w:name="Medium List 1 Accent 3" w:semiHidden="0" w:uiPriority="65" w:unhideWhenUsed="0"/>
+    <w:lsdException w:name="Medium List 2 Accent 3" w:semiHidden="0" w:uiPriority="66" w:unhideWhenUsed="0"/>
+    <w:lsdException w:name="Medium Grid 1 Accent 3" w:semiHidden="0" w:uiPriority="67" w:unhideWhenUsed="0"/>
+    <w:lsdException w:name="Medium Grid 2 Accent 3" w:semiHidden="0" w:uiPriority="68" w:unhideWhenUsed="0"/>
+    <w:lsdException w:name="Medium Grid 3 Accent 3" w:semiHidden="0" w:uiPriority="69" w:unhideWhenUsed="0"/>
+    <w:lsdException w:name="Dark List Accent 3" w:semiHidden="0" w:uiPriority="70" w:unhideWhenUsed="0"/>
+    <w:lsdException w:name="Colorful Shading Accent 3" w:semiHidden="0" w:uiPriority="71" w:unhideWhenUsed="0"/>
+    <w:lsdException w:name="Colorful List Accent 3" w:semiHidden="0" w:uiPriority="72" w:unhideWhenUsed="0"/>
+    <w:lsdException w:name="Colorful Grid Accent 3" w:semiHidden="0" w:uiPriority="73" w:unhideWhenUsed="0"/>
+    <w:lsdException w:name="Light Shading Accent 4" w:semiHidden="0" w:uiPriority="60" w:unhideWhenUsed="0"/>
+    <w:lsdException w:name="Light List Accent 4" w:semiHidden="0" w:uiPriority="61" w:unhideWhenUsed="0"/>
+    <w:lsdException w:name="Light Grid Accent 4" w:semiHidden="0" w:uiPriority="62" w:unhideWhenUsed="0"/>
+    <w:lsdException w:name="Medium Shading 1 Accent 4" w:semiHidden="0" w:uiPriority="63" w:unhideWhenUsed="0"/>
+    <w:lsdException w:name="Medium Shading 2 Accent 4" w:semiHidden="0" w:uiPriority="64" w:unhideWhenUsed="0"/>
+    <w:lsdException w:name="Medium List 1 Accent 4" w:semiHidden="0" w:uiPriority="65" w:unhideWhenUsed="0"/>
+    <w:lsdException w:name="Medium List 2 Accent 4" w:semiHidden="0" w:uiPriority="66" w:unhideWhenUsed="0"/>
+    <w:lsdException w:name="Medium Grid 1 Accent 4" w:semiHidden="0" w:uiPriority="67" w:unhideWhenUsed="0"/>
+    <w:lsdException w:name="Medium Grid 2 Accent 4" w:semiHidden="0" w:uiPriority="68" w:unhideWhenUsed="0"/>
+    <w:lsdException w:name="Medium Grid 3 Accent 4" w:semiHidden="0" w:uiPriority="69" w:unhideWhenUsed="0"/>
+    <w:lsdException w:name="Dark List Accent 4" w:semiHidden="0" w:uiPriority="70" w:unhideWhenUsed="0"/>
+    <w:lsdException w:name="Colorful Shading Accent 4" w:semiHidden="0" w:uiPriority="71" w:unhideWhenUsed="0"/>
+    <w:lsdException w:name="Colorful List Accent 4" w:semiHidden="0" w:uiPriority="72" w:unhideWhenUsed="0"/>
+    <w:lsdException w:name="Colorful Grid Accent 4" w:semiHidden="0" w:uiPriority="73" w:unhideWhenUsed="0"/>
+    <w:lsdException w:name="Light Shading Accent 5" w:semiHidden="0" w:uiPriority="60" w:unhideWhenUsed="0"/>
+    <w:lsdException w:name="Light List Accent 5" w:semiHidden="0" w:uiPriority="61" w:unhideWhenUsed="0"/>
+    <w:lsdException w:name="Light Grid Accent 5" w:semiHidden="0" w:uiPriority="62" w:unhideWhenUsed="0"/>
+    <w:lsdException w:name="Medium Shading 1 Accent 5" w:semiHidden="0" w:uiPriority="63" w:unhideWhenUsed="0"/>
+    <w:lsdException w:name="Medium Shading 2 Accent 5" w:semiHidden="0" w:uiPriority="64" w:unhideWhenUsed="0"/>
+    <w:lsdException w:name="Medium List 1 Accent 5" w:semiHidden="0" w:uiPriority="65" w:unhideWhenUsed="0"/>
+    <w:lsdException w:name="Medium List 2 Accent 5" w:semiHidden="0" w:uiPriority="66" w:unhideWhenUsed="0"/>
+    <w:lsdException w:name="Medium Grid 1 Accent 5" w:semiHidden="0" w:uiPriority="67" w:unhideWhenUsed="0"/>
+    <w:lsdException w:name="Medium Grid 2 Accent 5" w:semiHidden="0" w:uiPriority="68" w:unhideWhenUsed="0"/>
+    <w:lsdException w:name="Medium Grid 3 Accent 5" w:semiHidden="0" w:uiPriority="69" w:unhideWhenUsed="0"/>
+    <w:lsdException w:name="Dark List Accent 5" w:semiHidden="0" w:uiPriority="70" w:unhideWhenUsed="0"/>
+    <w:lsdException w:name="Colorful Shading Accent 5" w:semiHidden="0" w:uiPriority="71" w:unhideWhenUsed="0"/>
+    <w:lsdException w:name="Colorful List Accent 5" w:semiHidden="0" w:uiPriority="72" w:unhideWhenUsed="0"/>
+    <w:lsdException w:name="Colorful Grid Accent 5" w:semiHidden="0" w:uiPriority="73" w:unhideWhenUsed="0"/>
+    <w:lsdException w:name="Light Shading Accent 6" w:semiHidden="0" w:uiPriority="60" w:unhideWhenUsed="0"/>
+    <w:lsdException w:name="Light List Accent 6" w:semiHidden="0" w:uiPriority="61" w:unhideWhenUsed="0"/>
+    <w:lsdException w:name="Light Grid Accent 6" w:semiHidden="0" w:uiPriority="62" w:unhideWhenUsed="0"/>
+    <w:lsdException w:name="Medium Shading 1 Accent 6" w:semiHidden="0" w:uiPriority="63" w:unhideWhenUsed="0"/>
+    <w:lsdException w:name="Medium Shading 2 Accent 6" w:semiHidden="0" w:uiPriority="64" w:unhideWhenUsed="0"/>
+    <w:lsdException w:name="Medium List 1 Accent 6" w:semiHidden="0" w:uiPriority="65" w:unhideWhenUsed="0"/>
+    <w:lsdException w:name="Medium List 2 Accent 6" w:semiHidden="0" w:uiPriority="66" w:unhideWhenUsed="0"/>
+    <w:lsdException w:name="Medium Grid 1 Accent 6" w:semiHidden="0" w:uiPriority="67" w:unhideWhenUsed="0"/>
+    <w:lsdException w:name="Medium Grid 2 Accent 6" w:semiHidden="0" w:uiPriority="68" w:unhideWhenUsed="0"/>
+    <w:lsdException w:name="Medium Grid 3 Accent 6" w:semiHidden="0" w:uiPriority="69" w:unhideWhenUsed="0"/>
+    <w:lsdException w:name="Dark List Accent 6" w:semiHidden="0" w:uiPriority="70" w:unhideWhenUsed="0"/>
+    <w:lsdException w:name="Colorful Shading Accent 6" w:semiHidden="0" w:uiPriority="71" w:unhideWhenUsed="0"/>
+    <w:lsdException w:name="Colorful List Accent 6" w:semiHidden="0" w:uiPriority="72" w:unhideWhenUsed="0"/>
+    <w:lsdException w:name="Colorful Grid Accent 6" w:semiHidden="0" w:uiPriority="73" w:unhideWhenUsed="0"/>
+    <w:lsdException w:name="Subtle Emphasis" w:semiHidden="0" w:uiPriority="19" w:unhideWhenUsed="0" w:qFormat="1"/>
+    <w:lsdException w:name="Intense Emphasis" w:semiHidden="0" w:uiPriority="21" w:unhideWhenUsed="0" w:qFormat="1"/>
+    <w:lsdException w:name="Subtle Reference" w:semiHidden="0" w:uiPriority="31" w:unhideWhenUsed="0" w:qFormat="1"/>
+    <w:lsdException w:name="Intense Reference" w:semiHidden="0" w:uiPriority="32" w:unhideWhenUsed="0" w:qFormat="1"/>
+    <w:lsdException w:name="Book Title" w:semiHidden="0" w:uiPriority="33" w:unhideWhenUsed="0" w:qFormat="1"/>
+    <w:lsdException w:name="Bibliography" w:uiPriority="37"/>
+    <w:lsdException w:name="TOC Heading" w:uiPriority="39" w:qFormat="1"/>
   </w:latentStyles>
   <w:style w:type="paragraph" w:default="1" w:styleId="Normal">
     <w:name w:val="Normal"/>
@@ -9463,6 +8972,196 @@
 </w:styles>
 </file>
 
+<file path=word/stylesWithEffects.xml><?xml version="1.0" encoding="utf-8"?>
+<w:styles xmlns:wpc="http://schemas.microsoft.com/office/word/2010/wordprocessingCanvas" xmlns:mc="http://schemas.openxmlformats.org/markup-compatibility/2006" xmlns:o="urn:schemas-microsoft-com:office:office" xmlns:r="http://schemas.openxmlformats.org/officeDocument/2006/relationships" xmlns:m="http://schemas.openxmlformats.org/officeDocument/2006/math" xmlns:v="urn:schemas-microsoft-com:vml" xmlns:wp14="http://schemas.microsoft.com/office/word/2010/wordprocessingDrawing" xmlns:wp="http://schemas.openxmlformats.org/drawingml/2006/wordprocessingDrawing" xmlns:w10="urn:schemas-microsoft-com:office:word" xmlns:w="http://schemas.openxmlformats.org/wordprocessingml/2006/main" xmlns:w14="http://schemas.microsoft.com/office/word/2010/wordml" xmlns:wpg="http://schemas.microsoft.com/office/word/2010/wordprocessingGroup" xmlns:wpi="http://schemas.microsoft.com/office/word/2010/wordprocessingInk" xmlns:wne="http://schemas.microsoft.com/office/word/2006/wordml" xmlns:wps="http://schemas.microsoft.com/office/word/2010/wordprocessingShape" mc:Ignorable="w14 wp14">
+  <w:docDefaults>
+    <w:rPrDefault>
+      <w:rPr>
+        <w:rFonts w:asciiTheme="minorHAnsi" w:eastAsiaTheme="minorEastAsia" w:hAnsiTheme="minorHAnsi" w:cstheme="minorBidi"/>
+        <w:sz w:val="22"/>
+        <w:szCs w:val="22"/>
+        <w:lang w:val="en-US" w:eastAsia="ja-JP" w:bidi="ar-SA"/>
+      </w:rPr>
+    </w:rPrDefault>
+    <w:pPrDefault>
+      <w:pPr>
+        <w:spacing w:after="200" w:line="276" w:lineRule="auto"/>
+      </w:pPr>
+    </w:pPrDefault>
+  </w:docDefaults>
+  <w:latentStyles w:defLockedState="0" w:defUIPriority="99" w:defSemiHidden="1" w:defUnhideWhenUsed="1" w:defQFormat="0" w:count="267">
+    <w:lsdException w:name="Normal" w:semiHidden="0" w:uiPriority="0" w:unhideWhenUsed="0" w:qFormat="1"/>
+    <w:lsdException w:name="heading 1" w:semiHidden="0" w:uiPriority="9" w:unhideWhenUsed="0" w:qFormat="1"/>
+    <w:lsdException w:name="heading 2" w:uiPriority="9" w:qFormat="1"/>
+    <w:lsdException w:name="heading 3" w:uiPriority="9" w:qFormat="1"/>
+    <w:lsdException w:name="heading 4" w:uiPriority="9" w:qFormat="1"/>
+    <w:lsdException w:name="heading 5" w:uiPriority="9" w:qFormat="1"/>
+    <w:lsdException w:name="heading 6" w:uiPriority="9" w:qFormat="1"/>
+    <w:lsdException w:name="heading 7" w:uiPriority="9" w:qFormat="1"/>
+    <w:lsdException w:name="heading 8" w:uiPriority="9" w:qFormat="1"/>
+    <w:lsdException w:name="heading 9" w:uiPriority="9" w:qFormat="1"/>
+    <w:lsdException w:name="toc 1" w:uiPriority="39"/>
+    <w:lsdException w:name="toc 2" w:uiPriority="39"/>
+    <w:lsdException w:name="toc 3" w:uiPriority="39"/>
+    <w:lsdException w:name="toc 4" w:uiPriority="39"/>
+    <w:lsdException w:name="toc 5" w:uiPriority="39"/>
+    <w:lsdException w:name="toc 6" w:uiPriority="39"/>
+    <w:lsdException w:name="toc 7" w:uiPriority="39"/>
+    <w:lsdException w:name="toc 8" w:uiPriority="39"/>
+    <w:lsdException w:name="toc 9" w:uiPriority="39"/>
+    <w:lsdException w:name="caption" w:uiPriority="35" w:qFormat="1"/>
+    <w:lsdException w:name="Title" w:semiHidden="0" w:uiPriority="10" w:unhideWhenUsed="0" w:qFormat="1"/>
+    <w:lsdException w:name="Default Paragraph Font" w:uiPriority="1"/>
+    <w:lsdException w:name="Subtitle" w:semiHidden="0" w:uiPriority="11" w:unhideWhenUsed="0" w:qFormat="1"/>
+    <w:lsdException w:name="Strong" w:semiHidden="0" w:uiPriority="22" w:unhideWhenUsed="0" w:qFormat="1"/>
+    <w:lsdException w:name="Emphasis" w:semiHidden="0" w:uiPriority="20" w:unhideWhenUsed="0" w:qFormat="1"/>
+    <w:lsdException w:name="Table Grid" w:semiHidden="0" w:uiPriority="59" w:unhideWhenUsed="0"/>
+    <w:lsdException w:name="Placeholder Text" w:unhideWhenUsed="0"/>
+    <w:lsdException w:name="No Spacing" w:semiHidden="0" w:uiPriority="1" w:unhideWhenUsed="0" w:qFormat="1"/>
+    <w:lsdException w:name="Light Shading" w:semiHidden="0" w:uiPriority="60" w:unhideWhenUsed="0"/>
+    <w:lsdException w:name="Light List" w:semiHidden="0" w:uiPriority="61" w:unhideWhenUsed="0"/>
+    <w:lsdException w:name="Light Grid" w:semiHidden="0" w:uiPriority="62" w:unhideWhenUsed="0"/>
+    <w:lsdException w:name="Medium Shading 1" w:semiHidden="0" w:uiPriority="63" w:unhideWhenUsed="0"/>
+    <w:lsdException w:name="Medium Shading 2" w:semiHidden="0" w:uiPriority="64" w:unhideWhenUsed="0"/>
+    <w:lsdException w:name="Medium List 1" w:semiHidden="0" w:uiPriority="65" w:unhideWhenUsed="0"/>
+    <w:lsdException w:name="Medium List 2" w:semiHidden="0" w:uiPriority="66" w:unhideWhenUsed="0"/>
+    <w:lsdException w:name="Medium Grid 1" w:semiHidden="0" w:uiPriority="67" w:unhideWhenUsed="0"/>
+    <w:lsdException w:name="Medium Grid 2" w:semiHidden="0" w:uiPriority="68" w:unhideWhenUsed="0"/>
+    <w:lsdException w:name="Medium Grid 3" w:semiHidden="0" w:uiPriority="69" w:unhideWhenUsed="0"/>
+    <w:lsdException w:name="Dark List" w:semiHidden="0" w:uiPriority="70" w:unhideWhenUsed="0"/>
+    <w:lsdException w:name="Colorful Shading" w:semiHidden="0" w:uiPriority="71" w:unhideWhenUsed="0"/>
+    <w:lsdException w:name="Colorful List" w:semiHidden="0" w:uiPriority="72" w:unhideWhenUsed="0"/>
+    <w:lsdException w:name="Colorful Grid" w:semiHidden="0" w:uiPriority="73" w:unhideWhenUsed="0"/>
+    <w:lsdException w:name="Light Shading Accent 1" w:semiHidden="0" w:uiPriority="60" w:unhideWhenUsed="0"/>
+    <w:lsdException w:name="Light List Accent 1" w:semiHidden="0" w:uiPriority="61" w:unhideWhenUsed="0"/>
+    <w:lsdException w:name="Light Grid Accent 1" w:semiHidden="0" w:uiPriority="62" w:unhideWhenUsed="0"/>
+    <w:lsdException w:name="Medium Shading 1 Accent 1" w:semiHidden="0" w:uiPriority="63" w:unhideWhenUsed="0"/>
+    <w:lsdException w:name="Medium Shading 2 Accent 1" w:semiHidden="0" w:uiPriority="64" w:unhideWhenUsed="0"/>
+    <w:lsdException w:name="Medium List 1 Accent 1" w:semiHidden="0" w:uiPriority="65" w:unhideWhenUsed="0"/>
+    <w:lsdException w:name="Revision" w:unhideWhenUsed="0"/>
+    <w:lsdException w:name="List Paragraph" w:semiHidden="0" w:uiPriority="34" w:unhideWhenUsed="0" w:qFormat="1"/>
+    <w:lsdException w:name="Quote" w:semiHidden="0" w:uiPriority="29" w:unhideWhenUsed="0" w:qFormat="1"/>
+    <w:lsdException w:name="Intense Quote" w:semiHidden="0" w:uiPriority="30" w:unhideWhenUsed="0" w:qFormat="1"/>
+    <w:lsdException w:name="Medium List 2 Accent 1" w:semiHidden="0" w:uiPriority="66" w:unhideWhenUsed="0"/>
+    <w:lsdException w:name="Medium Grid 1 Accent 1" w:semiHidden="0" w:uiPriority="67" w:unhideWhenUsed="0"/>
+    <w:lsdException w:name="Medium Grid 2 Accent 1" w:semiHidden="0" w:uiPriority="68" w:unhideWhenUsed="0"/>
+    <w:lsdException w:name="Medium Grid 3 Accent 1" w:semiHidden="0" w:uiPriority="69" w:unhideWhenUsed="0"/>
+    <w:lsdException w:name="Dark List Accent 1" w:semiHidden="0" w:uiPriority="70" w:unhideWhenUsed="0"/>
+    <w:lsdException w:name="Colorful Shading Accent 1" w:semiHidden="0" w:uiPriority="71" w:unhideWhenUsed="0"/>
+    <w:lsdException w:name="Colorful List Accent 1" w:semiHidden="0" w:uiPriority="72" w:unhideWhenUsed="0"/>
+    <w:lsdException w:name="Colorful Grid Accent 1" w:semiHidden="0" w:uiPriority="73" w:unhideWhenUsed="0"/>
+    <w:lsdException w:name="Light Shading Accent 2" w:semiHidden="0" w:uiPriority="60" w:unhideWhenUsed="0"/>
+    <w:lsdException w:name="Light List Accent 2" w:semiHidden="0" w:uiPriority="61" w:unhideWhenUsed="0"/>
+    <w:lsdException w:name="Light Grid Accent 2" w:semiHidden="0" w:uiPriority="62" w:unhideWhenUsed="0"/>
+    <w:lsdException w:name="Medium Shading 1 Accent 2" w:semiHidden="0" w:uiPriority="63" w:unhideWhenUsed="0"/>
+    <w:lsdException w:name="Medium Shading 2 Accent 2" w:semiHidden="0" w:uiPriority="64" w:unhideWhenUsed="0"/>
+    <w:lsdException w:name="Medium List 1 Accent 2" w:semiHidden="0" w:uiPriority="65" w:unhideWhenUsed="0"/>
+    <w:lsdException w:name="Medium List 2 Accent 2" w:semiHidden="0" w:uiPriority="66" w:unhideWhenUsed="0"/>
+    <w:lsdException w:name="Medium Grid 1 Accent 2" w:semiHidden="0" w:uiPriority="67" w:unhideWhenUsed="0"/>
+    <w:lsdException w:name="Medium Grid 2 Accent 2" w:semiHidden="0" w:uiPriority="68" w:unhideWhenUsed="0"/>
+    <w:lsdException w:name="Medium Grid 3 Accent 2" w:semiHidden="0" w:uiPriority="69" w:unhideWhenUsed="0"/>
+    <w:lsdException w:name="Dark List Accent 2" w:semiHidden="0" w:uiPriority="70" w:unhideWhenUsed="0"/>
+    <w:lsdException w:name="Colorful Shading Accent 2" w:semiHidden="0" w:uiPriority="71" w:unhideWhenUsed="0"/>
+    <w:lsdException w:name="Colorful List Accent 2" w:semiHidden="0" w:uiPriority="72" w:unhideWhenUsed="0"/>
+    <w:lsdException w:name="Colorful Grid Accent 2" w:semiHidden="0" w:uiPriority="73" w:unhideWhenUsed="0"/>
+    <w:lsdException w:name="Light Shading Accent 3" w:semiHidden="0" w:uiPriority="60" w:unhideWhenUsed="0"/>
+    <w:lsdException w:name="Light List Accent 3" w:semiHidden="0" w:uiPriority="61" w:unhideWhenUsed="0"/>
+    <w:lsdException w:name="Light Grid Accent 3" w:semiHidden="0" w:uiPriority="62" w:unhideWhenUsed="0"/>
+    <w:lsdException w:name="Medium Shading 1 Accent 3" w:semiHidden="0" w:uiPriority="63" w:unhideWhenUsed="0"/>
+    <w:lsdException w:name="Medium Shading 2 Accent 3" w:semiHidden="0" w:uiPriority="64" w:unhideWhenUsed="0"/>
+    <w:lsdException w:name="Medium List 1 Accent 3" w:semiHidden="0" w:uiPriority="65" w:unhideWhenUsed="0"/>
+    <w:lsdException w:name="Medium List 2 Accent 3" w:semiHidden="0" w:uiPriority="66" w:unhideWhenUsed="0"/>
+    <w:lsdException w:name="Medium Grid 1 Accent 3" w:semiHidden="0" w:uiPriority="67" w:unhideWhenUsed="0"/>
+    <w:lsdException w:name="Medium Grid 2 Accent 3" w:semiHidden="0" w:uiPriority="68" w:unhideWhenUsed="0"/>
+    <w:lsdException w:name="Medium Grid 3 Accent 3" w:semiHidden="0" w:uiPriority="69" w:unhideWhenUsed="0"/>
+    <w:lsdException w:name="Dark List Accent 3" w:semiHidden="0" w:uiPriority="70" w:unhideWhenUsed="0"/>
+    <w:lsdException w:name="Colorful Shading Accent 3" w:semiHidden="0" w:uiPriority="71" w:unhideWhenUsed="0"/>
+    <w:lsdException w:name="Colorful List Accent 3" w:semiHidden="0" w:uiPriority="72" w:unhideWhenUsed="0"/>
+    <w:lsdException w:name="Colorful Grid Accent 3" w:semiHidden="0" w:uiPriority="73" w:unhideWhenUsed="0"/>
+    <w:lsdException w:name="Light Shading Accent 4" w:semiHidden="0" w:uiPriority="60" w:unhideWhenUsed="0"/>
+    <w:lsdException w:name="Light List Accent 4" w:semiHidden="0" w:uiPriority="61" w:unhideWhenUsed="0"/>
+    <w:lsdException w:name="Light Grid Accent 4" w:semiHidden="0" w:uiPriority="62" w:unhideWhenUsed="0"/>
+    <w:lsdException w:name="Medium Shading 1 Accent 4" w:semiHidden="0" w:uiPriority="63" w:unhideWhenUsed="0"/>
+    <w:lsdException w:name="Medium Shading 2 Accent 4" w:semiHidden="0" w:uiPriority="64" w:unhideWhenUsed="0"/>
+    <w:lsdException w:name="Medium List 1 Accent 4" w:semiHidden="0" w:uiPriority="65" w:unhideWhenUsed="0"/>
+    <w:lsdException w:name="Medium List 2 Accent 4" w:semiHidden="0" w:uiPriority="66" w:unhideWhenUsed="0"/>
+    <w:lsdException w:name="Medium Grid 1 Accent 4" w:semiHidden="0" w:uiPriority="67" w:unhideWhenUsed="0"/>
+    <w:lsdException w:name="Medium Grid 2 Accent 4" w:semiHidden="0" w:uiPriority="68" w:unhideWhenUsed="0"/>
+    <w:lsdException w:name="Medium Grid 3 Accent 4" w:semiHidden="0" w:uiPriority="69" w:unhideWhenUsed="0"/>
+    <w:lsdException w:name="Dark List Accent 4" w:semiHidden="0" w:uiPriority="70" w:unhideWhenUsed="0"/>
+    <w:lsdException w:name="Colorful Shading Accent 4" w:semiHidden="0" w:uiPriority="71" w:unhideWhenUsed="0"/>
+    <w:lsdException w:name="Colorful List Accent 4" w:semiHidden="0" w:uiPriority="72" w:unhideWhenUsed="0"/>
+    <w:lsdException w:name="Colorful Grid Accent 4" w:semiHidden="0" w:uiPriority="73" w:unhideWhenUsed="0"/>
+    <w:lsdException w:name="Light Shading Accent 5" w:semiHidden="0" w:uiPriority="60" w:unhideWhenUsed="0"/>
+    <w:lsdException w:name="Light List Accent 5" w:semiHidden="0" w:uiPriority="61" w:unhideWhenUsed="0"/>
+    <w:lsdException w:name="Light Grid Accent 5" w:semiHidden="0" w:uiPriority="62" w:unhideWhenUsed="0"/>
+    <w:lsdException w:name="Medium Shading 1 Accent 5" w:semiHidden="0" w:uiPriority="63" w:unhideWhenUsed="0"/>
+    <w:lsdException w:name="Medium Shading 2 Accent 5" w:semiHidden="0" w:uiPriority="64" w:unhideWhenUsed="0"/>
+    <w:lsdException w:name="Medium List 1 Accent 5" w:semiHidden="0" w:uiPriority="65" w:unhideWhenUsed="0"/>
+    <w:lsdException w:name="Medium List 2 Accent 5" w:semiHidden="0" w:uiPriority="66" w:unhideWhenUsed="0"/>
+    <w:lsdException w:name="Medium Grid 1 Accent 5" w:semiHidden="0" w:uiPriority="67" w:unhideWhenUsed="0"/>
+    <w:lsdException w:name="Medium Grid 2 Accent 5" w:semiHidden="0" w:uiPriority="68" w:unhideWhenUsed="0"/>
+    <w:lsdException w:name="Medium Grid 3 Accent 5" w:semiHidden="0" w:uiPriority="69" w:unhideWhenUsed="0"/>
+    <w:lsdException w:name="Dark List Accent 5" w:semiHidden="0" w:uiPriority="70" w:unhideWhenUsed="0"/>
+    <w:lsdException w:name="Colorful Shading Accent 5" w:semiHidden="0" w:uiPriority="71" w:unhideWhenUsed="0"/>
+    <w:lsdException w:name="Colorful List Accent 5" w:semiHidden="0" w:uiPriority="72" w:unhideWhenUsed="0"/>
+    <w:lsdException w:name="Colorful Grid Accent 5" w:semiHidden="0" w:uiPriority="73" w:unhideWhenUsed="0"/>
+    <w:lsdException w:name="Light Shading Accent 6" w:semiHidden="0" w:uiPriority="60" w:unhideWhenUsed="0"/>
+    <w:lsdException w:name="Light List Accent 6" w:semiHidden="0" w:uiPriority="61" w:unhideWhenUsed="0"/>
+    <w:lsdException w:name="Light Grid Accent 6" w:semiHidden="0" w:uiPriority="62" w:unhideWhenUsed="0"/>
+    <w:lsdException w:name="Medium Shading 1 Accent 6" w:semiHidden="0" w:uiPriority="63" w:unhideWhenUsed="0"/>
+    <w:lsdException w:name="Medium Shading 2 Accent 6" w:semiHidden="0" w:uiPriority="64" w:unhideWhenUsed="0"/>
+    <w:lsdException w:name="Medium List 1 Accent 6" w:semiHidden="0" w:uiPriority="65" w:unhideWhenUsed="0"/>
+    <w:lsdException w:name="Medium List 2 Accent 6" w:semiHidden="0" w:uiPriority="66" w:unhideWhenUsed="0"/>
+    <w:lsdException w:name="Medium Grid 1 Accent 6" w:semiHidden="0" w:uiPriority="67" w:unhideWhenUsed="0"/>
+    <w:lsdException w:name="Medium Grid 2 Accent 6" w:semiHidden="0" w:uiPriority="68" w:unhideWhenUsed="0"/>
+    <w:lsdException w:name="Medium Grid 3 Accent 6" w:semiHidden="0" w:uiPriority="69" w:unhideWhenUsed="0"/>
+    <w:lsdException w:name="Dark List Accent 6" w:semiHidden="0" w:uiPriority="70" w:unhideWhenUsed="0"/>
+    <w:lsdException w:name="Colorful Shading Accent 6" w:semiHidden="0" w:uiPriority="71" w:unhideWhenUsed="0"/>
+    <w:lsdException w:name="Colorful List Accent 6" w:semiHidden="0" w:uiPriority="72" w:unhideWhenUsed="0"/>
+    <w:lsdException w:name="Colorful Grid Accent 6" w:semiHidden="0" w:uiPriority="73" w:unhideWhenUsed="0"/>
+    <w:lsdException w:name="Subtle Emphasis" w:semiHidden="0" w:uiPriority="19" w:unhideWhenUsed="0" w:qFormat="1"/>
+    <w:lsdException w:name="Intense Emphasis" w:semiHidden="0" w:uiPriority="21" w:unhideWhenUsed="0" w:qFormat="1"/>
+    <w:lsdException w:name="Subtle Reference" w:semiHidden="0" w:uiPriority="31" w:unhideWhenUsed="0" w:qFormat="1"/>
+    <w:lsdException w:name="Intense Reference" w:semiHidden="0" w:uiPriority="32" w:unhideWhenUsed="0" w:qFormat="1"/>
+    <w:lsdException w:name="Book Title" w:semiHidden="0" w:uiPriority="33" w:unhideWhenUsed="0" w:qFormat="1"/>
+    <w:lsdException w:name="Bibliography" w:uiPriority="37"/>
+    <w:lsdException w:name="TOC Heading" w:uiPriority="39" w:qFormat="1"/>
+  </w:latentStyles>
+  <w:style w:type="paragraph" w:default="1" w:styleId="Normal">
+    <w:name w:val="Normal"/>
+    <w:qFormat/>
+  </w:style>
+  <w:style w:type="character" w:default="1" w:styleId="DefaultParagraphFont">
+    <w:name w:val="Default Paragraph Font"/>
+    <w:uiPriority w:val="1"/>
+    <w:semiHidden/>
+    <w:unhideWhenUsed/>
+  </w:style>
+  <w:style w:type="table" w:default="1" w:styleId="TableNormal">
+    <w:name w:val="Normal Table"/>
+    <w:uiPriority w:val="99"/>
+    <w:semiHidden/>
+    <w:unhideWhenUsed/>
+    <w:tblPr>
+      <w:tblInd w:w="0" w:type="dxa"/>
+      <w:tblCellMar>
+        <w:top w:w="0" w:type="dxa"/>
+        <w:left w:w="108" w:type="dxa"/>
+        <w:bottom w:w="0" w:type="dxa"/>
+        <w:right w:w="108" w:type="dxa"/>
+      </w:tblCellMar>
+    </w:tblPr>
+  </w:style>
+  <w:style w:type="numbering" w:default="1" w:styleId="NoList">
+    <w:name w:val="No List"/>
+    <w:uiPriority w:val="99"/>
+    <w:semiHidden/>
+    <w:unhideWhenUsed/>
+  </w:style>
+</w:styles>
+</file>
+
 <file path=word/theme/theme1.xml><?xml version="1.0" encoding="utf-8"?>
 <a:theme xmlns:a="http://schemas.openxmlformats.org/drawingml/2006/main" name="Office Theme">
   <a:themeElements>
@@ -9753,7 +9452,7 @@
 </file>
 
 <file path=customXml/itemProps1.xml><?xml version="1.0" encoding="utf-8"?>
-<ds:datastoreItem xmlns:ds="http://schemas.openxmlformats.org/officeDocument/2006/customXml" ds:itemID="{EFDCAC47-AE90-41C0-BFBB-A99F3F8455BA}">
+<ds:datastoreItem xmlns:ds="http://schemas.openxmlformats.org/officeDocument/2006/customXml" ds:itemID="{86FEFD0E-29EF-473D-BC05-BB6BA2C3C2A1}">
   <ds:schemaRefs>
     <ds:schemaRef ds:uri="http://schemas.openxmlformats.org/officeDocument/2006/bibliography"/>
   </ds:schemaRefs>

</xml_diff>